<commit_message>
Annotated maps with objects and events
</commit_message>
<xml_diff>
--- a/_Level_design/level_design_document.docx
+++ b/_Level_design/level_design_document.docx
@@ -3546,13 +3546,27 @@
         <w:rPr>
           <w:lang w:val="en-US"/>
         </w:rPr>
-        <w:t>be appreciated also by other gamers. O</w:t>
-      </w:r>
-      <w:r>
-        <w:rPr>
-          <w:lang w:val="en-US"/>
-        </w:rPr>
-        <w:t>bviously they cannot fully understand some atmosphere or citations.</w:t>
+        <w:t xml:space="preserve">be appreciated also by other gamers. </w:t>
+      </w:r>
+      <w:proofErr w:type="gramStart"/>
+      <w:r>
+        <w:rPr>
+          <w:lang w:val="en-US"/>
+        </w:rPr>
+        <w:t>O</w:t>
+      </w:r>
+      <w:r>
+        <w:rPr>
+          <w:lang w:val="en-US"/>
+        </w:rPr>
+        <w:t>bviously</w:t>
+      </w:r>
+      <w:proofErr w:type="gramEnd"/>
+      <w:r>
+        <w:rPr>
+          <w:lang w:val="en-US"/>
+        </w:rPr>
+        <w:t xml:space="preserve"> they cannot fully understand some atmosphere or citations.</w:t>
       </w:r>
     </w:p>
     <w:p>
@@ -4436,7 +4450,21 @@
         <w:rPr>
           <w:lang w:val="en-US"/>
         </w:rPr>
-        <w:t xml:space="preserve"> have to face their differences to solve the situation</w:t>
+        <w:t xml:space="preserve"> </w:t>
+      </w:r>
+      <w:proofErr w:type="gramStart"/>
+      <w:r>
+        <w:rPr>
+          <w:lang w:val="en-US"/>
+        </w:rPr>
+        <w:t>have to</w:t>
+      </w:r>
+      <w:proofErr w:type="gramEnd"/>
+      <w:r>
+        <w:rPr>
+          <w:lang w:val="en-US"/>
+        </w:rPr>
+        <w:t xml:space="preserve"> face their differences to solve the situation</w:t>
       </w:r>
       <w:r>
         <w:rPr>
@@ -4614,7 +4642,15 @@
         <w:t>Ashildr</w:t>
       </w:r>
       <w:r>
-        <w:t xml:space="preserve"> is extremely pragmatic and straightforward to attain her objectives. She doesn't care too much of helping people but she just uses them for her purposes. </w:t>
+        <w:t xml:space="preserve"> is extremely pragmatic and straightforward to attain her objectives. She doesn't care too much of helping </w:t>
+      </w:r>
+      <w:proofErr w:type="gramStart"/>
+      <w:r>
+        <w:t>people</w:t>
+      </w:r>
+      <w:proofErr w:type="gramEnd"/>
+      <w:r>
+        <w:t xml:space="preserve"> but she just uses them for her purposes. </w:t>
       </w:r>
       <w:r>
         <w:rPr>
@@ -4715,7 +4751,21 @@
         <w:rPr>
           <w:lang w:val="en-US"/>
         </w:rPr>
-        <w:t xml:space="preserve"> is important by himself, and has something to teach/offer to his world, and this can happen only if people are free. Stealing the Babylonyan's freedom makes the doctor similar to </w:t>
+        <w:t xml:space="preserve"> is important by himself, and has something to teach/offer to his world, and this can happen only if people are free. Stealing the Babylonyan's freedom makes the doctor </w:t>
+      </w:r>
+      <w:proofErr w:type="gramStart"/>
+      <w:r>
+        <w:rPr>
+          <w:lang w:val="en-US"/>
+        </w:rPr>
+        <w:t>similar to</w:t>
+      </w:r>
+      <w:proofErr w:type="gramEnd"/>
+      <w:r>
+        <w:rPr>
+          <w:lang w:val="en-US"/>
+        </w:rPr>
+        <w:t xml:space="preserve"> </w:t>
       </w:r>
       <w:r>
         <w:rPr>
@@ -4865,7 +4915,21 @@
         <w:rPr>
           <w:lang w:val="en-US"/>
         </w:rPr>
-        <w:t xml:space="preserve"> in order to stop him</w:t>
+        <w:t xml:space="preserve"> </w:t>
+      </w:r>
+      <w:proofErr w:type="gramStart"/>
+      <w:r>
+        <w:rPr>
+          <w:lang w:val="en-US"/>
+        </w:rPr>
+        <w:t>in order to</w:t>
+      </w:r>
+      <w:proofErr w:type="gramEnd"/>
+      <w:r>
+        <w:rPr>
+          <w:lang w:val="en-US"/>
+        </w:rPr>
+        <w:t xml:space="preserve"> stop him</w:t>
       </w:r>
       <w:r>
         <w:rPr>
@@ -5196,20 +5260,48 @@
         <w:rPr>
           <w:lang w:val="en-US"/>
         </w:rPr>
-        <w:t>Nimrod is actually the Doctor, at his penultimate reincarnation, who, afraid of becoming the Valeyard (the evil last reincarnation of the doctor), is trying everything to extend his own life.</w:t>
-      </w:r>
-    </w:p>
-    <w:p>
-      <w:pPr>
-        <w:rPr>
-          <w:lang w:val="en-US"/>
-        </w:rPr>
-      </w:pPr>
-      <w:r>
-        <w:rPr>
-          <w:lang w:val="en-US"/>
-        </w:rPr>
-        <w:t xml:space="preserve">His plan is to be worshipped by people and to use their vital energy to live forever (in order to do that he designs a particular material, and make workers to use that material to build the tower, this material slowly drains energy from the person who is touching it). The “magic” behind the fact that everyone can understand each other is indeed the translation circuit of the </w:t>
+        <w:t xml:space="preserve">Nimrod is </w:t>
+      </w:r>
+      <w:proofErr w:type="gramStart"/>
+      <w:r>
+        <w:rPr>
+          <w:lang w:val="en-US"/>
+        </w:rPr>
+        <w:t>actually the</w:t>
+      </w:r>
+      <w:proofErr w:type="gramEnd"/>
+      <w:r>
+        <w:rPr>
+          <w:lang w:val="en-US"/>
+        </w:rPr>
+        <w:t xml:space="preserve"> Doctor, at his penultimate reincarnation, who, afraid of becoming the Valeyard (the evil last reincarnation of the doctor), is trying everything to extend his own life.</w:t>
+      </w:r>
+    </w:p>
+    <w:p>
+      <w:pPr>
+        <w:rPr>
+          <w:lang w:val="en-US"/>
+        </w:rPr>
+      </w:pPr>
+      <w:r>
+        <w:rPr>
+          <w:lang w:val="en-US"/>
+        </w:rPr>
+        <w:t>His plan is to be worshipped by people and to use their vital energy to live forever (</w:t>
+      </w:r>
+      <w:proofErr w:type="gramStart"/>
+      <w:r>
+        <w:rPr>
+          <w:lang w:val="en-US"/>
+        </w:rPr>
+        <w:t>in order to</w:t>
+      </w:r>
+      <w:proofErr w:type="gramEnd"/>
+      <w:r>
+        <w:rPr>
+          <w:lang w:val="en-US"/>
+        </w:rPr>
+        <w:t xml:space="preserve"> do that he designs a particular material, and make workers to use that material to build the tower, this material slowly drains energy from the person who is touching it). The “magic” behind the fact that everyone can understand each other is indeed the translation circuit of the </w:t>
       </w:r>
       <w:r>
         <w:rPr>
@@ -5563,7 +5655,23 @@
           <w:color w:val="006600"/>
           <w:lang w:val="en-US"/>
         </w:rPr>
-        <w:t xml:space="preserve"> the answer in the dialogue, and can also say the truth, but in any case he will be imprisoned</w:t>
+        <w:t xml:space="preserve"> the answer in the dialogue, and can also say the truth, </w:t>
+      </w:r>
+      <w:proofErr w:type="gramStart"/>
+      <w:r>
+        <w:rPr>
+          <w:color w:val="006600"/>
+          <w:lang w:val="en-US"/>
+        </w:rPr>
+        <w:t xml:space="preserve">but in any case </w:t>
+      </w:r>
+      <w:proofErr w:type="gramEnd"/>
+      <w:r>
+        <w:rPr>
+          <w:color w:val="006600"/>
+          <w:lang w:val="en-US"/>
+        </w:rPr>
+        <w:t>he will be imprisoned</w:t>
       </w:r>
       <w:r>
         <w:rPr>
@@ -6130,7 +6238,21 @@
         <w:rPr>
           <w:lang w:val="en-US"/>
         </w:rPr>
-        <w:t xml:space="preserve"> understand that there is really something strange, everyone in town seems really exhausted and tired, but despite </w:t>
+        <w:t xml:space="preserve"> understand that there is really something strange, everyone in town seems </w:t>
+      </w:r>
+      <w:proofErr w:type="gramStart"/>
+      <w:r>
+        <w:rPr>
+          <w:lang w:val="en-US"/>
+        </w:rPr>
+        <w:t>really exhausted</w:t>
+      </w:r>
+      <w:proofErr w:type="gramEnd"/>
+      <w:r>
+        <w:rPr>
+          <w:lang w:val="en-US"/>
+        </w:rPr>
+        <w:t xml:space="preserve"> and tired, but despite </w:t>
       </w:r>
       <w:r>
         <w:rPr>
@@ -6828,7 +6950,21 @@
         <w:rPr>
           <w:lang w:val="en-US"/>
         </w:rPr>
-        <w:t xml:space="preserve"> and they find a particular object that make them remember about a caravan merchant they talked to before and who </w:t>
+        <w:t xml:space="preserve"> and they find a </w:t>
+      </w:r>
+      <w:proofErr w:type="gramStart"/>
+      <w:r>
+        <w:rPr>
+          <w:lang w:val="en-US"/>
+        </w:rPr>
+        <w:t>particular object</w:t>
+      </w:r>
+      <w:proofErr w:type="gramEnd"/>
+      <w:r>
+        <w:rPr>
+          <w:lang w:val="en-US"/>
+        </w:rPr>
+        <w:t xml:space="preserve"> that make them remember about a caravan merchant they talked to before and who </w:t>
       </w:r>
       <w:r>
         <w:rPr>
@@ -7466,11 +7602,19 @@
         </w:rPr>
         <w:t xml:space="preserve">Having reached the man they were looking for, a middle-wealth merchant, a bit freakish and not particularly smart, they </w:t>
       </w:r>
-      <w:r>
-        <w:rPr>
-          <w:lang w:val="en-US"/>
-        </w:rPr>
-        <w:t>has to convince him to help them cross the second wall, as long as they can help Abraham escape again. The player can choose:</w:t>
+      <w:proofErr w:type="gramStart"/>
+      <w:r>
+        <w:rPr>
+          <w:lang w:val="en-US"/>
+        </w:rPr>
+        <w:t>has</w:t>
+      </w:r>
+      <w:proofErr w:type="gramEnd"/>
+      <w:r>
+        <w:rPr>
+          <w:lang w:val="en-US"/>
+        </w:rPr>
+        <w:t xml:space="preserve"> to convince him to help them cross the second wall, as long as they can help Abraham escape again. The player can choose:</w:t>
       </w:r>
     </w:p>
     <w:p>
@@ -8464,6 +8608,7 @@
         </w:rPr>
         <w:t xml:space="preserve">Nimrod, realizing the presence of the two girls, mocks them for taking too much time to reach him. He never doubted that they would escape from the prison, but this time he has a proper cage for them, </w:t>
       </w:r>
+      <w:proofErr w:type="gramStart"/>
       <w:r>
         <w:rPr>
           <w:lang w:val="en-US"/>
@@ -8474,7 +8619,14 @@
         <w:rPr>
           <w:lang w:val="en-US"/>
         </w:rPr>
-        <w:t xml:space="preserve"> he has set up a trap that is able to confine them into a temporal loop. After having seen them trapped, Nimrod goes upstairs, towards the inner plans of his tower. The trap works for </w:t>
+        <w:t xml:space="preserve"> he</w:t>
+      </w:r>
+      <w:proofErr w:type="gramEnd"/>
+      <w:r>
+        <w:rPr>
+          <w:lang w:val="en-US"/>
+        </w:rPr>
+        <w:t xml:space="preserve"> has set up a trap that is able to confine them into a temporal loop. After having seen them trapped, Nimrod goes upstairs, towards the inner plans of his tower. The trap works for </w:t>
       </w:r>
       <w:r>
         <w:rPr>
@@ -8565,7 +8717,23 @@
           <w:color w:val="FF0000"/>
           <w:lang w:val="en-US"/>
         </w:rPr>
-        <w:t xml:space="preserve">the mood is really depressing </w:t>
+        <w:t xml:space="preserve">the mood is really </w:t>
+      </w:r>
+      <w:proofErr w:type="gramStart"/>
+      <w:r>
+        <w:rPr>
+          <w:color w:val="FF0000"/>
+          <w:lang w:val="en-US"/>
+        </w:rPr>
+        <w:t>depressing</w:t>
+      </w:r>
+      <w:proofErr w:type="gramEnd"/>
+      <w:r>
+        <w:rPr>
+          <w:color w:val="FF0000"/>
+          <w:lang w:val="en-US"/>
+        </w:rPr>
+        <w:t xml:space="preserve"> </w:t>
       </w:r>
       <w:r>
         <w:rPr>
@@ -10085,7 +10253,21 @@
                               <w:rPr>
                                 <w:lang w:val="en-US"/>
                               </w:rPr>
-                              <w:t>The day after, Ashildr wakes up, while Clara is watching her. She doesn’t remember anything, and doesn’t recognize Clara. Clara, sad and upset, decide to leave her there, hoping she will finally learn again to feel empathy for people, once that she doesn’t remember about her immortal life. Knowing that they have freed the population from Nimrod's yoke, furthermore knowing the myth of Babel's tower and what must happen now (in particular, their TARDIS, with its own translation circuit is disturbing the history) Clara leaves with her TARDIS.</w:t>
+                              <w:t>The day after, Ashildr wakes up, while Clara is watching her. She doesn’t remember anything, and doesn’t recognize Clara. Clara, sad and upset, decide to leave her there, hoping she will finally learn again to feel empathy for people, once that she doesn’t remember about her immortal life. Knowing that they have freed the population from Nimrod's yoke, furthermore knowing the myth of Babel's tower and what must happen now (</w:t>
+                            </w:r>
+                            <w:proofErr w:type="gramStart"/>
+                            <w:r>
+                              <w:rPr>
+                                <w:lang w:val="en-US"/>
+                              </w:rPr>
+                              <w:t>in particular, their</w:t>
+                            </w:r>
+                            <w:proofErr w:type="gramEnd"/>
+                            <w:r>
+                              <w:rPr>
+                                <w:lang w:val="en-US"/>
+                              </w:rPr>
+                              <w:t xml:space="preserve"> TARDIS, with its own translation circuit is disturbing the history) Clara leaves with her TARDIS.</w:t>
                             </w:r>
                           </w:p>
                           <w:p>
@@ -10170,7 +10352,21 @@
                         <w:rPr>
                           <w:lang w:val="en-US"/>
                         </w:rPr>
-                        <w:t>The day after, Ashildr wakes up, while Clara is watching her. She doesn’t remember anything, and doesn’t recognize Clara. Clara, sad and upset, decide to leave her there, hoping she will finally learn again to feel empathy for people, once that she doesn’t remember about her immortal life. Knowing that they have freed the population from Nimrod's yoke, furthermore knowing the myth of Babel's tower and what must happen now (in particular, their TARDIS, with its own translation circuit is disturbing the history) Clara leaves with her TARDIS.</w:t>
+                        <w:t>The day after, Ashildr wakes up, while Clara is watching her. She doesn’t remember anything, and doesn’t recognize Clara. Clara, sad and upset, decide to leave her there, hoping she will finally learn again to feel empathy for people, once that she doesn’t remember about her immortal life. Knowing that they have freed the population from Nimrod's yoke, furthermore knowing the myth of Babel's tower and what must happen now (</w:t>
+                      </w:r>
+                      <w:proofErr w:type="gramStart"/>
+                      <w:r>
+                        <w:rPr>
+                          <w:lang w:val="en-US"/>
+                        </w:rPr>
+                        <w:t>in particular, their</w:t>
+                      </w:r>
+                      <w:proofErr w:type="gramEnd"/>
+                      <w:r>
+                        <w:rPr>
+                          <w:lang w:val="en-US"/>
+                        </w:rPr>
+                        <w:t xml:space="preserve"> TARDIS, with its own translation circuit is disturbing the history) Clara leaves with her TARDIS.</w:t>
                       </w:r>
                     </w:p>
                     <w:p>
@@ -10687,7 +10883,21 @@
         <w:rPr>
           <w:lang w:val="en-US"/>
         </w:rPr>
-        <w:t xml:space="preserve"> was really irresponsible. When </w:t>
+        <w:t xml:space="preserve"> was </w:t>
+      </w:r>
+      <w:proofErr w:type="gramStart"/>
+      <w:r>
+        <w:rPr>
+          <w:lang w:val="en-US"/>
+        </w:rPr>
+        <w:t>really irresponsible</w:t>
+      </w:r>
+      <w:proofErr w:type="gramEnd"/>
+      <w:r>
+        <w:rPr>
+          <w:lang w:val="en-US"/>
+        </w:rPr>
+        <w:t xml:space="preserve">. When </w:t>
       </w:r>
       <w:r>
         <w:rPr>
@@ -10699,7 +10909,21 @@
         <w:rPr>
           <w:lang w:val="en-US"/>
         </w:rPr>
-        <w:t xml:space="preserve"> kills the procurer she thinks she crossed the line and she needs to chill. When she manages to convince her to spare the priest she starts to think that maybe there is hope for her.</w:t>
+        <w:t xml:space="preserve"> kills the </w:t>
+      </w:r>
+      <w:proofErr w:type="gramStart"/>
+      <w:r>
+        <w:rPr>
+          <w:lang w:val="en-US"/>
+        </w:rPr>
+        <w:t>procurer</w:t>
+      </w:r>
+      <w:proofErr w:type="gramEnd"/>
+      <w:r>
+        <w:rPr>
+          <w:lang w:val="en-US"/>
+        </w:rPr>
+        <w:t xml:space="preserve"> she thinks she crossed the line and she needs to chill. When she manages to convince her to spare the priest she starts to think that maybe there is hope for her.</w:t>
       </w:r>
     </w:p>
     <w:p>
@@ -10723,7 +10947,21 @@
         <w:rPr>
           <w:lang w:val="en-US"/>
         </w:rPr>
-        <w:t>: When she thinks he is Nimrod she sees him as egocentric and greedy. When she recognizes him she becomes disappointed by him and his behaviour, but she still cares about him. At the end she is relieved that she managed to bring back the old doctor</w:t>
+        <w:t xml:space="preserve">: When she thinks he is Nimrod she sees him as egocentric and greedy. When she recognizes </w:t>
+      </w:r>
+      <w:proofErr w:type="gramStart"/>
+      <w:r>
+        <w:rPr>
+          <w:lang w:val="en-US"/>
+        </w:rPr>
+        <w:t>him</w:t>
+      </w:r>
+      <w:proofErr w:type="gramEnd"/>
+      <w:r>
+        <w:rPr>
+          <w:lang w:val="en-US"/>
+        </w:rPr>
+        <w:t xml:space="preserve"> she becomes disappointed by him and his behaviour, but she still cares about him. At the end she is relieved that she managed to bring back the old doctor</w:t>
       </w:r>
     </w:p>
     <w:p>
@@ -10747,7 +10985,21 @@
         <w:rPr>
           <w:lang w:val="en-US"/>
         </w:rPr>
-        <w:t>: She admires him because he keeps fighting even if the situation is really desperate and she wants to help him and all the people</w:t>
+        <w:t xml:space="preserve">: She admires him because he keeps fighting even if the situation is </w:t>
+      </w:r>
+      <w:proofErr w:type="gramStart"/>
+      <w:r>
+        <w:rPr>
+          <w:lang w:val="en-US"/>
+        </w:rPr>
+        <w:t>really desperate</w:t>
+      </w:r>
+      <w:proofErr w:type="gramEnd"/>
+      <w:r>
+        <w:rPr>
+          <w:lang w:val="en-US"/>
+        </w:rPr>
+        <w:t xml:space="preserve"> and she wants to help him and all the people</w:t>
       </w:r>
     </w:p>
     <w:p>
@@ -10921,7 +11173,21 @@
         <w:rPr>
           <w:lang w:val="en-US"/>
         </w:rPr>
-        <w:t>Stealing: Ashildr is really good at it, so in many case she can open locked door or steal things from people.</w:t>
+        <w:t xml:space="preserve">Stealing: Ashildr is </w:t>
+      </w:r>
+      <w:proofErr w:type="gramStart"/>
+      <w:r>
+        <w:rPr>
+          <w:lang w:val="en-US"/>
+        </w:rPr>
+        <w:t>really good</w:t>
+      </w:r>
+      <w:proofErr w:type="gramEnd"/>
+      <w:r>
+        <w:rPr>
+          <w:lang w:val="en-US"/>
+        </w:rPr>
+        <w:t xml:space="preserve"> at it, so in many case she can open locked door or steal things from people.</w:t>
       </w:r>
     </w:p>
     <w:p>
@@ -11011,7 +11277,21 @@
         <w:rPr>
           <w:lang w:val="en-US"/>
         </w:rPr>
-        <w:t>: At the beginning she thinks that she is too kind-hearted and naive and she doesn't understand why she wants to spare those idiots who followed a false God</w:t>
+        <w:t xml:space="preserve">: At the beginning she thinks that she is too kind-hearted and </w:t>
+      </w:r>
+      <w:proofErr w:type="gramStart"/>
+      <w:r>
+        <w:rPr>
+          <w:lang w:val="en-US"/>
+        </w:rPr>
+        <w:t>naive</w:t>
+      </w:r>
+      <w:proofErr w:type="gramEnd"/>
+      <w:r>
+        <w:rPr>
+          <w:lang w:val="en-US"/>
+        </w:rPr>
+        <w:t xml:space="preserve"> and she doesn't understand why she wants to spare those idiots who followed a false God</w:t>
       </w:r>
       <w:r>
         <w:rPr>
@@ -11089,7 +11369,35 @@
         <w:rPr>
           <w:lang w:val="en-US"/>
         </w:rPr>
-        <w:t>, but pretty clever guy that managed to rise an empire. When she finds out his plan of becoming immortal she pities him and thinks of him as a fool for wanting that. When she discovers his true nature as the doctor she thinks that he's gone totally mad and she is angry because of his hypocritical behaviour (after all his blabbing about doing the right thing). When he redeems himself she is still a little mad at him and a bit skeptical on his redemption</w:t>
+        <w:t xml:space="preserve">, but </w:t>
+      </w:r>
+      <w:proofErr w:type="gramStart"/>
+      <w:r>
+        <w:rPr>
+          <w:lang w:val="en-US"/>
+        </w:rPr>
+        <w:t>pretty clever</w:t>
+      </w:r>
+      <w:proofErr w:type="gramEnd"/>
+      <w:r>
+        <w:rPr>
+          <w:lang w:val="en-US"/>
+        </w:rPr>
+        <w:t xml:space="preserve"> guy that managed to rise an empire. When she finds out his plan of becoming immortal she pities him and thinks of him as a fool for wanting that. When she discovers his true nature as the doctor she thinks that he's gone totally mad and she is angry because of his hypocritical behaviour (after all his blabbing about doing the right thing). When he redeems </w:t>
+      </w:r>
+      <w:proofErr w:type="gramStart"/>
+      <w:r>
+        <w:rPr>
+          <w:lang w:val="en-US"/>
+        </w:rPr>
+        <w:t>himself</w:t>
+      </w:r>
+      <w:proofErr w:type="gramEnd"/>
+      <w:r>
+        <w:rPr>
+          <w:lang w:val="en-US"/>
+        </w:rPr>
+        <w:t xml:space="preserve"> she is still a little mad at him and a bit skeptical on his redemption</w:t>
       </w:r>
     </w:p>
     <w:p>
@@ -11236,11 +11544,19 @@
           <w:lang w:val="en-US"/>
         </w:rPr>
       </w:pPr>
-      <w:r>
-        <w:rPr>
-          <w:lang w:val="en-US"/>
-        </w:rPr>
-        <w:t>Hell face turn</w:t>
+      <w:proofErr w:type="gramStart"/>
+      <w:r>
+        <w:rPr>
+          <w:lang w:val="en-US"/>
+        </w:rPr>
+        <w:t>Hell</w:t>
+      </w:r>
+      <w:proofErr w:type="gramEnd"/>
+      <w:r>
+        <w:rPr>
+          <w:lang w:val="en-US"/>
+        </w:rPr>
+        <w:t xml:space="preserve"> face turn</w:t>
       </w:r>
     </w:p>
     <w:p>
@@ -11358,7 +11674,21 @@
         <w:rPr>
           <w:lang w:val="en-US"/>
         </w:rPr>
-        <w:t>Regarding the psychological side, he is a very melancholic character, who looks someway tired but as clever as the doctor should be and with a little glimmer of hope inside. The most interesting issue is his “relationship” with the time itself: as a Time Lord, he has always felt a sense of power and control over the time itself, but no</w:t>
+        <w:t xml:space="preserve">Regarding the psychological side, he is a very melancholic character, who looks someway tired but as clever as the doctor should be and with a little glimmer of hope inside. The most interesting issue is his “relationship” with the time itself: as a </w:t>
+      </w:r>
+      <w:proofErr w:type="gramStart"/>
+      <w:r>
+        <w:rPr>
+          <w:lang w:val="en-US"/>
+        </w:rPr>
+        <w:t>Time</w:t>
+      </w:r>
+      <w:proofErr w:type="gramEnd"/>
+      <w:r>
+        <w:rPr>
+          <w:lang w:val="en-US"/>
+        </w:rPr>
+        <w:t xml:space="preserve"> Lord, he has always felt a sense of power and control over the time itself, but no</w:t>
       </w:r>
       <w:r>
         <w:rPr>
@@ -11406,7 +11736,21 @@
         <w:rPr>
           <w:lang w:val="en-US"/>
         </w:rPr>
-        <w:t xml:space="preserve"> perceive, for example, hours going by). We have two main ways to show this part of the character, the first one is making him very long-winded (e.g. in speeches to people), and, most interestingly, giving him an old-fashioned pocket watch, he will often look at in order to feel minutes and hours going by.</w:t>
+        <w:t xml:space="preserve"> perceive, for example, hours going by). We have two main ways to show this part of the character, the first one is making him very long-winded (e.g. in speeches to people), and, most interestingly, giving him an old-fashioned pocket watch, he will often look at </w:t>
+      </w:r>
+      <w:proofErr w:type="gramStart"/>
+      <w:r>
+        <w:rPr>
+          <w:lang w:val="en-US"/>
+        </w:rPr>
+        <w:t>in order to</w:t>
+      </w:r>
+      <w:proofErr w:type="gramEnd"/>
+      <w:r>
+        <w:rPr>
+          <w:lang w:val="en-US"/>
+        </w:rPr>
+        <w:t xml:space="preserve"> feel minutes and hours going by.</w:t>
       </w:r>
     </w:p>
     <w:p>
@@ -11524,7 +11868,21 @@
         <w:rPr>
           <w:lang w:val="en-US"/>
         </w:rPr>
-        <w:t xml:space="preserve"> recognize her so she thinks </w:t>
+        <w:t xml:space="preserve"> recognize </w:t>
+      </w:r>
+      <w:proofErr w:type="gramStart"/>
+      <w:r>
+        <w:rPr>
+          <w:lang w:val="en-US"/>
+        </w:rPr>
+        <w:t>her</w:t>
+      </w:r>
+      <w:proofErr w:type="gramEnd"/>
+      <w:r>
+        <w:rPr>
+          <w:lang w:val="en-US"/>
+        </w:rPr>
+        <w:t xml:space="preserve"> so she thinks </w:t>
       </w:r>
       <w:r>
         <w:rPr>
@@ -11598,12 +11956,14 @@
         </w:rPr>
         <w:t xml:space="preserve"> he sees her as a troublemaker and a possible problem. When he recognizes </w:t>
       </w:r>
+      <w:proofErr w:type="gramStart"/>
       <w:r>
         <w:rPr>
           <w:lang w:val="en-US"/>
         </w:rPr>
         <w:t>Clara</w:t>
       </w:r>
+      <w:proofErr w:type="gramEnd"/>
       <w:r>
         <w:rPr>
           <w:lang w:val="en-US"/>
@@ -11971,13 +12331,29 @@
           <w:highlight w:val="yellow"/>
           <w:lang w:val="en-US"/>
         </w:rPr>
-        <w:t>it, but she has to think in a more abstract way,</w:t>
-      </w:r>
+        <w:t xml:space="preserve">it, but she </w:t>
+      </w:r>
+      <w:proofErr w:type="gramStart"/>
       <w:r>
         <w:rPr>
           <w:highlight w:val="yellow"/>
           <w:lang w:val="en-US"/>
         </w:rPr>
+        <w:t>has to</w:t>
+      </w:r>
+      <w:proofErr w:type="gramEnd"/>
+      <w:r>
+        <w:rPr>
+          <w:highlight w:val="yellow"/>
+          <w:lang w:val="en-US"/>
+        </w:rPr>
+        <w:t xml:space="preserve"> think in a more abstract way,</w:t>
+      </w:r>
+      <w:r>
+        <w:rPr>
+          <w:highlight w:val="yellow"/>
+          <w:lang w:val="en-US"/>
+        </w:rPr>
         <w:t xml:space="preserve"> because the nanite makes strange </w:t>
       </w:r>
       <w:r>
@@ -12098,7 +12474,21 @@
         <w:rPr>
           <w:highlight w:val="yellow"/>
         </w:rPr>
-        <w:t xml:space="preserve">Hyperscan: to scan objects in order to combine different material and create new object. </w:t>
+        <w:t xml:space="preserve">Hyperscan: to scan objects </w:t>
+      </w:r>
+      <w:proofErr w:type="gramStart"/>
+      <w:r>
+        <w:rPr>
+          <w:highlight w:val="yellow"/>
+        </w:rPr>
+        <w:t>in order to</w:t>
+      </w:r>
+      <w:proofErr w:type="gramEnd"/>
+      <w:r>
+        <w:rPr>
+          <w:highlight w:val="yellow"/>
+        </w:rPr>
+        <w:t xml:space="preserve"> combine different material and create new object. </w:t>
       </w:r>
     </w:p>
     <w:p>
@@ -12140,7 +12530,21 @@
         <w:rPr>
           <w:highlight w:val="yellow"/>
         </w:rPr>
-        <w:t>Tablets resume: the phone remember perfectly what the player read on the tablet, so it is possible to read it again.</w:t>
+        <w:t xml:space="preserve">Tablets resume: the phone </w:t>
+      </w:r>
+      <w:proofErr w:type="gramStart"/>
+      <w:r>
+        <w:rPr>
+          <w:highlight w:val="yellow"/>
+        </w:rPr>
+        <w:t>remember</w:t>
+      </w:r>
+      <w:proofErr w:type="gramEnd"/>
+      <w:r>
+        <w:rPr>
+          <w:highlight w:val="yellow"/>
+        </w:rPr>
+        <w:t xml:space="preserve"> perfectly what the player read on the tablet, so it is possible to read it again.</w:t>
       </w:r>
     </w:p>
     <w:p>
@@ -12440,13 +12844,29 @@
         <w:t>Nimrod/the Doctor</w:t>
       </w:r>
       <w:r>
-        <w:t xml:space="preserve">: He thinks that he's deceiving everyone for his own good, so he sees him as pretty greedy and evil. Towards the end he tries to forgive him after hearing about him from </w:t>
+        <w:t xml:space="preserve">: He thinks that he's deceiving everyone for his own good, so he sees him as </w:t>
+      </w:r>
+      <w:proofErr w:type="gramStart"/>
+      <w:r>
+        <w:t>pretty greedy</w:t>
+      </w:r>
+      <w:proofErr w:type="gramEnd"/>
+      <w:r>
+        <w:t xml:space="preserve"> and evil. Towards the end he tries to forgive him after hearing about him from </w:t>
       </w:r>
       <w:r>
         <w:t>Clara</w:t>
       </w:r>
       <w:r>
-        <w:t>, but he still is very suspicious and he still doesn't trust him</w:t>
+        <w:t xml:space="preserve">, but he still is very </w:t>
+      </w:r>
+      <w:proofErr w:type="gramStart"/>
+      <w:r>
+        <w:t>suspicious</w:t>
+      </w:r>
+      <w:proofErr w:type="gramEnd"/>
+      <w:r>
+        <w:t xml:space="preserve"> and he still doesn't trust him</w:t>
       </w:r>
     </w:p>
     <w:p>
@@ -12605,7 +13025,21 @@
         <w:rPr>
           <w:lang w:val="en-US"/>
         </w:rPr>
-        <w:t>Young and beautiful lady. Even if she dresses with poor clothes, she still is pretty charming.</w:t>
+        <w:t xml:space="preserve">Young and beautiful lady. Even if she dresses with poor clothes, she still is </w:t>
+      </w:r>
+      <w:proofErr w:type="gramStart"/>
+      <w:r>
+        <w:rPr>
+          <w:lang w:val="en-US"/>
+        </w:rPr>
+        <w:t>pretty charming</w:t>
+      </w:r>
+      <w:proofErr w:type="gramEnd"/>
+      <w:r>
+        <w:rPr>
+          <w:lang w:val="en-US"/>
+        </w:rPr>
+        <w:t>.</w:t>
       </w:r>
     </w:p>
     <w:p>
@@ -12641,7 +13075,15 @@
         <w:t>Ashildr</w:t>
       </w:r>
       <w:r>
-        <w:t>: She sees her as pretty reckless and uncaring and a very dangerous girl, but she understands how much useful she can really be</w:t>
+        <w:t xml:space="preserve">: She sees her as </w:t>
+      </w:r>
+      <w:proofErr w:type="gramStart"/>
+      <w:r>
+        <w:t>pretty reckless</w:t>
+      </w:r>
+      <w:proofErr w:type="gramEnd"/>
+      <w:r>
+        <w:t xml:space="preserve"> and uncaring and a very dangerous girl, but she understands how much useful she can really be</w:t>
       </w:r>
     </w:p>
     <w:p>
@@ -12652,7 +13094,15 @@
         <w:t>Nimrod/the Doctor</w:t>
       </w:r>
       <w:r>
-        <w:t>: She thinks that he is selfish and coward and she hates him because he imprisoned and endangered her husband various times</w:t>
+        <w:t xml:space="preserve">: She thinks that he is selfish and </w:t>
+      </w:r>
+      <w:proofErr w:type="gramStart"/>
+      <w:r>
+        <w:t>coward</w:t>
+      </w:r>
+      <w:proofErr w:type="gramEnd"/>
+      <w:r>
+        <w:t xml:space="preserve"> and she hates him because he imprisoned and endangered her husband various times</w:t>
       </w:r>
     </w:p>
     <w:p>
@@ -12785,7 +13235,21 @@
         <w:rPr>
           <w:lang w:val="en-US"/>
         </w:rPr>
-        <w:t>A really fat and lazy man, bald with tanned skin and dark eyes (typical of the Babylonians) covered with tawdry jewelry and colorful (but cheap) garments.</w:t>
+        <w:t xml:space="preserve">A </w:t>
+      </w:r>
+      <w:proofErr w:type="gramStart"/>
+      <w:r>
+        <w:rPr>
+          <w:lang w:val="en-US"/>
+        </w:rPr>
+        <w:t>really fat</w:t>
+      </w:r>
+      <w:proofErr w:type="gramEnd"/>
+      <w:r>
+        <w:rPr>
+          <w:lang w:val="en-US"/>
+        </w:rPr>
+        <w:t xml:space="preserve"> and lazy man, bald with tanned skin and dark eyes (typical of the Babylonians) covered with tawdry jewelry and colorful (but cheap) garments.</w:t>
       </w:r>
     </w:p>
     <w:p>
@@ -14895,7 +15359,21 @@
         <w:rPr>
           <w:lang w:val="en-US"/>
         </w:rPr>
-        <w:t>She is a quicksilver and lively, she can’t just sit still. Even when she has to study a tablet, she usually reads some line, and immediately gets up and start walking around the library, thinking what she has just read. She is a very young priestess, tall and healthy.</w:t>
+        <w:t xml:space="preserve">She is a quicksilver and lively, she can’t just sit still. Even when she </w:t>
+      </w:r>
+      <w:proofErr w:type="gramStart"/>
+      <w:r>
+        <w:rPr>
+          <w:lang w:val="en-US"/>
+        </w:rPr>
+        <w:t>has to</w:t>
+      </w:r>
+      <w:proofErr w:type="gramEnd"/>
+      <w:r>
+        <w:rPr>
+          <w:lang w:val="en-US"/>
+        </w:rPr>
+        <w:t xml:space="preserve"> study a tablet, she usually reads some line, and immediately gets up and start walking around the library, thinking what she has just read. She is a very young priestess, tall and healthy.</w:t>
       </w:r>
       <w:r>
         <w:rPr>
@@ -15010,6 +15488,7 @@
         </w:rPr>
         <w:t xml:space="preserve">ing put the priests into sleep), the third time, the player </w:t>
       </w:r>
+      <w:proofErr w:type="gramStart"/>
       <w:r>
         <w:rPr>
           <w:highlight w:val="yellow"/>
@@ -15031,6 +15510,7 @@
         </w:rPr>
         <w:t>nd</w:t>
       </w:r>
+      <w:proofErr w:type="gramEnd"/>
       <w:r>
         <w:rPr>
           <w:lang w:val="en-US"/>
@@ -15198,7 +15678,21 @@
         <w:rPr>
           <w:lang w:val="en-US"/>
         </w:rPr>
-        <w:t xml:space="preserve"> really devote to nimrod: they’re really worried about their aspect and presentation in the ceremony, so their bating time is really too long.</w:t>
+        <w:t xml:space="preserve"> really devote to nimrod: they’re really worried about their aspect and presentation in the ceremony, so their bating time is </w:t>
+      </w:r>
+      <w:proofErr w:type="gramStart"/>
+      <w:r>
+        <w:rPr>
+          <w:lang w:val="en-US"/>
+        </w:rPr>
+        <w:t>really too</w:t>
+      </w:r>
+      <w:proofErr w:type="gramEnd"/>
+      <w:r>
+        <w:rPr>
+          <w:lang w:val="en-US"/>
+        </w:rPr>
+        <w:t xml:space="preserve"> long.</w:t>
       </w:r>
       <w:r>
         <w:rPr>
@@ -15500,7 +15994,21 @@
         <w:rPr>
           <w:lang w:val="en-US"/>
         </w:rPr>
-        <w:t xml:space="preserve">The area inside the second wall is a really big and lush </w:t>
+        <w:t xml:space="preserve">The area inside the second wall is a </w:t>
+      </w:r>
+      <w:proofErr w:type="gramStart"/>
+      <w:r>
+        <w:rPr>
+          <w:lang w:val="en-US"/>
+        </w:rPr>
+        <w:t>really big</w:t>
+      </w:r>
+      <w:proofErr w:type="gramEnd"/>
+      <w:r>
+        <w:rPr>
+          <w:lang w:val="en-US"/>
+        </w:rPr>
+        <w:t xml:space="preserve"> and lush </w:t>
       </w:r>
       <w:r>
         <w:rPr>
@@ -15619,6 +16127,7 @@
         </w:rPr>
         <w:t xml:space="preserve">lack slate </w:t>
       </w:r>
+      <w:proofErr w:type="gramStart"/>
       <w:r>
         <w:rPr>
           <w:rStyle w:val="Enfasigrassetto"/>
@@ -15626,6 +16135,7 @@
         </w:rPr>
         <w:t>path</w:t>
       </w:r>
+      <w:proofErr w:type="gramEnd"/>
       <w:r>
         <w:rPr>
           <w:lang w:val="en-US"/>
@@ -15803,7 +16313,21 @@
         <w:rPr>
           <w:lang w:val="en-US"/>
         </w:rPr>
-        <w:t xml:space="preserve"> similar to lances, and on the top of these small artificial fires shine, illuminating the whole garden.</w:t>
+        <w:t xml:space="preserve"> </w:t>
+      </w:r>
+      <w:proofErr w:type="gramStart"/>
+      <w:r>
+        <w:rPr>
+          <w:lang w:val="en-US"/>
+        </w:rPr>
+        <w:t>similar to</w:t>
+      </w:r>
+      <w:proofErr w:type="gramEnd"/>
+      <w:r>
+        <w:rPr>
+          <w:lang w:val="en-US"/>
+        </w:rPr>
+        <w:t xml:space="preserve"> lances, and on the top of these small artificial fires shine, illuminating the whole garden.</w:t>
       </w:r>
     </w:p>
     <w:p>
@@ -16139,7 +16663,21 @@
         <w:rPr>
           <w:lang w:val="en-US"/>
         </w:rPr>
-        <w:t xml:space="preserve">, is the largest of these tree areas. It’s a very imposing hall, which consists essentially of white calcareous brick. This space is made up of high shelves used to store the tablets; the statue of Nimrod stands out in the middle of it. In the hall there are huge shelves of stone and wood, which reach the ceiling: to get to the highest cuneiform tablets you have to climb up some ladders arranged along the length of the shelves. </w:t>
+        <w:t xml:space="preserve">, is the largest of these tree areas. It’s a very imposing hall, which consists essentially of white calcareous brick. This space is made up of high shelves used to store the tablets; the statue of Nimrod stands out in the middle of it. In the hall there are huge shelves of stone and wood, which reach the ceiling: to get to the highest cuneiform tablets you </w:t>
+      </w:r>
+      <w:proofErr w:type="gramStart"/>
+      <w:r>
+        <w:rPr>
+          <w:lang w:val="en-US"/>
+        </w:rPr>
+        <w:t>have to</w:t>
+      </w:r>
+      <w:proofErr w:type="gramEnd"/>
+      <w:r>
+        <w:rPr>
+          <w:lang w:val="en-US"/>
+        </w:rPr>
+        <w:t xml:space="preserve"> climb up some ladders arranged along the length of the shelves. </w:t>
       </w:r>
       <w:r>
         <w:rPr>
@@ -16266,7 +16804,21 @@
         <w:rPr>
           <w:lang w:val="en-US"/>
         </w:rPr>
-        <w:t xml:space="preserve"> contain electric bulbs similar to fires, but that, unlike these ones, do not emit actual heat: in fact, the traditional fire is not allowed in the library, because exposure to heat could dry the clay of the tablets and cause it to break</w:t>
+        <w:t xml:space="preserve"> contain electric bulbs </w:t>
+      </w:r>
+      <w:proofErr w:type="gramStart"/>
+      <w:r>
+        <w:rPr>
+          <w:lang w:val="en-US"/>
+        </w:rPr>
+        <w:t>similar to</w:t>
+      </w:r>
+      <w:proofErr w:type="gramEnd"/>
+      <w:r>
+        <w:rPr>
+          <w:lang w:val="en-US"/>
+        </w:rPr>
+        <w:t xml:space="preserve"> fires, but that, unlike these ones, do not emit actual heat: in fact, the traditional fire is not allowed in the library, because exposure to heat could dry the clay of the tablets and cause it to break</w:t>
       </w:r>
       <w:r>
         <w:rPr>
@@ -16375,7 +16927,21 @@
         <w:rPr>
           <w:lang w:val="en-US"/>
         </w:rPr>
-        <w:t xml:space="preserve"> very dangerous plant, vaguely similar to the earth’s pitcher plant, but significantly bigger, it can easily fit a medium sized adult inside itself. The leaves also are rather huge and strong, capable of lifting great weights without much effort. It seems to have some sort of sentience, but </w:t>
+        <w:t xml:space="preserve"> very dangerous plant, vaguely </w:t>
+      </w:r>
+      <w:proofErr w:type="gramStart"/>
+      <w:r>
+        <w:rPr>
+          <w:lang w:val="en-US"/>
+        </w:rPr>
+        <w:t>similar to</w:t>
+      </w:r>
+      <w:proofErr w:type="gramEnd"/>
+      <w:r>
+        <w:rPr>
+          <w:lang w:val="en-US"/>
+        </w:rPr>
+        <w:t xml:space="preserve"> the earth’s pitcher plant, but significantly bigger, it can easily fit a medium sized adult inside itself. The leaves also are rather huge and strong, capable of lifting great weights without much effort. It seems to have some sort of sentience, but </w:t>
       </w:r>
       <w:r>
         <w:rPr>
@@ -16407,7 +16973,35 @@
         <w:rPr>
           <w:lang w:val="en-US"/>
         </w:rPr>
-        <w:t xml:space="preserve"> Simple blue berries with a strange motif on them, somewhat similar to the blue marble fruit. (Elaeocarpus angustifolius’s fruits). The plant is similar to a tomato plant. They are grown to help Nimrod sleep since he usually has nightmares. </w:t>
+        <w:t xml:space="preserve"> Simple blue berries with a strange motif on them, somewhat </w:t>
+      </w:r>
+      <w:proofErr w:type="gramStart"/>
+      <w:r>
+        <w:rPr>
+          <w:lang w:val="en-US"/>
+        </w:rPr>
+        <w:t>similar to</w:t>
+      </w:r>
+      <w:proofErr w:type="gramEnd"/>
+      <w:r>
+        <w:rPr>
+          <w:lang w:val="en-US"/>
+        </w:rPr>
+        <w:t xml:space="preserve"> the blue marble fruit. (Elaeocarpus angustifolius’s fruits). The plant is </w:t>
+      </w:r>
+      <w:proofErr w:type="gramStart"/>
+      <w:r>
+        <w:rPr>
+          <w:lang w:val="en-US"/>
+        </w:rPr>
+        <w:t>similar to</w:t>
+      </w:r>
+      <w:proofErr w:type="gramEnd"/>
+      <w:r>
+        <w:rPr>
+          <w:lang w:val="en-US"/>
+        </w:rPr>
+        <w:t xml:space="preserve"> a tomato plant. They are grown to help Nimrod sleep since he usually has nightmares. </w:t>
       </w:r>
     </w:p>
     <w:p>
@@ -16436,7 +17030,15 @@
         <w:t>leaves</w:t>
       </w:r>
       <w:r>
-        <w:t xml:space="preserve"> and roots have the ability to pump water at high pressure, unfortunately doing so the plant tends to produce a high frequency and very loud noise and provoke a rapid, strong movement in the plant and every attempt on diminishing that has proven unsuccessful so far. </w:t>
+        <w:t xml:space="preserve"> and roots </w:t>
+      </w:r>
+      <w:proofErr w:type="gramStart"/>
+      <w:r>
+        <w:t>have the ability to</w:t>
+      </w:r>
+      <w:proofErr w:type="gramEnd"/>
+      <w:r>
+        <w:t xml:space="preserve"> pump water at high pressure, unfortunately doing so the plant tends to produce a high frequency and very loud noise and provoke a rapid, strong movement in the plant and every attempt on diminishing that has proven unsuccessful so far. </w:t>
       </w:r>
     </w:p>
     <w:p>
@@ -16563,7 +17165,21 @@
         <w:rPr>
           <w:lang w:val="en-US"/>
         </w:rPr>
-        <w:t>Pitcher Plant: The pitcher plant is very dangerous, it can easily fit a medium sized adult inside itself. It seems to have some sort of sentience, but nothing more than an animal with strong predatory instinct. His roots have very strong medical properties, mostly for digestive problems and tissue healing. His leaves seem to have an even stronger medical power, but it’s a lot more difficult to get them and this is why, despite its dangerousness, the pitcher plant is widely used for medicinal purposes</w:t>
+        <w:t xml:space="preserve">Pitcher Plant: The pitcher plant is very dangerous, it can easily fit a medium sized adult inside itself. It seems to have some sort of sentience, but nothing more than an animal with strong predatory instinct. His roots have very strong medical properties, mostly for digestive problems and tissue healing. His leaves seem to have an even stronger medical power, but it’s a lot more difficult to get them and </w:t>
+      </w:r>
+      <w:proofErr w:type="gramStart"/>
+      <w:r>
+        <w:rPr>
+          <w:lang w:val="en-US"/>
+        </w:rPr>
+        <w:t>this is why</w:t>
+      </w:r>
+      <w:proofErr w:type="gramEnd"/>
+      <w:r>
+        <w:rPr>
+          <w:lang w:val="en-US"/>
+        </w:rPr>
+        <w:t>, despite its dangerousness, the pitcher plant is widely used for medicinal purposes</w:t>
       </w:r>
       <w:r>
         <w:rPr>
@@ -16603,7 +17219,21 @@
         <w:rPr>
           <w:lang w:val="en-US"/>
         </w:rPr>
-        <w:t>almost impossible to conceive. Some scientists ironically says that organisms of this type must have been created only by a madman or a genius. Although studies on the structure of the molecules that compose those are still ongoing, what is certain is that this sort of berries act as a powerful draught.</w:t>
+        <w:t xml:space="preserve">almost impossible to conceive. Some scientists ironically </w:t>
+      </w:r>
+      <w:proofErr w:type="gramStart"/>
+      <w:r>
+        <w:rPr>
+          <w:lang w:val="en-US"/>
+        </w:rPr>
+        <w:t>says</w:t>
+      </w:r>
+      <w:proofErr w:type="gramEnd"/>
+      <w:r>
+        <w:rPr>
+          <w:lang w:val="en-US"/>
+        </w:rPr>
+        <w:t xml:space="preserve"> that organisms of this type must have been created only by a madman or a genius. Although studies on the structure of the molecules that compose those are still ongoing, what is certain is that this sort of berries act as a powerful draught.</w:t>
       </w:r>
     </w:p>
     <w:p>
@@ -16671,7 +17301,35 @@
         <w:rPr>
           <w:lang w:val="en-US"/>
         </w:rPr>
-        <w:t>A research about a wheat that grows really fast and with little to none water. Still in a really early stage, but seems promising.</w:t>
+        <w:t xml:space="preserve">A research about a wheat that grows </w:t>
+      </w:r>
+      <w:proofErr w:type="gramStart"/>
+      <w:r>
+        <w:rPr>
+          <w:lang w:val="en-US"/>
+        </w:rPr>
+        <w:t>really fast</w:t>
+      </w:r>
+      <w:proofErr w:type="gramEnd"/>
+      <w:r>
+        <w:rPr>
+          <w:lang w:val="en-US"/>
+        </w:rPr>
+        <w:t xml:space="preserve"> and with little to none water. Still in a </w:t>
+      </w:r>
+      <w:proofErr w:type="gramStart"/>
+      <w:r>
+        <w:rPr>
+          <w:lang w:val="en-US"/>
+        </w:rPr>
+        <w:t>really early</w:t>
+      </w:r>
+      <w:proofErr w:type="gramEnd"/>
+      <w:r>
+        <w:rPr>
+          <w:lang w:val="en-US"/>
+        </w:rPr>
+        <w:t xml:space="preserve"> stage, but seems promising.</w:t>
       </w:r>
     </w:p>
     <w:p>
@@ -16692,7 +17350,21 @@
         <w:rPr>
           <w:lang w:val="en-US"/>
         </w:rPr>
-        <w:t>Current: A closed research about a conductive type of plant. It’s not clear if it conducts electricity or another type of energy, but it seems to work pretty well.</w:t>
+        <w:t xml:space="preserve">Current: A closed research about a conductive type of plant. It’s not clear if it conducts electricity or another type of energy, but it seems to work </w:t>
+      </w:r>
+      <w:proofErr w:type="gramStart"/>
+      <w:r>
+        <w:rPr>
+          <w:lang w:val="en-US"/>
+        </w:rPr>
+        <w:t>pretty well</w:t>
+      </w:r>
+      <w:proofErr w:type="gramEnd"/>
+      <w:r>
+        <w:rPr>
+          <w:lang w:val="en-US"/>
+        </w:rPr>
+        <w:t>.</w:t>
       </w:r>
     </w:p>
     <w:p>
@@ -17260,7 +17932,21 @@
         <w:rPr>
           <w:lang w:val="en-US"/>
         </w:rPr>
-        <w:t>Both the rooms are pretty large, the statue at the entrance is rather big, but the rest of the first room is empty, so it still feels spaced up.</w:t>
+        <w:t xml:space="preserve">Both the rooms are </w:t>
+      </w:r>
+      <w:proofErr w:type="gramStart"/>
+      <w:r>
+        <w:rPr>
+          <w:lang w:val="en-US"/>
+        </w:rPr>
+        <w:t>pretty large</w:t>
+      </w:r>
+      <w:proofErr w:type="gramEnd"/>
+      <w:r>
+        <w:rPr>
+          <w:lang w:val="en-US"/>
+        </w:rPr>
+        <w:t>, the statue at the entrance is rather big, but the rest of the first room is empty, so it still feels spaced up.</w:t>
       </w:r>
     </w:p>
     <w:p>
@@ -17412,7 +18098,35 @@
         <w:rPr>
           <w:lang w:val="en-US"/>
         </w:rPr>
-        <w:t xml:space="preserve">The colors chosen are red and black because they can help express a sense of danger, uneasiness and urgency, they are at the core of the knowledge of that world and even if there is no real danger in that place it still needs to instils some sense of threat. The first room is pretty basic and empty, very far spaced, it is used to present the environment’s color and style, but with still some calm, the second room instead is tighter and claustrophobic, to further express how much deep they are into the knowledge and to enhance the sense of secrecy of looking the projects. The light of the displays is sky blue both because they need to be seen as non-threatening and useful and because it is a color often associated with Nimrod’s technology. </w:t>
+        <w:t xml:space="preserve">The colors chosen are red and black because they can help express a sense of danger, uneasiness and urgency, they are at the core of the knowledge of that world and even if there is no real danger in that place it still needs to instils some sense of threat. The first room is </w:t>
+      </w:r>
+      <w:proofErr w:type="gramStart"/>
+      <w:r>
+        <w:rPr>
+          <w:lang w:val="en-US"/>
+        </w:rPr>
+        <w:t>pretty basic</w:t>
+      </w:r>
+      <w:proofErr w:type="gramEnd"/>
+      <w:r>
+        <w:rPr>
+          <w:lang w:val="en-US"/>
+        </w:rPr>
+        <w:t xml:space="preserve"> and empty, very far spaced, it is used to present the environment’s color and style, but with still some calm, the second room instead is tighter and claustrophobic, to further express how much deep they are into the knowledge and to enhance the sense of secrecy of looking the projects. The light of the displays is sky blue both because they need to </w:t>
+      </w:r>
+      <w:proofErr w:type="gramStart"/>
+      <w:r>
+        <w:rPr>
+          <w:lang w:val="en-US"/>
+        </w:rPr>
+        <w:t>be seen as</w:t>
+      </w:r>
+      <w:proofErr w:type="gramEnd"/>
+      <w:r>
+        <w:rPr>
+          <w:lang w:val="en-US"/>
+        </w:rPr>
+        <w:t xml:space="preserve"> non-threatening and useful and because it is a color often associated with Nimrod’s technology. </w:t>
       </w:r>
     </w:p>
     <w:p>
@@ -17775,7 +18489,21 @@
         <w:rPr>
           <w:lang w:val="en-US"/>
         </w:rPr>
-        <w:t xml:space="preserve"> it is the biggest room of the ground floor, the big entrance stone door leads directly to this room. There are 3 long wooden tables, with many wooden chairs around them; on these tables there is some ceramic crockery (dishes, cups and jugs of water and beer). On the east wall there is a wooden shelf full of the same kind of crockery found upon the table. There are two wooden doors in the south wall, leading to the kitchen and to the bathroom. Three priests and two priestesses are eatin</w:t>
+        <w:t xml:space="preserve"> it is the biggest room of the ground </w:t>
+      </w:r>
+      <w:proofErr w:type="gramStart"/>
+      <w:r>
+        <w:rPr>
+          <w:lang w:val="en-US"/>
+        </w:rPr>
+        <w:t>floor,</w:t>
+      </w:r>
+      <w:proofErr w:type="gramEnd"/>
+      <w:r>
+        <w:rPr>
+          <w:lang w:val="en-US"/>
+        </w:rPr>
+        <w:t xml:space="preserve"> the big entrance stone door leads directly to this room. There are 3 long wooden tables, with many wooden chairs around them; on these tables there is some ceramic crockery (dishes, cups and jugs of water and beer). On the east wall there is a wooden shelf full of the same kind of crockery found upon the table. There are two wooden doors in the south wall, leading to the kitchen and to the bathroom. Three priests and two priestesses are eatin</w:t>
       </w:r>
       <w:r>
         <w:rPr>
@@ -17930,13 +18658,27 @@
         <w:rPr>
           <w:lang w:val="en-US"/>
         </w:rPr>
-        <w:t xml:space="preserve"> with a little pantry to east.</w:t>
-      </w:r>
-      <w:r>
-        <w:rPr>
-          <w:lang w:val="en-US"/>
-        </w:rPr>
-        <w:t xml:space="preserve"> : it has a dome oven inside, used to cook everything, close to the west wall, in this wall there are two small windows from which you can see going by a lot of smoke and steam 12 while servants are cooking meals (it is important for the puzzle involving the smoke). To the north-east corner there are two tables where servants mix ingredients, or prepare the food before cooking it (etc.). On these tables there is the big ceramic pot where the lamb stew has been cooked. Upon the tables there are wooden shelves, where you can find colorful spice containers (e.g. cumin), ceramic crockery (pots and lids, and other containers) and wooden utensils. Inside the room there are two servants (an old lady and a young boy), cleaning and preparing food, they are preparing the dinner for the priests in the living room, and have just served the lamb stew. Now the lady is preparing a simple salad with fresh vegetables, while the boy is cleaning the dome oven. In the east wall there is a door leading to the pantry, a small room where are held salt beef and fishes, dried grains or other legumes, also fresh vegetables and fruits. There is a wooden beer barrel too.</w:t>
+        <w:t xml:space="preserve"> with a little pantry to east</w:t>
+      </w:r>
+      <w:proofErr w:type="gramStart"/>
+      <w:r>
+        <w:rPr>
+          <w:lang w:val="en-US"/>
+        </w:rPr>
+        <w:t>.</w:t>
+      </w:r>
+      <w:r>
+        <w:rPr>
+          <w:lang w:val="en-US"/>
+        </w:rPr>
+        <w:t xml:space="preserve"> :</w:t>
+      </w:r>
+      <w:proofErr w:type="gramEnd"/>
+      <w:r>
+        <w:rPr>
+          <w:lang w:val="en-US"/>
+        </w:rPr>
+        <w:t xml:space="preserve"> it has a dome oven inside, used to cook everything, close to the west wall, in this wall there are two small windows from which you can see going by a lot of smoke and steam 12 while servants are cooking meals (it is important for the puzzle involving the smoke). To the north-east corner there are two tables where servants mix ingredients, or prepare the food before cooking it (etc.). On these tables there is the big ceramic pot where the lamb stew has been cooked. Upon the tables there are wooden shelves, where you can find colorful spice containers (e.g. cumin), ceramic crockery (pots and lids, and other containers) and wooden utensils. Inside the room there are two servants (an old lady and a young boy), cleaning and preparing food, they are preparing the dinner for the priests in the living room, and have just served the lamb stew. Now the lady is preparing a simple salad with fresh vegetables, while the boy is cleaning the dome oven. In the east wall there is a door leading to the pantry, a small room where are held salt beef and fishes, dried grains or other legumes, also fresh vegetables and fruits. There is a wooden beer barrel too.</w:t>
       </w:r>
     </w:p>
     <w:p>
@@ -18422,7 +19164,21 @@
         <w:rPr>
           <w:lang w:val="en-US"/>
         </w:rPr>
-        <w:t xml:space="preserve">. The walls are covered with a sky-blue light, similar to the one on the exterior. </w:t>
+        <w:t xml:space="preserve">. The walls are covered with a sky-blue light, </w:t>
+      </w:r>
+      <w:proofErr w:type="gramStart"/>
+      <w:r>
+        <w:rPr>
+          <w:lang w:val="en-US"/>
+        </w:rPr>
+        <w:t>similar to</w:t>
+      </w:r>
+      <w:proofErr w:type="gramEnd"/>
+      <w:r>
+        <w:rPr>
+          <w:lang w:val="en-US"/>
+        </w:rPr>
+        <w:t xml:space="preserve"> the one on the exterior. </w:t>
       </w:r>
     </w:p>
     <w:p>
@@ -18443,7 +19199,21 @@
         <w:rPr>
           <w:lang w:val="en-US"/>
         </w:rPr>
-        <w:t xml:space="preserve">The materials used for the construction of the walls are somewhat similar to those used to build the other buildings, to give the impression of something that belongs there, but they are covered with various arrays of blue sky lights to give it a sense of holy and valuable. This is reflected on the internal walls too and this feeling goes in direct contrast with the technological interior. At the center there is the </w:t>
+        <w:t xml:space="preserve">The materials used for the construction of the walls are somewhat </w:t>
+      </w:r>
+      <w:proofErr w:type="gramStart"/>
+      <w:r>
+        <w:rPr>
+          <w:lang w:val="en-US"/>
+        </w:rPr>
+        <w:t>similar to</w:t>
+      </w:r>
+      <w:proofErr w:type="gramEnd"/>
+      <w:r>
+        <w:rPr>
+          <w:lang w:val="en-US"/>
+        </w:rPr>
+        <w:t xml:space="preserve"> those used to build the other buildings, to give the impression of something that belongs there, but they are covered with various arrays of blue sky lights to give it a sense of holy and valuable. This is reflected on the internal walls too and this feeling goes in direct contrast with the technological interior. At the center there is the </w:t>
       </w:r>
       <w:r>
         <w:rPr>
@@ -18504,7 +19274,21 @@
         <w:rPr>
           <w:lang w:val="en-US"/>
         </w:rPr>
-        <w:t>Gun: Colt gun, more or less from 1850, long thin metal barrel, big metal cylinder and wooden handle. Built with: banana, saltpeter, sulfur and carbon.</w:t>
+        <w:t xml:space="preserve">Gun: Colt gun, </w:t>
+      </w:r>
+      <w:proofErr w:type="gramStart"/>
+      <w:r>
+        <w:rPr>
+          <w:lang w:val="en-US"/>
+        </w:rPr>
+        <w:t>more or less from</w:t>
+      </w:r>
+      <w:proofErr w:type="gramEnd"/>
+      <w:r>
+        <w:rPr>
+          <w:lang w:val="en-US"/>
+        </w:rPr>
+        <w:t xml:space="preserve"> 1850, long thin metal barrel, big metal cylinder and wooden handle. Built with: banana, saltpeter, sulfur and carbon.</w:t>
       </w:r>
     </w:p>
     <w:p>
@@ -19194,7 +19978,27 @@
           <w:szCs w:val="22"/>
           <w:lang w:val="en-US"/>
         </w:rPr>
-        <w:t>Reading the tablets, interacting with bookshelves [the dialogue which will be triggered depends on the particular tablet with whom the player is interacting -&gt; see map annotated with objects]</w:t>
+        <w:t xml:space="preserve">Reading the tablets, interacting with bookshelves [the dialogue which will be triggered depends on the </w:t>
+      </w:r>
+      <w:proofErr w:type="gramStart"/>
+      <w:r>
+        <w:rPr>
+          <w:rFonts w:asciiTheme="minorHAnsi" w:hAnsiTheme="minorHAnsi" w:cstheme="minorHAnsi"/>
+          <w:sz w:val="22"/>
+          <w:szCs w:val="22"/>
+          <w:lang w:val="en-US"/>
+        </w:rPr>
+        <w:t>particular tablet</w:t>
+      </w:r>
+      <w:proofErr w:type="gramEnd"/>
+      <w:r>
+        <w:rPr>
+          <w:rFonts w:asciiTheme="minorHAnsi" w:hAnsiTheme="minorHAnsi" w:cstheme="minorHAnsi"/>
+          <w:sz w:val="22"/>
+          <w:szCs w:val="22"/>
+          <w:lang w:val="en-US"/>
+        </w:rPr>
+        <w:t xml:space="preserve"> with whom the player is interacting -&gt; see map annotated with objects]</w:t>
       </w:r>
     </w:p>
     <w:p>
@@ -19499,7 +20303,21 @@
         <w:rPr>
           <w:lang w:val="en-US"/>
         </w:rPr>
-        <w:t xml:space="preserve">Astronomic section: “Where was those constellations destroyed by the tyrant plant? I really can’t find anything… maybe I should study more how the tyrant plant acts… but I can’t find anything in the botanic section!! Argh, I guess it’s me who can’t find it, there has to be something there. Let’s check it out.” </w:t>
+        <w:t xml:space="preserve">Astronomic section: “Where was those constellations destroyed by the tyrant plant? I really can’t find anything… maybe I should study more how the tyrant plant acts… but I can’t find anything in the botanic section!! Argh, I guess it’s me who can’t find it, there </w:t>
+      </w:r>
+      <w:proofErr w:type="gramStart"/>
+      <w:r>
+        <w:rPr>
+          <w:lang w:val="en-US"/>
+        </w:rPr>
+        <w:t>has to</w:t>
+      </w:r>
+      <w:proofErr w:type="gramEnd"/>
+      <w:r>
+        <w:rPr>
+          <w:lang w:val="en-US"/>
+        </w:rPr>
+        <w:t xml:space="preserve"> be something there. Let’s check it out.” </w:t>
       </w:r>
     </w:p>
     <w:p>
@@ -19583,7 +20401,27 @@
           <w:color w:val="auto"/>
           <w:lang w:val="en-US"/>
         </w:rPr>
-        <w:t>Priestess relaxing on the right – “I love this place, the decorations are wonderful and it’s so peaceful”</w:t>
+        <w:t xml:space="preserve">Priestess relaxing on the right – “I love this </w:t>
+      </w:r>
+      <w:proofErr w:type="gramStart"/>
+      <w:r>
+        <w:rPr>
+          <w:rStyle w:val="Enfasigrassetto"/>
+          <w:b w:val="0"/>
+          <w:color w:val="auto"/>
+          <w:lang w:val="en-US"/>
+        </w:rPr>
+        <w:t>place,</w:t>
+      </w:r>
+      <w:proofErr w:type="gramEnd"/>
+      <w:r>
+        <w:rPr>
+          <w:rStyle w:val="Enfasigrassetto"/>
+          <w:b w:val="0"/>
+          <w:color w:val="auto"/>
+          <w:lang w:val="en-US"/>
+        </w:rPr>
+        <w:t xml:space="preserve"> the decorations are wonderful and it’s so peaceful”</w:t>
       </w:r>
     </w:p>
     <w:p>
@@ -20040,7 +20878,27 @@
           <w:lang w:val="en-US"/>
         </w:rPr>
         <w:tab/>
-        <w:t>-Ashildr: “Nice idea, we need to distract the librarian in order to steal his food, I guess. Wait, I have a better idea, let’s use him to feed the plant!”.</w:t>
+        <w:t xml:space="preserve">-Ashildr: “Nice idea, we need to distract the librarian </w:t>
+      </w:r>
+      <w:proofErr w:type="gramStart"/>
+      <w:r>
+        <w:rPr>
+          <w:rFonts w:asciiTheme="minorHAnsi" w:hAnsiTheme="minorHAnsi" w:cstheme="minorHAnsi"/>
+          <w:sz w:val="22"/>
+          <w:szCs w:val="22"/>
+          <w:lang w:val="en-US"/>
+        </w:rPr>
+        <w:t>in order to</w:t>
+      </w:r>
+      <w:proofErr w:type="gramEnd"/>
+      <w:r>
+        <w:rPr>
+          <w:rFonts w:asciiTheme="minorHAnsi" w:hAnsiTheme="minorHAnsi" w:cstheme="minorHAnsi"/>
+          <w:sz w:val="22"/>
+          <w:szCs w:val="22"/>
+          <w:lang w:val="en-US"/>
+        </w:rPr>
+        <w:t xml:space="preserve"> steal his food, I guess. Wait, I have a better idea, let’s use him to feed the plant!”.</w:t>
       </w:r>
     </w:p>
     <w:p>
@@ -20891,7 +21749,21 @@
         <w:rPr>
           <w:lang w:val="en-US"/>
         </w:rPr>
-        <w:t>[Events required in order to follow this path:]</w:t>
+        <w:t xml:space="preserve">[Events required </w:t>
+      </w:r>
+      <w:proofErr w:type="gramStart"/>
+      <w:r>
+        <w:rPr>
+          <w:lang w:val="en-US"/>
+        </w:rPr>
+        <w:t>in order to</w:t>
+      </w:r>
+      <w:proofErr w:type="gramEnd"/>
+      <w:r>
+        <w:rPr>
+          <w:lang w:val="en-US"/>
+        </w:rPr>
+        <w:t xml:space="preserve"> follow this path:]</w:t>
       </w:r>
     </w:p>
     <w:p>
@@ -21043,7 +21915,27 @@
           <w:szCs w:val="22"/>
           <w:lang w:val="en-US"/>
         </w:rPr>
-        <w:t>Killing a priest. There is only one possibility: one priestess that periodically passes in front of the greenhouse, hidden from other priests’ sight. Indeed, when you try to kill any high priest [the priests with the rod] in plain sight, [by selecting the skill “kill”] the character of Ashildr thinks: “I can’t kill anyone with witnesses around, I should find someone alone", if Ashildr tries to kill a priest/ess without the rod, she will say: “It is useless to kill this priest/ess, since he/she doesn’t have a rod”.</w:t>
+        <w:t xml:space="preserve">Killing a priest. There is only one possibility: one priestess that periodically passes in front of the greenhouse, hidden from </w:t>
+      </w:r>
+      <w:proofErr w:type="gramStart"/>
+      <w:r>
+        <w:rPr>
+          <w:rFonts w:asciiTheme="minorHAnsi" w:hAnsiTheme="minorHAnsi" w:cstheme="minorHAnsi"/>
+          <w:sz w:val="22"/>
+          <w:szCs w:val="22"/>
+          <w:lang w:val="en-US"/>
+        </w:rPr>
+        <w:t>other</w:t>
+      </w:r>
+      <w:proofErr w:type="gramEnd"/>
+      <w:r>
+        <w:rPr>
+          <w:rFonts w:asciiTheme="minorHAnsi" w:hAnsiTheme="minorHAnsi" w:cstheme="minorHAnsi"/>
+          <w:sz w:val="22"/>
+          <w:szCs w:val="22"/>
+          <w:lang w:val="en-US"/>
+        </w:rPr>
+        <w:t xml:space="preserve"> priests’ sight. Indeed, when you try to kill any high priest [the priests with the rod] in plain sight, [by selecting the skill “kill”] the character of Ashildr thinks: “I can’t kill anyone with witnesses around, I should find someone alone", if Ashildr tries to kill a priest/ess without the rod, she will say: “It is useless to kill this priest/ess, since he/she doesn’t have a rod”.</w:t>
       </w:r>
     </w:p>
     <w:p>
@@ -21775,10 +22667,8 @@
           <w:highlight w:val="yellow"/>
           <w:lang w:val="en-US"/>
         </w:rPr>
-        <w:t>everyo</w:t>
-      </w:r>
-      <w:bookmarkStart w:id="43" w:name="_GoBack"/>
-      <w:bookmarkEnd w:id="43"/>
+        <w:t>everyone</w:t>
+      </w:r>
       <w:r>
         <w:rPr>
           <w:rFonts w:asciiTheme="minorHAnsi" w:hAnsiTheme="minorHAnsi" w:cstheme="minorHAnsi"/>
@@ -21787,7 +22677,7 @@
           <w:highlight w:val="yellow"/>
           <w:lang w:val="en-US"/>
         </w:rPr>
-        <w:t>ne</w:t>
+        <w:t xml:space="preserve"> is able to stand this amount of study...</w:t>
       </w:r>
       <w:r>
         <w:rPr>
@@ -21797,9 +22687,16 @@
           <w:highlight w:val="yellow"/>
           <w:lang w:val="en-US"/>
         </w:rPr>
-        <w:t xml:space="preserve"> is able to stand this amount of study...</w:t>
-      </w:r>
-      <w:r>
+        <w:t>”</w:t>
+      </w:r>
+    </w:p>
+    <w:p>
+      <w:pPr>
+        <w:pStyle w:val="PreformattatoHTML"/>
+        <w:numPr>
+          <w:ilvl w:val="4"/>
+          <w:numId w:val="13"/>
+        </w:numPr>
         <w:rPr>
           <w:rFonts w:asciiTheme="minorHAnsi" w:hAnsiTheme="minorHAnsi" w:cstheme="minorHAnsi"/>
           <w:sz w:val="22"/>
@@ -21807,16 +22704,8 @@
           <w:highlight w:val="yellow"/>
           <w:lang w:val="en-US"/>
         </w:rPr>
-        <w:t>”</w:t>
-      </w:r>
-    </w:p>
-    <w:p>
-      <w:pPr>
-        <w:pStyle w:val="PreformattatoHTML"/>
-        <w:numPr>
-          <w:ilvl w:val="4"/>
-          <w:numId w:val="13"/>
-        </w:numPr>
+      </w:pPr>
+      <w:r>
         <w:rPr>
           <w:rFonts w:asciiTheme="minorHAnsi" w:hAnsiTheme="minorHAnsi" w:cstheme="minorHAnsi"/>
           <w:sz w:val="22"/>
@@ -21824,15 +22713,6 @@
           <w:highlight w:val="yellow"/>
           <w:lang w:val="en-US"/>
         </w:rPr>
-      </w:pPr>
-      <w:r>
-        <w:rPr>
-          <w:rFonts w:asciiTheme="minorHAnsi" w:hAnsiTheme="minorHAnsi" w:cstheme="minorHAnsi"/>
-          <w:sz w:val="22"/>
-          <w:szCs w:val="22"/>
-          <w:highlight w:val="yellow"/>
-          <w:lang w:val="en-US"/>
-        </w:rPr>
         <w:lastRenderedPageBreak/>
         <w:t>Priestess close to the medicine section: “Do you need some help to search for medicine’s tablets?”</w:t>
       </w:r>
@@ -22006,7 +22886,27 @@
           <w:szCs w:val="22"/>
           <w:lang w:val="en-US"/>
         </w:rPr>
-        <w:t>Finding Clara in front of the dormitory’s door and talk to her, in order to rejoin her:</w:t>
+        <w:t xml:space="preserve">Finding Clara in front of the dormitory’s door and talk to her, </w:t>
+      </w:r>
+      <w:proofErr w:type="gramStart"/>
+      <w:r>
+        <w:rPr>
+          <w:rFonts w:asciiTheme="minorHAnsi" w:hAnsiTheme="minorHAnsi" w:cstheme="minorHAnsi"/>
+          <w:sz w:val="22"/>
+          <w:szCs w:val="22"/>
+          <w:lang w:val="en-US"/>
+        </w:rPr>
+        <w:t>in order to</w:t>
+      </w:r>
+      <w:proofErr w:type="gramEnd"/>
+      <w:r>
+        <w:rPr>
+          <w:rFonts w:asciiTheme="minorHAnsi" w:hAnsiTheme="minorHAnsi" w:cstheme="minorHAnsi"/>
+          <w:sz w:val="22"/>
+          <w:szCs w:val="22"/>
+          <w:lang w:val="en-US"/>
+        </w:rPr>
+        <w:t xml:space="preserve"> rejoin her:</w:t>
       </w:r>
     </w:p>
     <w:p>
@@ -23345,16 +24245,10 @@
           <w:highlight w:val="white"/>
           <w:lang w:val="en-US"/>
         </w:rPr>
-        <w:t>Phone: “Using what you have in this age you can easily make some gunpowder, then give it to me with something that shoots and I will be fine.”</w:t>
-      </w:r>
-    </w:p>
-    <w:p>
-      <w:pPr>
-        <w:pStyle w:val="PreformattatoHTML"/>
-        <w:numPr>
-          <w:ilvl w:val="0"/>
-          <w:numId w:val="14"/>
-        </w:numPr>
+        <w:t xml:space="preserve">Phone: “Using what you have in this age you can easily make some gunpowder, then give it to me with something that </w:t>
+      </w:r>
+      <w:proofErr w:type="gramStart"/>
+      <w:r>
         <w:rPr>
           <w:rFonts w:asciiTheme="minorHAnsi" w:hAnsiTheme="minorHAnsi"/>
           <w:sz w:val="22"/>
@@ -23362,7 +24256,9 @@
           <w:highlight w:val="white"/>
           <w:lang w:val="en-US"/>
         </w:rPr>
-      </w:pPr>
+        <w:t>shoots</w:t>
+      </w:r>
+      <w:proofErr w:type="gramEnd"/>
       <w:r>
         <w:rPr>
           <w:rFonts w:asciiTheme="minorHAnsi" w:hAnsiTheme="minorHAnsi"/>
@@ -23371,7 +24267,7 @@
           <w:highlight w:val="white"/>
           <w:lang w:val="en-US"/>
         </w:rPr>
-        <w:t>Clara: “As I can remember, gunpowder is composed by sulfur, coal and saltpeter. But what about the “sonic” thing?”</w:t>
+        <w:t xml:space="preserve"> and I will be fine.”</w:t>
       </w:r>
     </w:p>
     <w:p>
@@ -23397,7 +24293,7 @@
           <w:highlight w:val="white"/>
           <w:lang w:val="en-US"/>
         </w:rPr>
-        <w:t>Phone: “How boring! Can’t you really understand? Just record a terrible screech and you will have your “sonic” part.”</w:t>
+        <w:t>Clara: “As I can remember, gunpowder is composed by sulfur, coal and saltpeter. But what about the “sonic” thing?”</w:t>
       </w:r>
     </w:p>
     <w:p>
@@ -23423,13 +24319,16 @@
           <w:highlight w:val="white"/>
           <w:lang w:val="en-US"/>
         </w:rPr>
-        <w:t>Clara: “Hum, ok…”</w:t>
+        <w:t>Phone: “How boring! Can’t you really understand? Just record a terrible screech and you will have your “sonic” part.”</w:t>
       </w:r>
     </w:p>
     <w:p>
       <w:pPr>
         <w:pStyle w:val="PreformattatoHTML"/>
-        <w:ind w:left="2196"/>
+        <w:numPr>
+          <w:ilvl w:val="0"/>
+          <w:numId w:val="14"/>
+        </w:numPr>
         <w:rPr>
           <w:rFonts w:asciiTheme="minorHAnsi" w:hAnsiTheme="minorHAnsi"/>
           <w:sz w:val="22"/>
@@ -23446,13 +24345,13 @@
           <w:highlight w:val="white"/>
           <w:lang w:val="en-US"/>
         </w:rPr>
-        <w:br/>
-        <w:t>[From now on, the phone’s interface has a new function: “projects”, where all the downloaded projects are listed, selecting one project will trigger a dialogue where Clara resumes the content of the projects, depending on the specific project [check the Secret room area description to read the project description which Clara will read.]]</w:t>
+        <w:t>Clara: “Hum, ok…”</w:t>
       </w:r>
     </w:p>
     <w:p>
       <w:pPr>
         <w:pStyle w:val="PreformattatoHTML"/>
+        <w:ind w:left="2196"/>
         <w:rPr>
           <w:rFonts w:asciiTheme="minorHAnsi" w:hAnsiTheme="minorHAnsi"/>
           <w:sz w:val="22"/>
@@ -23461,6 +24360,29 @@
           <w:lang w:val="en-US"/>
         </w:rPr>
       </w:pPr>
+      <w:r>
+        <w:rPr>
+          <w:rFonts w:asciiTheme="minorHAnsi" w:hAnsiTheme="minorHAnsi"/>
+          <w:sz w:val="22"/>
+          <w:szCs w:val="22"/>
+          <w:highlight w:val="white"/>
+          <w:lang w:val="en-US"/>
+        </w:rPr>
+        <w:br/>
+        <w:t>[From now on, the phone’s interface has a new function: “projects”, where all the downloaded projects are listed, selecting one project will trigger a dialogue where Clara resumes the content of the projects, depending on the specific project [check the Secret room area description to read the project description which Clara will read.]]</w:t>
+      </w:r>
+    </w:p>
+    <w:p>
+      <w:pPr>
+        <w:pStyle w:val="PreformattatoHTML"/>
+        <w:rPr>
+          <w:rFonts w:asciiTheme="minorHAnsi" w:hAnsiTheme="minorHAnsi"/>
+          <w:sz w:val="22"/>
+          <w:szCs w:val="22"/>
+          <w:highlight w:val="white"/>
+          <w:lang w:val="en-US"/>
+        </w:rPr>
+      </w:pPr>
     </w:p>
     <w:p>
       <w:pPr>
@@ -23499,7 +24421,7 @@
           <w:lang w:val="en-US"/>
         </w:rPr>
       </w:pPr>
-      <w:bookmarkStart w:id="44" w:name="_Toc500885226"/>
+      <w:bookmarkStart w:id="43" w:name="_Toc500885226"/>
       <w:r>
         <w:rPr>
           <w:shd w:val="clear" w:color="auto" w:fill="FFFFFF"/>
@@ -23507,7 +24429,7 @@
         </w:rPr>
         <w:t>EXITING FROM THE LIBRARY</w:t>
       </w:r>
-      <w:bookmarkEnd w:id="44"/>
+      <w:bookmarkEnd w:id="43"/>
     </w:p>
     <w:p>
       <w:pPr>
@@ -23530,6 +24452,7 @@
         </w:rPr>
         <w:t xml:space="preserve">[Now the sun is </w:t>
       </w:r>
+      <w:proofErr w:type="gramStart"/>
       <w:r>
         <w:rPr>
           <w:shd w:val="clear" w:color="auto" w:fill="FFFFFF"/>
@@ -23544,6 +24467,7 @@
         </w:rPr>
         <w:t xml:space="preserve"> down</w:t>
       </w:r>
+      <w:proofErr w:type="gramEnd"/>
       <w:r>
         <w:rPr>
           <w:shd w:val="clear" w:color="auto" w:fill="FFFFFF"/>
@@ -23608,7 +24532,7 @@
           <w:lang w:val="en-US"/>
         </w:rPr>
       </w:pPr>
-      <w:bookmarkStart w:id="45" w:name="_Toc500885227"/>
+      <w:bookmarkStart w:id="44" w:name="_Toc500885227"/>
       <w:r>
         <w:rPr>
           <w:shd w:val="clear" w:color="auto" w:fill="FFFFFF"/>
@@ -23616,7 +24540,7 @@
         </w:rPr>
         <w:t>PRIEST’S DORMITORY</w:t>
       </w:r>
-      <w:bookmarkEnd w:id="45"/>
+      <w:bookmarkEnd w:id="44"/>
     </w:p>
     <w:p>
       <w:pPr>
@@ -24489,7 +25413,23 @@
           <w:color w:val="002060"/>
           <w:lang w:val="en-US"/>
         </w:rPr>
-        <w:t>Screecher makes some kind of screech, not so loud</w:t>
+        <w:t xml:space="preserve">Screecher makes </w:t>
+      </w:r>
+      <w:proofErr w:type="gramStart"/>
+      <w:r>
+        <w:rPr>
+          <w:color w:val="002060"/>
+          <w:lang w:val="en-US"/>
+        </w:rPr>
+        <w:t>some kind of screech</w:t>
+      </w:r>
+      <w:proofErr w:type="gramEnd"/>
+      <w:r>
+        <w:rPr>
+          <w:color w:val="002060"/>
+          <w:lang w:val="en-US"/>
+        </w:rPr>
+        <w:t>, not so loud</w:t>
       </w:r>
       <w:r>
         <w:rPr>
@@ -24783,7 +25723,7 @@
           <w:rFonts w:asciiTheme="minorHAnsi" w:hAnsiTheme="minorHAnsi" w:cstheme="minorHAnsi"/>
           <w:color w:val="00B050"/>
           <w:sz w:val="22"/>
-          <w:highlight w:val="white"/>
+          <w:highlight w:val="yellow"/>
           <w:lang w:val="en-US"/>
         </w:rPr>
       </w:pPr>
@@ -24791,6 +25731,7 @@
         <w:rPr>
           <w:rFonts w:asciiTheme="minorHAnsi" w:hAnsiTheme="minorHAnsi" w:cstheme="minorHAnsi"/>
           <w:sz w:val="22"/>
+          <w:highlight w:val="yellow"/>
           <w:shd w:val="clear" w:color="auto" w:fill="FFFFFF"/>
           <w:lang w:val="en-US"/>
         </w:rPr>
@@ -24801,36 +25742,35 @@
           <w:rFonts w:asciiTheme="minorHAnsi" w:hAnsiTheme="minorHAnsi" w:cstheme="minorHAnsi"/>
           <w:color w:val="00B050"/>
           <w:sz w:val="22"/>
+          <w:highlight w:val="yellow"/>
           <w:shd w:val="clear" w:color="auto" w:fill="FFFFFF"/>
           <w:lang w:val="en-US"/>
         </w:rPr>
-        <w:t>[the player must have everything required to do the sonic blaster and he has to understood how actually craft it:</w:t>
-      </w:r>
-    </w:p>
-    <w:p>
-      <w:pPr>
-        <w:pStyle w:val="PreformattatoHTML"/>
-        <w:numPr>
-          <w:ilvl w:val="0"/>
-          <w:numId w:val="14"/>
-        </w:numPr>
+        <w:t xml:space="preserve">[the player must have everything required to do the sonic blaster and he </w:t>
+      </w:r>
+      <w:proofErr w:type="gramStart"/>
+      <w:r>
         <w:rPr>
           <w:rFonts w:asciiTheme="minorHAnsi" w:hAnsiTheme="minorHAnsi" w:cstheme="minorHAnsi"/>
           <w:color w:val="00B050"/>
           <w:sz w:val="22"/>
-          <w:highlight w:val="white"/>
-          <w:lang w:val="en-US"/>
-        </w:rPr>
-      </w:pPr>
+          <w:highlight w:val="yellow"/>
+          <w:shd w:val="clear" w:color="auto" w:fill="FFFFFF"/>
+          <w:lang w:val="en-US"/>
+        </w:rPr>
+        <w:t>has to</w:t>
+      </w:r>
+      <w:proofErr w:type="gramEnd"/>
       <w:r>
         <w:rPr>
           <w:rFonts w:asciiTheme="minorHAnsi" w:hAnsiTheme="minorHAnsi" w:cstheme="minorHAnsi"/>
           <w:color w:val="00B050"/>
           <w:sz w:val="22"/>
-          <w:highlight w:val="white"/>
-          <w:lang w:val="en-US"/>
-        </w:rPr>
-        <w:t>Bow: Stick+Rope [Craft already met in the previous levels]</w:t>
+          <w:highlight w:val="yellow"/>
+          <w:shd w:val="clear" w:color="auto" w:fill="FFFFFF"/>
+          <w:lang w:val="en-US"/>
+        </w:rPr>
+        <w:t xml:space="preserve"> understood how actually craft it:</w:t>
       </w:r>
     </w:p>
     <w:p>
@@ -24844,7 +25784,7 @@
           <w:rFonts w:asciiTheme="minorHAnsi" w:hAnsiTheme="minorHAnsi" w:cstheme="minorHAnsi"/>
           <w:color w:val="00B050"/>
           <w:sz w:val="22"/>
-          <w:highlight w:val="white"/>
+          <w:highlight w:val="yellow"/>
           <w:lang w:val="en-US"/>
         </w:rPr>
       </w:pPr>
@@ -24853,24 +25793,24 @@
           <w:rFonts w:asciiTheme="minorHAnsi" w:hAnsiTheme="minorHAnsi" w:cstheme="minorHAnsi"/>
           <w:color w:val="00B050"/>
           <w:sz w:val="22"/>
-          <w:highlight w:val="white"/>
-          <w:lang w:val="en-US"/>
-        </w:rPr>
-        <w:t>Gun: Bow+ Gunpowder</w:t>
+          <w:highlight w:val="yellow"/>
+          <w:lang w:val="en-US"/>
+        </w:rPr>
+        <w:t>Bow: Stick+Rope [Craft already met in the previous levels]</w:t>
       </w:r>
     </w:p>
     <w:p>
       <w:pPr>
         <w:pStyle w:val="PreformattatoHTML"/>
         <w:numPr>
-          <w:ilvl w:val="1"/>
+          <w:ilvl w:val="0"/>
           <w:numId w:val="14"/>
         </w:numPr>
         <w:rPr>
           <w:rFonts w:asciiTheme="minorHAnsi" w:hAnsiTheme="minorHAnsi" w:cstheme="minorHAnsi"/>
           <w:color w:val="00B050"/>
           <w:sz w:val="22"/>
-          <w:highlight w:val="white"/>
+          <w:highlight w:val="yellow"/>
           <w:lang w:val="en-US"/>
         </w:rPr>
       </w:pPr>
@@ -24879,24 +25819,24 @@
           <w:rFonts w:asciiTheme="minorHAnsi" w:hAnsiTheme="minorHAnsi" w:cstheme="minorHAnsi"/>
           <w:color w:val="00B050"/>
           <w:sz w:val="22"/>
-          <w:highlight w:val="white"/>
-          <w:lang w:val="en-US"/>
-        </w:rPr>
-        <w:t>Phone’s comment: “Bow and gunpowder? I can feel the technological evolution! Here you got a gun!”</w:t>
+          <w:highlight w:val="yellow"/>
+          <w:lang w:val="en-US"/>
+        </w:rPr>
+        <w:t>Gun: Bow+ Gunpowder</w:t>
       </w:r>
     </w:p>
     <w:p>
       <w:pPr>
         <w:pStyle w:val="PreformattatoHTML"/>
         <w:numPr>
-          <w:ilvl w:val="0"/>
+          <w:ilvl w:val="1"/>
           <w:numId w:val="14"/>
         </w:numPr>
         <w:rPr>
           <w:rFonts w:asciiTheme="minorHAnsi" w:hAnsiTheme="minorHAnsi" w:cstheme="minorHAnsi"/>
           <w:color w:val="00B050"/>
           <w:sz w:val="22"/>
-          <w:highlight w:val="white"/>
+          <w:highlight w:val="yellow"/>
           <w:lang w:val="en-US"/>
         </w:rPr>
       </w:pPr>
@@ -24905,24 +25845,24 @@
           <w:rFonts w:asciiTheme="minorHAnsi" w:hAnsiTheme="minorHAnsi" w:cstheme="minorHAnsi"/>
           <w:color w:val="00B050"/>
           <w:sz w:val="22"/>
-          <w:highlight w:val="white"/>
-          <w:lang w:val="en-US"/>
-        </w:rPr>
-        <w:t>Gun: Banana+ gunpowder</w:t>
+          <w:highlight w:val="yellow"/>
+          <w:lang w:val="en-US"/>
+        </w:rPr>
+        <w:t>Phone’s comment: “Bow and gunpowder? I can feel the technological evolution! Here you got a gun!”</w:t>
       </w:r>
     </w:p>
     <w:p>
       <w:pPr>
         <w:pStyle w:val="PreformattatoHTML"/>
         <w:numPr>
-          <w:ilvl w:val="1"/>
+          <w:ilvl w:val="0"/>
           <w:numId w:val="14"/>
         </w:numPr>
         <w:rPr>
           <w:rFonts w:asciiTheme="minorHAnsi" w:hAnsiTheme="minorHAnsi" w:cstheme="minorHAnsi"/>
           <w:color w:val="00B050"/>
           <w:sz w:val="22"/>
-          <w:highlight w:val="white"/>
+          <w:highlight w:val="yellow"/>
           <w:lang w:val="en-US"/>
         </w:rPr>
       </w:pPr>
@@ -24931,35 +25871,108 @@
           <w:rFonts w:asciiTheme="minorHAnsi" w:hAnsiTheme="minorHAnsi" w:cstheme="minorHAnsi"/>
           <w:color w:val="00B050"/>
           <w:sz w:val="22"/>
-          <w:highlight w:val="white"/>
-          <w:lang w:val="en-US"/>
-        </w:rPr>
-        <w:t>Phone’s comment: “Banana and gunpowder? It looks like you are enjoying my power! With</w:t>
+          <w:highlight w:val="yellow"/>
+          <w:lang w:val="en-US"/>
+        </w:rPr>
+        <w:t>Gun: Banana+ gunpowder</w:t>
       </w:r>
     </w:p>
     <w:p>
       <w:pPr>
         <w:pStyle w:val="PreformattatoHTML"/>
         <w:numPr>
-          <w:ilvl w:val="0"/>
+          <w:ilvl w:val="1"/>
           <w:numId w:val="14"/>
         </w:numPr>
-        <w:rPr>
-          <w:rFonts w:asciiTheme="minorHAnsi" w:hAnsiTheme="minorHAnsi" w:cstheme="minorHAnsi"/>
-          <w:sz w:val="22"/>
-          <w:highlight w:val="white"/>
-          <w:lang w:val="en-US"/>
-        </w:rPr>
-      </w:pPr>
-      <w:r>
         <w:rPr>
           <w:rFonts w:asciiTheme="minorHAnsi" w:hAnsiTheme="minorHAnsi" w:cstheme="minorHAnsi"/>
           <w:color w:val="00B050"/>
           <w:sz w:val="22"/>
-          <w:highlight w:val="white"/>
-          <w:lang w:val="en-US"/>
-        </w:rPr>
-        <w:t>Sonic Blaster: Gun+ screech recorded]</w:t>
+          <w:highlight w:val="yellow"/>
+          <w:lang w:val="en-US"/>
+        </w:rPr>
+      </w:pPr>
+      <w:r>
+        <w:rPr>
+          <w:rFonts w:asciiTheme="minorHAnsi" w:hAnsiTheme="minorHAnsi" w:cstheme="minorHAnsi"/>
+          <w:color w:val="00B050"/>
+          <w:sz w:val="22"/>
+          <w:highlight w:val="yellow"/>
+          <w:lang w:val="en-US"/>
+        </w:rPr>
+        <w:t xml:space="preserve">Phone’s comment: “Banana and gunpowder? It looks like you are enjoying my power! </w:t>
+      </w:r>
+      <w:r>
+        <w:rPr>
+          <w:rFonts w:asciiTheme="minorHAnsi" w:hAnsiTheme="minorHAnsi" w:cstheme="minorHAnsi"/>
+          <w:color w:val="00B050"/>
+          <w:sz w:val="22"/>
+          <w:highlight w:val="yellow"/>
+          <w:lang w:val="en-US"/>
+        </w:rPr>
+        <w:t>Well, haven’t you ever used a banana as a gun? Now you can!</w:t>
+      </w:r>
+    </w:p>
+    <w:p>
+      <w:pPr>
+        <w:pStyle w:val="PreformattatoHTML"/>
+        <w:numPr>
+          <w:ilvl w:val="0"/>
+          <w:numId w:val="14"/>
+        </w:numPr>
+        <w:rPr>
+          <w:rFonts w:asciiTheme="minorHAnsi" w:hAnsiTheme="minorHAnsi" w:cstheme="minorHAnsi"/>
+          <w:sz w:val="22"/>
+          <w:highlight w:val="yellow"/>
+          <w:lang w:val="en-US"/>
+        </w:rPr>
+      </w:pPr>
+      <w:r>
+        <w:rPr>
+          <w:rFonts w:asciiTheme="minorHAnsi" w:hAnsiTheme="minorHAnsi" w:cstheme="minorHAnsi"/>
+          <w:color w:val="00B050"/>
+          <w:sz w:val="22"/>
+          <w:highlight w:val="yellow"/>
+          <w:lang w:val="en-US"/>
+        </w:rPr>
+        <w:t>Sonic Blaster: Gun+ screech recorded</w:t>
+      </w:r>
+    </w:p>
+    <w:p>
+      <w:pPr>
+        <w:pStyle w:val="PreformattatoHTML"/>
+        <w:numPr>
+          <w:ilvl w:val="1"/>
+          <w:numId w:val="14"/>
+        </w:numPr>
+        <w:rPr>
+          <w:rFonts w:asciiTheme="minorHAnsi" w:hAnsiTheme="minorHAnsi" w:cstheme="minorHAnsi"/>
+          <w:sz w:val="22"/>
+          <w:highlight w:val="yellow"/>
+          <w:lang w:val="en-US"/>
+        </w:rPr>
+      </w:pPr>
+      <w:bookmarkStart w:id="45" w:name="_GoBack"/>
+      <w:bookmarkEnd w:id="45"/>
+      <w:r>
+        <w:rPr>
+          <w:rFonts w:asciiTheme="minorHAnsi" w:hAnsiTheme="minorHAnsi" w:cstheme="minorHAnsi"/>
+          <w:color w:val="00B050"/>
+          <w:sz w:val="22"/>
+          <w:highlight w:val="yellow"/>
+          <w:lang w:val="en-US"/>
+        </w:rPr>
+        <w:t>Phone’s comment: “Oh that’s what I wanted. Nice job! Take this sonic blaster.</w:t>
+      </w:r>
+      <w:r>
+        <w:rPr>
+          <w:rFonts w:asciiTheme="minorHAnsi" w:hAnsiTheme="minorHAnsi" w:cstheme="minorHAnsi"/>
+          <w:color w:val="00B050"/>
+          <w:sz w:val="22"/>
+          <w:highlight w:val="yellow"/>
+          <w:lang w:val="en-US"/>
+        </w:rPr>
+        <w:t>]</w:t>
       </w:r>
     </w:p>
     <w:p>
@@ -25061,7 +26074,23 @@
           <w:highlight w:val="white"/>
           <w:lang w:val="en-US"/>
         </w:rPr>
-        <w:t>Those diagrams shows:</w:t>
+        <w:t xml:space="preserve">Those diagrams </w:t>
+      </w:r>
+      <w:proofErr w:type="gramStart"/>
+      <w:r>
+        <w:rPr>
+          <w:highlight w:val="white"/>
+          <w:lang w:val="en-US"/>
+        </w:rPr>
+        <w:t>shows</w:t>
+      </w:r>
+      <w:proofErr w:type="gramEnd"/>
+      <w:r>
+        <w:rPr>
+          <w:highlight w:val="white"/>
+          <w:lang w:val="en-US"/>
+        </w:rPr>
+        <w:t>:</w:t>
       </w:r>
     </w:p>
     <w:p>
@@ -25966,8 +26995,13 @@
       <w:pPr>
         <w:pStyle w:val="elencopuntato"/>
       </w:pPr>
-      <w:r>
-        <w:t>In order to steal the priest’s rod needed to enter the secret room.</w:t>
+      <w:proofErr w:type="gramStart"/>
+      <w:r>
+        <w:t>In order to</w:t>
+      </w:r>
+      <w:proofErr w:type="gramEnd"/>
+      <w:r>
+        <w:t xml:space="preserve"> steal the priest’s rod needed to enter the secret room.</w:t>
       </w:r>
     </w:p>
     <w:p>
@@ -26022,7 +27056,22 @@
         <w:t xml:space="preserve"> object involved</w:t>
       </w:r>
       <w:r>
-        <w:t>, she only use the skill “killing”</w:t>
+        <w:t xml:space="preserve">, she only </w:t>
+      </w:r>
+      <w:r>
+        <w:rPr>
+          <w:highlight w:val="yellow"/>
+        </w:rPr>
+        <w:t>use</w:t>
+      </w:r>
+      <w:r>
+        <w:rPr>
+          <w:highlight w:val="yellow"/>
+        </w:rPr>
+        <w:t>s</w:t>
+      </w:r>
+      <w:r>
+        <w:t xml:space="preserve"> the skill “killing”</w:t>
       </w:r>
     </w:p>
     <w:p>
@@ -26083,19 +27132,30 @@
         </w:numPr>
         <w:rPr>
           <w:rFonts w:cstheme="minorHAnsi"/>
+          <w:highlight w:val="yellow"/>
           <w:lang w:val="en-US"/>
         </w:rPr>
       </w:pPr>
       <w:r>
         <w:rPr>
           <w:rFonts w:cstheme="minorHAnsi"/>
-          <w:lang w:val="en-US"/>
-        </w:rPr>
-        <w:t>Total amount of priests: 10</w:t>
+          <w:highlight w:val="yellow"/>
+          <w:lang w:val="en-US"/>
+        </w:rPr>
+        <w:t>Total amount of priests</w:t>
       </w:r>
       <w:r>
         <w:rPr>
           <w:rFonts w:cstheme="minorHAnsi"/>
+          <w:highlight w:val="yellow"/>
+          <w:lang w:val="en-US"/>
+        </w:rPr>
+        <w:t xml:space="preserve"> with rods: 6</w:t>
+      </w:r>
+      <w:r>
+        <w:rPr>
+          <w:rFonts w:cstheme="minorHAnsi"/>
+          <w:highlight w:val="yellow"/>
           <w:lang w:val="en-US"/>
         </w:rPr>
         <w:tab/>
@@ -26110,15 +27170,33 @@
         </w:numPr>
         <w:rPr>
           <w:rFonts w:cstheme="minorHAnsi"/>
+          <w:highlight w:val="yellow"/>
           <w:lang w:val="en-US"/>
         </w:rPr>
       </w:pPr>
       <w:r>
         <w:rPr>
           <w:rFonts w:cstheme="minorHAnsi"/>
-          <w:lang w:val="en-US"/>
-        </w:rPr>
-        <w:t xml:space="preserve">Priestess killable: 1Chance of choosing the right priestess: </w:t>
+          <w:highlight w:val="yellow"/>
+          <w:lang w:val="en-US"/>
+        </w:rPr>
+        <w:t>Priestess killable: 1</w:t>
+      </w:r>
+      <w:r>
+        <w:rPr>
+          <w:rFonts w:cstheme="minorHAnsi"/>
+          <w:highlight w:val="yellow"/>
+          <w:lang w:val="en-US"/>
+        </w:rPr>
+        <w:t xml:space="preserve"> </w:t>
+      </w:r>
+      <w:r>
+        <w:rPr>
+          <w:rFonts w:cstheme="minorHAnsi"/>
+          <w:highlight w:val="yellow"/>
+          <w:lang w:val="en-US"/>
+        </w:rPr>
+        <w:t xml:space="preserve">Chance of choosing the right priestess: </w:t>
       </w:r>
       <m:oMath>
         <m:f>
@@ -26127,6 +27205,7 @@
               <w:rPr>
                 <w:rFonts w:ascii="Cambria Math" w:hAnsi="Cambria Math" w:cstheme="minorHAnsi"/>
                 <w:i/>
+                <w:highlight w:val="yellow"/>
                 <w:lang w:val="en-US"/>
               </w:rPr>
             </m:ctrlPr>
@@ -26135,6 +27214,7 @@
             <m:r>
               <w:rPr>
                 <w:rFonts w:ascii="Cambria Math" w:hAnsi="Cambria Math" w:cstheme="minorHAnsi"/>
+                <w:highlight w:val="yellow"/>
                 <w:lang w:val="en-US"/>
               </w:rPr>
               <m:t>1</m:t>
@@ -26144,9 +27224,10 @@
             <m:r>
               <w:rPr>
                 <w:rFonts w:ascii="Cambria Math" w:hAnsi="Cambria Math" w:cstheme="minorHAnsi"/>
+                <w:highlight w:val="yellow"/>
                 <w:lang w:val="en-US"/>
               </w:rPr>
-              <m:t>10</m:t>
+              <m:t>6</m:t>
             </m:r>
           </m:den>
         </m:f>
@@ -26156,12 +27237,14 @@
       <w:pPr>
         <w:rPr>
           <w:rFonts w:cstheme="minorHAnsi"/>
+          <w:highlight w:val="yellow"/>
           <w:lang w:val="en-US"/>
         </w:rPr>
       </w:pPr>
       <w:r>
         <w:rPr>
           <w:rFonts w:cstheme="minorHAnsi"/>
+          <w:highlight w:val="yellow"/>
           <w:lang w:val="en-US"/>
         </w:rPr>
         <w:t xml:space="preserve">But the priestess is not always killable, most of the time she is close to someone else and Ashildr doesn’t want witnesses. For this reason, given that she has been targeted in a generic moment (and position) to be murdered she is killable with a  </w:t>
@@ -26170,6 +27253,7 @@
         <m:r>
           <w:rPr>
             <w:rFonts w:ascii="Cambria Math" w:hAnsi="Cambria Math" w:cstheme="minorHAnsi"/>
+            <w:highlight w:val="yellow"/>
             <w:lang w:val="en-US"/>
           </w:rPr>
           <m:t>≈</m:t>
@@ -26179,6 +27263,7 @@
             <m:ctrlPr>
               <w:rPr>
                 <w:rFonts w:ascii="Cambria Math" w:hAnsi="Cambria Math" w:cstheme="minorHAnsi"/>
+                <w:highlight w:val="yellow"/>
                 <w:lang w:val="en-US"/>
               </w:rPr>
             </m:ctrlPr>
@@ -26187,6 +27272,7 @@
             <m:r>
               <w:rPr>
                 <w:rFonts w:ascii="Cambria Math" w:hAnsi="Cambria Math" w:cstheme="minorHAnsi"/>
+                <w:highlight w:val="yellow"/>
                 <w:lang w:val="en-US"/>
               </w:rPr>
               <m:t>8.75</m:t>
@@ -26195,6 +27281,7 @@
               <w:rPr>
                 <w:rFonts w:ascii="Cambria Math" w:hAnsi="Cambria Math" w:cstheme="minorHAnsi"/>
                 <w:i/>
+                <w:highlight w:val="yellow"/>
                 <w:lang w:val="en-US"/>
               </w:rPr>
             </m:ctrlPr>
@@ -26203,6 +27290,7 @@
             <m:r>
               <w:rPr>
                 <w:rFonts w:ascii="Cambria Math" w:hAnsi="Cambria Math" w:cstheme="minorHAnsi"/>
+                <w:highlight w:val="yellow"/>
                 <w:lang w:val="en-US"/>
               </w:rPr>
               <m:t>55</m:t>
@@ -26211,6 +27299,7 @@
               <w:rPr>
                 <w:rFonts w:ascii="Cambria Math" w:hAnsi="Cambria Math" w:cstheme="minorHAnsi"/>
                 <w:i/>
+                <w:highlight w:val="yellow"/>
                 <w:lang w:val="en-US"/>
               </w:rPr>
             </m:ctrlPr>
@@ -26220,6 +27309,7 @@
       <w:r>
         <w:rPr>
           <w:rFonts w:cstheme="minorHAnsi"/>
+          <w:highlight w:val="yellow"/>
           <w:lang w:val="en-US"/>
         </w:rPr>
         <w:t xml:space="preserve"> chance. [</w:t>
@@ -26228,6 +27318,7 @@
         <m:r>
           <w:rPr>
             <w:rFonts w:ascii="Cambria Math" w:hAnsi="Cambria Math" w:cstheme="minorHAnsi"/>
+            <w:highlight w:val="yellow"/>
             <w:lang w:val="en-US"/>
           </w:rPr>
           <m:t>≈</m:t>
@@ -26236,6 +27327,7 @@
       <w:r>
         <w:rPr>
           <w:rFonts w:cstheme="minorHAnsi"/>
+          <w:highlight w:val="yellow"/>
           <w:lang w:val="en-US"/>
         </w:rPr>
         <w:t xml:space="preserve"> 8.75 seconds are the time she spends in the botanic section, where no one can see her, </w:t>
@@ -26244,6 +27336,7 @@
         <m:r>
           <w:rPr>
             <w:rFonts w:ascii="Cambria Math" w:hAnsi="Cambria Math" w:cstheme="minorHAnsi"/>
+            <w:highlight w:val="yellow"/>
             <w:lang w:val="en-US"/>
           </w:rPr>
           <m:t>≈</m:t>
@@ -26252,6 +27345,7 @@
       <w:r>
         <w:rPr>
           <w:rFonts w:cstheme="minorHAnsi"/>
+          <w:highlight w:val="yellow"/>
           <w:lang w:val="en-US"/>
         </w:rPr>
         <w:t>55 seconds are the total time she takes to travel all along her circular path]</w:t>
@@ -26261,12 +27355,14 @@
       <w:pPr>
         <w:rPr>
           <w:rFonts w:cstheme="minorHAnsi"/>
+          <w:highlight w:val="yellow"/>
           <w:lang w:val="en-US"/>
         </w:rPr>
       </w:pPr>
       <w:r>
         <w:rPr>
           <w:rFonts w:cstheme="minorHAnsi"/>
+          <w:highlight w:val="yellow"/>
           <w:lang w:val="en-US"/>
         </w:rPr>
         <w:t>For these reasons the chance of being able to murder a priest without thinking can be estimated as:</w:t>
@@ -26281,6 +27377,7 @@
       <w:r>
         <w:rPr>
           <w:rFonts w:cstheme="minorHAnsi"/>
+          <w:highlight w:val="yellow"/>
           <w:lang w:val="en-US"/>
         </w:rPr>
         <w:t xml:space="preserve"> </w:t>
@@ -26289,6 +27386,7 @@
         <m:r>
           <w:rPr>
             <w:rFonts w:ascii="Cambria Math" w:hAnsi="Cambria Math" w:cstheme="minorHAnsi"/>
+            <w:highlight w:val="yellow"/>
             <w:lang w:val="en-US"/>
           </w:rPr>
           <m:t>P(chance of finding the right priestess ∩ chance of the priestess to be in the right positions)≈</m:t>
@@ -26299,6 +27397,7 @@
               <w:rPr>
                 <w:rFonts w:ascii="Cambria Math" w:hAnsi="Cambria Math" w:cstheme="minorHAnsi"/>
                 <w:i/>
+                <w:highlight w:val="yellow"/>
                 <w:lang w:val="en-US"/>
               </w:rPr>
             </m:ctrlPr>
@@ -26307,6 +27406,7 @@
             <m:r>
               <w:rPr>
                 <w:rFonts w:ascii="Cambria Math" w:hAnsi="Cambria Math" w:cstheme="minorHAnsi"/>
+                <w:highlight w:val="yellow"/>
                 <w:lang w:val="en-US"/>
               </w:rPr>
               <m:t>1</m:t>
@@ -26316,15 +27416,17 @@
             <m:r>
               <w:rPr>
                 <w:rFonts w:ascii="Cambria Math" w:hAnsi="Cambria Math" w:cstheme="minorHAnsi"/>
+                <w:highlight w:val="yellow"/>
                 <w:lang w:val="en-US"/>
               </w:rPr>
-              <m:t>10</m:t>
+              <m:t>6</m:t>
             </m:r>
           </m:den>
         </m:f>
         <m:r>
           <w:rPr>
             <w:rFonts w:ascii="Cambria Math" w:hAnsi="Cambria Math" w:cstheme="minorHAnsi"/>
+            <w:highlight w:val="yellow"/>
             <w:lang w:val="en-US"/>
           </w:rPr>
           <m:t xml:space="preserve"> * </m:t>
@@ -26334,6 +27436,7 @@
             <m:ctrlPr>
               <w:rPr>
                 <w:rFonts w:ascii="Cambria Math" w:hAnsi="Cambria Math" w:cstheme="minorHAnsi"/>
+                <w:highlight w:val="yellow"/>
                 <w:lang w:val="en-US"/>
               </w:rPr>
             </m:ctrlPr>
@@ -26342,6 +27445,7 @@
             <m:r>
               <w:rPr>
                 <w:rFonts w:ascii="Cambria Math" w:hAnsi="Cambria Math" w:cstheme="minorHAnsi"/>
+                <w:highlight w:val="yellow"/>
                 <w:lang w:val="en-US"/>
               </w:rPr>
               <m:t>8.75</m:t>
@@ -26350,6 +27454,7 @@
               <w:rPr>
                 <w:rFonts w:ascii="Cambria Math" w:hAnsi="Cambria Math" w:cstheme="minorHAnsi"/>
                 <w:i/>
+                <w:highlight w:val="yellow"/>
                 <w:lang w:val="en-US"/>
               </w:rPr>
             </m:ctrlPr>
@@ -26358,6 +27463,7 @@
             <m:r>
               <w:rPr>
                 <w:rFonts w:ascii="Cambria Math" w:hAnsi="Cambria Math" w:cstheme="minorHAnsi"/>
+                <w:highlight w:val="yellow"/>
                 <w:lang w:val="en-US"/>
               </w:rPr>
               <m:t>55</m:t>
@@ -26366,6 +27472,7 @@
               <w:rPr>
                 <w:rFonts w:ascii="Cambria Math" w:hAnsi="Cambria Math" w:cstheme="minorHAnsi"/>
                 <w:i/>
+                <w:highlight w:val="yellow"/>
                 <w:lang w:val="en-US"/>
               </w:rPr>
             </m:ctrlPr>
@@ -26398,8 +27505,13 @@
       <w:pPr>
         <w:pStyle w:val="elencopuntato"/>
       </w:pPr>
-      <w:r>
-        <w:t>In order to steal the priest’s rod needed to enter the secret room.</w:t>
+      <w:proofErr w:type="gramStart"/>
+      <w:r>
+        <w:t>In order to</w:t>
+      </w:r>
+      <w:proofErr w:type="gramEnd"/>
+      <w:r>
+        <w:t xml:space="preserve"> steal the priest’s rod needed to enter the secret room.</w:t>
       </w:r>
     </w:p>
     <w:p>
@@ -27402,11 +28514,19 @@
           <w:lang w:val="en-US"/>
         </w:rPr>
       </w:pPr>
-      <w:r>
-        <w:rPr>
-          <w:lang w:val="en-US"/>
-        </w:rPr>
-        <w:t>Collect  the coal</w:t>
+      <w:proofErr w:type="gramStart"/>
+      <w:r>
+        <w:rPr>
+          <w:lang w:val="en-US"/>
+        </w:rPr>
+        <w:t>Collect  the</w:t>
+      </w:r>
+      <w:proofErr w:type="gramEnd"/>
+      <w:r>
+        <w:rPr>
+          <w:lang w:val="en-US"/>
+        </w:rPr>
+        <w:t xml:space="preserve"> coal</w:t>
       </w:r>
     </w:p>
     <w:p>
@@ -27606,7 +28726,21 @@
         <w:rPr>
           <w:lang w:val="en-US"/>
         </w:rPr>
-        <w:t>Priest1: “So, as I was saying, Nimrod will soon make me become the second gardener of our garden house, it is such a honor!”</w:t>
+        <w:t xml:space="preserve">Priest1: “So, as I was saying, Nimrod will soon make me become the second gardener of our garden house, it is such </w:t>
+      </w:r>
+      <w:proofErr w:type="gramStart"/>
+      <w:r>
+        <w:rPr>
+          <w:lang w:val="en-US"/>
+        </w:rPr>
+        <w:t>a</w:t>
+      </w:r>
+      <w:proofErr w:type="gramEnd"/>
+      <w:r>
+        <w:rPr>
+          <w:lang w:val="en-US"/>
+        </w:rPr>
+        <w:t xml:space="preserve"> honor!”</w:t>
       </w:r>
     </w:p>
     <w:p>
@@ -27721,7 +28855,21 @@
         <w:rPr>
           <w:lang w:val="en-US"/>
         </w:rPr>
-        <w:t xml:space="preserve">Priest2: “Oh well… Actually, he is planning to include me in the new blue break-in project! Didn’t you check the project’s console?” </w:t>
+        <w:t xml:space="preserve">Priest2: “Oh well… </w:t>
+      </w:r>
+      <w:proofErr w:type="gramStart"/>
+      <w:r>
+        <w:rPr>
+          <w:lang w:val="en-US"/>
+        </w:rPr>
+        <w:t>Actually, he</w:t>
+      </w:r>
+      <w:proofErr w:type="gramEnd"/>
+      <w:r>
+        <w:rPr>
+          <w:lang w:val="en-US"/>
+        </w:rPr>
+        <w:t xml:space="preserve"> is planning to include me in the new blue break-in project! Didn’t you check the project’s console?” </w:t>
       </w:r>
     </w:p>
     <w:p>
@@ -28650,8 +29798,36 @@
         <w:rPr>
           <w:lang w:val="en-US"/>
         </w:rPr>
-        <w:t>Clara: “I was talking to the head guard yesterday, he told me that no one actually knows how to open the cells, and that Nimrod really doesn’t want someone to know it, in order to be the only one able to free prisoners! That’s why he didn’t taught this even to high priests!”[</w:t>
-      </w:r>
+        <w:t xml:space="preserve">Clara: “I was talking to the head guard yesterday, he told me that no one actually knows how to open the cells, and that Nimrod really doesn’t want someone to know it, </w:t>
+      </w:r>
+      <w:proofErr w:type="gramStart"/>
+      <w:r>
+        <w:rPr>
+          <w:lang w:val="en-US"/>
+        </w:rPr>
+        <w:t>in order to</w:t>
+      </w:r>
+      <w:proofErr w:type="gramEnd"/>
+      <w:r>
+        <w:rPr>
+          <w:lang w:val="en-US"/>
+        </w:rPr>
+        <w:t xml:space="preserve"> be the only one able to free prisoners! That’s why he didn’t taught this even to high priests!”</w:t>
+      </w:r>
+      <w:r>
+        <w:rPr>
+          <w:lang w:val="en-US"/>
+        </w:rPr>
+        <w:t xml:space="preserve"> </w:t>
+      </w:r>
+      <w:proofErr w:type="gramStart"/>
+      <w:r>
+        <w:rPr>
+          <w:lang w:val="en-US"/>
+        </w:rPr>
+        <w:t>[</w:t>
+      </w:r>
+      <w:proofErr w:type="gramEnd"/>
       <w:r>
         <w:rPr>
           <w:color w:val="00B0F0"/>
@@ -28836,7 +30012,21 @@
         <w:rPr>
           <w:lang w:val="en-US"/>
         </w:rPr>
-        <w:t>Clara: “Why don’t you go to the library to check which of you or us is actually lying?”</w:t>
+        <w:t xml:space="preserve">Clara: “Why don’t you go to the library to check which of you or </w:t>
+      </w:r>
+      <w:proofErr w:type="gramStart"/>
+      <w:r>
+        <w:rPr>
+          <w:lang w:val="en-US"/>
+        </w:rPr>
+        <w:t>us</w:t>
+      </w:r>
+      <w:proofErr w:type="gramEnd"/>
+      <w:r>
+        <w:rPr>
+          <w:lang w:val="en-US"/>
+        </w:rPr>
+        <w:t xml:space="preserve"> is actually lying?”</w:t>
       </w:r>
     </w:p>
     <w:p>
@@ -29478,7 +30668,22 @@
       </w:pPr>
       <w:bookmarkStart w:id="58" w:name="_Toc503223501"/>
       <w:r>
-        <w:t>Useless creation with nanite</w:t>
+        <w:t>Useless creati</w:t>
+      </w:r>
+      <w:r>
+        <w:rPr>
+          <w:highlight w:val="yellow"/>
+        </w:rPr>
+        <w:t>on</w:t>
+      </w:r>
+      <w:r>
+        <w:rPr>
+          <w:highlight w:val="yellow"/>
+        </w:rPr>
+        <w:t>s</w:t>
+      </w:r>
+      <w:r>
+        <w:t xml:space="preserve"> with nanite</w:t>
       </w:r>
       <w:bookmarkEnd w:id="58"/>
     </w:p>
@@ -29796,7 +31001,7 @@
           <w:rPr>
             <w:noProof/>
           </w:rPr>
-          <w:t>35</w:t>
+          <w:t>46</w:t>
         </w:r>
         <w:r>
           <w:fldChar w:fldCharType="end"/>
@@ -36500,7 +37705,7 @@
 </file>
 
 <file path=customXml/itemProps1.xml><?xml version="1.0" encoding="utf-8"?>
-<ds:datastoreItem xmlns:ds="http://schemas.openxmlformats.org/officeDocument/2006/customXml" ds:itemID="{7A91E40E-AC51-4267-AB7F-B0E8AA599467}">
+<ds:datastoreItem xmlns:ds="http://schemas.openxmlformats.org/officeDocument/2006/customXml" ds:itemID="{5B9F368B-016E-45E1-8F0F-6AB0007A8A90}">
   <ds:schemaRefs>
     <ds:schemaRef ds:uri="http://schemas.openxmlformats.org/officeDocument/2006/bibliography"/>
   </ds:schemaRefs>

</xml_diff>

<commit_message>
Updated: event diagram, flowchart, drive links, ldd with phone comments on useless creations, ADDED: gameplayorientedmaps, palettes
</commit_message>
<xml_diff>
--- a/_Level_design/level_design_document.docx
+++ b/_Level_design/level_design_document.docx
@@ -3546,27 +3546,13 @@
         <w:rPr>
           <w:lang w:val="en-US"/>
         </w:rPr>
-        <w:t xml:space="preserve">be appreciated also by other gamers. </w:t>
-      </w:r>
-      <w:proofErr w:type="gramStart"/>
-      <w:r>
-        <w:rPr>
-          <w:lang w:val="en-US"/>
-        </w:rPr>
-        <w:t>O</w:t>
-      </w:r>
-      <w:r>
-        <w:rPr>
-          <w:lang w:val="en-US"/>
-        </w:rPr>
-        <w:t>bviously</w:t>
-      </w:r>
-      <w:proofErr w:type="gramEnd"/>
-      <w:r>
-        <w:rPr>
-          <w:lang w:val="en-US"/>
-        </w:rPr>
-        <w:t xml:space="preserve"> they cannot fully understand some atmosphere or citations.</w:t>
+        <w:t>be appreciated also by other gamers. O</w:t>
+      </w:r>
+      <w:r>
+        <w:rPr>
+          <w:lang w:val="en-US"/>
+        </w:rPr>
+        <w:t>bviously they cannot fully understand some atmosphere or citations.</w:t>
       </w:r>
     </w:p>
     <w:p>
@@ -4450,46 +4436,32 @@
         <w:rPr>
           <w:lang w:val="en-US"/>
         </w:rPr>
+        <w:t xml:space="preserve"> have to face their differences to solve the situation</w:t>
+      </w:r>
+      <w:r>
+        <w:rPr>
+          <w:lang w:val="en-US"/>
+        </w:rPr>
+        <w:t>. It i</w:t>
+      </w:r>
+      <w:r>
+        <w:rPr>
+          <w:lang w:val="en-US"/>
+        </w:rPr>
+        <w:t>s a story about freedom and rebellion, but not only a story about "good vs evil", because the evil is not</w:t>
+      </w:r>
+      <w:r>
+        <w:rPr>
+          <w:lang w:val="en-US"/>
+        </w:rPr>
+        <w:t>,</w:t>
+      </w:r>
+      <w:r>
+        <w:rPr>
+          <w:lang w:val="en-US"/>
+        </w:rPr>
         <w:t xml:space="preserve"> </w:t>
       </w:r>
-      <w:proofErr w:type="gramStart"/>
-      <w:r>
-        <w:rPr>
-          <w:lang w:val="en-US"/>
-        </w:rPr>
-        <w:t>have to</w:t>
-      </w:r>
-      <w:proofErr w:type="gramEnd"/>
-      <w:r>
-        <w:rPr>
-          <w:lang w:val="en-US"/>
-        </w:rPr>
-        <w:t xml:space="preserve"> face their differences to solve the situation</w:t>
-      </w:r>
-      <w:r>
-        <w:rPr>
-          <w:lang w:val="en-US"/>
-        </w:rPr>
-        <w:t>. It i</w:t>
-      </w:r>
-      <w:r>
-        <w:rPr>
-          <w:lang w:val="en-US"/>
-        </w:rPr>
-        <w:t>s a story about freedom and rebellion, but not only a story about "good vs evil", because the evil is not</w:t>
-      </w:r>
-      <w:r>
-        <w:rPr>
-          <w:lang w:val="en-US"/>
-        </w:rPr>
-        <w:t>,</w:t>
-      </w:r>
-      <w:r>
-        <w:rPr>
-          <w:lang w:val="en-US"/>
-        </w:rPr>
-        <w:t xml:space="preserve"> </w:t>
-      </w:r>
       <w:r>
         <w:rPr>
           <w:lang w:val="en-US"/>
@@ -4642,15 +4614,7 @@
         <w:t>Ashildr</w:t>
       </w:r>
       <w:r>
-        <w:t xml:space="preserve"> is extremely pragmatic and straightforward to attain her objectives. She doesn't care too much of helping </w:t>
-      </w:r>
-      <w:proofErr w:type="gramStart"/>
-      <w:r>
-        <w:t>people</w:t>
-      </w:r>
-      <w:proofErr w:type="gramEnd"/>
-      <w:r>
-        <w:t xml:space="preserve"> but she just uses them for her purposes. </w:t>
+        <w:t xml:space="preserve"> is extremely pragmatic and straightforward to attain her objectives. She doesn't care too much of helping people but she just uses them for her purposes. </w:t>
       </w:r>
       <w:r>
         <w:rPr>
@@ -4751,21 +4715,7 @@
         <w:rPr>
           <w:lang w:val="en-US"/>
         </w:rPr>
-        <w:t xml:space="preserve"> is important by himself, and has something to teach/offer to his world, and this can happen only if people are free. Stealing the Babylonyan's freedom makes the doctor </w:t>
-      </w:r>
-      <w:proofErr w:type="gramStart"/>
-      <w:r>
-        <w:rPr>
-          <w:lang w:val="en-US"/>
-        </w:rPr>
-        <w:t>similar to</w:t>
-      </w:r>
-      <w:proofErr w:type="gramEnd"/>
-      <w:r>
-        <w:rPr>
-          <w:lang w:val="en-US"/>
-        </w:rPr>
-        <w:t xml:space="preserve"> </w:t>
+        <w:t xml:space="preserve"> is important by himself, and has something to teach/offer to his world, and this can happen only if people are free. Stealing the Babylonyan's freedom makes the doctor similar to </w:t>
       </w:r>
       <w:r>
         <w:rPr>
@@ -4915,21 +4865,7 @@
         <w:rPr>
           <w:lang w:val="en-US"/>
         </w:rPr>
-        <w:t xml:space="preserve"> </w:t>
-      </w:r>
-      <w:proofErr w:type="gramStart"/>
-      <w:r>
-        <w:rPr>
-          <w:lang w:val="en-US"/>
-        </w:rPr>
-        <w:t>in order to</w:t>
-      </w:r>
-      <w:proofErr w:type="gramEnd"/>
-      <w:r>
-        <w:rPr>
-          <w:lang w:val="en-US"/>
-        </w:rPr>
-        <w:t xml:space="preserve"> stop him</w:t>
+        <w:t xml:space="preserve"> in order to stop him</w:t>
       </w:r>
       <w:r>
         <w:rPr>
@@ -5260,48 +5196,20 @@
         <w:rPr>
           <w:lang w:val="en-US"/>
         </w:rPr>
-        <w:t xml:space="preserve">Nimrod is </w:t>
-      </w:r>
-      <w:proofErr w:type="gramStart"/>
-      <w:r>
-        <w:rPr>
-          <w:lang w:val="en-US"/>
-        </w:rPr>
-        <w:t>actually the</w:t>
-      </w:r>
-      <w:proofErr w:type="gramEnd"/>
-      <w:r>
-        <w:rPr>
-          <w:lang w:val="en-US"/>
-        </w:rPr>
-        <w:t xml:space="preserve"> Doctor, at his penultimate reincarnation, who, afraid of becoming the Valeyard (the evil last reincarnation of the doctor), is trying everything to extend his own life.</w:t>
-      </w:r>
-    </w:p>
-    <w:p>
-      <w:pPr>
-        <w:rPr>
-          <w:lang w:val="en-US"/>
-        </w:rPr>
-      </w:pPr>
-      <w:r>
-        <w:rPr>
-          <w:lang w:val="en-US"/>
-        </w:rPr>
-        <w:t>His plan is to be worshipped by people and to use their vital energy to live forever (</w:t>
-      </w:r>
-      <w:proofErr w:type="gramStart"/>
-      <w:r>
-        <w:rPr>
-          <w:lang w:val="en-US"/>
-        </w:rPr>
-        <w:t>in order to</w:t>
-      </w:r>
-      <w:proofErr w:type="gramEnd"/>
-      <w:r>
-        <w:rPr>
-          <w:lang w:val="en-US"/>
-        </w:rPr>
-        <w:t xml:space="preserve"> do that he designs a particular material, and make workers to use that material to build the tower, this material slowly drains energy from the person who is touching it). The “magic” behind the fact that everyone can understand each other is indeed the translation circuit of the </w:t>
+        <w:t>Nimrod is actually the Doctor, at his penultimate reincarnation, who, afraid of becoming the Valeyard (the evil last reincarnation of the doctor), is trying everything to extend his own life.</w:t>
+      </w:r>
+    </w:p>
+    <w:p>
+      <w:pPr>
+        <w:rPr>
+          <w:lang w:val="en-US"/>
+        </w:rPr>
+      </w:pPr>
+      <w:r>
+        <w:rPr>
+          <w:lang w:val="en-US"/>
+        </w:rPr>
+        <w:t xml:space="preserve">His plan is to be worshipped by people and to use their vital energy to live forever (in order to do that he designs a particular material, and make workers to use that material to build the tower, this material slowly drains energy from the person who is touching it). The “magic” behind the fact that everyone can understand each other is indeed the translation circuit of the </w:t>
       </w:r>
       <w:r>
         <w:rPr>
@@ -5655,23 +5563,7 @@
           <w:color w:val="006600"/>
           <w:lang w:val="en-US"/>
         </w:rPr>
-        <w:t xml:space="preserve"> the answer in the dialogue, and can also say the truth, </w:t>
-      </w:r>
-      <w:proofErr w:type="gramStart"/>
-      <w:r>
-        <w:rPr>
-          <w:color w:val="006600"/>
-          <w:lang w:val="en-US"/>
-        </w:rPr>
-        <w:t xml:space="preserve">but in any case </w:t>
-      </w:r>
-      <w:proofErr w:type="gramEnd"/>
-      <w:r>
-        <w:rPr>
-          <w:color w:val="006600"/>
-          <w:lang w:val="en-US"/>
-        </w:rPr>
-        <w:t>he will be imprisoned</w:t>
+        <w:t xml:space="preserve"> the answer in the dialogue, and can also say the truth, but in any case he will be imprisoned</w:t>
       </w:r>
       <w:r>
         <w:rPr>
@@ -6238,21 +6130,7 @@
         <w:rPr>
           <w:lang w:val="en-US"/>
         </w:rPr>
-        <w:t xml:space="preserve"> understand that there is really something strange, everyone in town seems </w:t>
-      </w:r>
-      <w:proofErr w:type="gramStart"/>
-      <w:r>
-        <w:rPr>
-          <w:lang w:val="en-US"/>
-        </w:rPr>
-        <w:t>really exhausted</w:t>
-      </w:r>
-      <w:proofErr w:type="gramEnd"/>
-      <w:r>
-        <w:rPr>
-          <w:lang w:val="en-US"/>
-        </w:rPr>
-        <w:t xml:space="preserve"> and tired, but despite </w:t>
+        <w:t xml:space="preserve"> understand that there is really something strange, everyone in town seems really exhausted and tired, but despite </w:t>
       </w:r>
       <w:r>
         <w:rPr>
@@ -6950,21 +6828,7 @@
         <w:rPr>
           <w:lang w:val="en-US"/>
         </w:rPr>
-        <w:t xml:space="preserve"> and they find a </w:t>
-      </w:r>
-      <w:proofErr w:type="gramStart"/>
-      <w:r>
-        <w:rPr>
-          <w:lang w:val="en-US"/>
-        </w:rPr>
-        <w:t>particular object</w:t>
-      </w:r>
-      <w:proofErr w:type="gramEnd"/>
-      <w:r>
-        <w:rPr>
-          <w:lang w:val="en-US"/>
-        </w:rPr>
-        <w:t xml:space="preserve"> that make them remember about a caravan merchant they talked to before and who </w:t>
+        <w:t xml:space="preserve"> and they find a particular object that make them remember about a caravan merchant they talked to before and who </w:t>
       </w:r>
       <w:r>
         <w:rPr>
@@ -7602,19 +7466,11 @@
         </w:rPr>
         <w:t xml:space="preserve">Having reached the man they were looking for, a middle-wealth merchant, a bit freakish and not particularly smart, they </w:t>
       </w:r>
-      <w:proofErr w:type="gramStart"/>
-      <w:r>
-        <w:rPr>
-          <w:lang w:val="en-US"/>
-        </w:rPr>
-        <w:t>has</w:t>
-      </w:r>
-      <w:proofErr w:type="gramEnd"/>
-      <w:r>
-        <w:rPr>
-          <w:lang w:val="en-US"/>
-        </w:rPr>
-        <w:t xml:space="preserve"> to convince him to help them cross the second wall, as long as they can help Abraham escape again. The player can choose:</w:t>
+      <w:r>
+        <w:rPr>
+          <w:lang w:val="en-US"/>
+        </w:rPr>
+        <w:t>has to convince him to help them cross the second wall, as long as they can help Abraham escape again. The player can choose:</w:t>
       </w:r>
     </w:p>
     <w:p>
@@ -8608,7 +8464,6 @@
         </w:rPr>
         <w:t xml:space="preserve">Nimrod, realizing the presence of the two girls, mocks them for taking too much time to reach him. He never doubted that they would escape from the prison, but this time he has a proper cage for them, </w:t>
       </w:r>
-      <w:proofErr w:type="gramStart"/>
       <w:r>
         <w:rPr>
           <w:lang w:val="en-US"/>
@@ -8619,14 +8474,7 @@
         <w:rPr>
           <w:lang w:val="en-US"/>
         </w:rPr>
-        <w:t xml:space="preserve"> he</w:t>
-      </w:r>
-      <w:proofErr w:type="gramEnd"/>
-      <w:r>
-        <w:rPr>
-          <w:lang w:val="en-US"/>
-        </w:rPr>
-        <w:t xml:space="preserve"> has set up a trap that is able to confine them into a temporal loop. After having seen them trapped, Nimrod goes upstairs, towards the inner plans of his tower. The trap works for </w:t>
+        <w:t xml:space="preserve"> he has set up a trap that is able to confine them into a temporal loop. After having seen them trapped, Nimrod goes upstairs, towards the inner plans of his tower. The trap works for </w:t>
       </w:r>
       <w:r>
         <w:rPr>
@@ -8717,23 +8565,7 @@
           <w:color w:val="FF0000"/>
           <w:lang w:val="en-US"/>
         </w:rPr>
-        <w:t xml:space="preserve">the mood is really </w:t>
-      </w:r>
-      <w:proofErr w:type="gramStart"/>
-      <w:r>
-        <w:rPr>
-          <w:color w:val="FF0000"/>
-          <w:lang w:val="en-US"/>
-        </w:rPr>
-        <w:t>depressing</w:t>
-      </w:r>
-      <w:proofErr w:type="gramEnd"/>
-      <w:r>
-        <w:rPr>
-          <w:color w:val="FF0000"/>
-          <w:lang w:val="en-US"/>
-        </w:rPr>
-        <w:t xml:space="preserve"> </w:t>
+        <w:t xml:space="preserve">the mood is really depressing </w:t>
       </w:r>
       <w:r>
         <w:rPr>
@@ -10253,21 +10085,7 @@
                               <w:rPr>
                                 <w:lang w:val="en-US"/>
                               </w:rPr>
-                              <w:t>The day after, Ashildr wakes up, while Clara is watching her. She doesn’t remember anything, and doesn’t recognize Clara. Clara, sad and upset, decide to leave her there, hoping she will finally learn again to feel empathy for people, once that she doesn’t remember about her immortal life. Knowing that they have freed the population from Nimrod's yoke, furthermore knowing the myth of Babel's tower and what must happen now (</w:t>
-                            </w:r>
-                            <w:proofErr w:type="gramStart"/>
-                            <w:r>
-                              <w:rPr>
-                                <w:lang w:val="en-US"/>
-                              </w:rPr>
-                              <w:t>in particular, their</w:t>
-                            </w:r>
-                            <w:proofErr w:type="gramEnd"/>
-                            <w:r>
-                              <w:rPr>
-                                <w:lang w:val="en-US"/>
-                              </w:rPr>
-                              <w:t xml:space="preserve"> TARDIS, with its own translation circuit is disturbing the history) Clara leaves with her TARDIS.</w:t>
+                              <w:t>The day after, Ashildr wakes up, while Clara is watching her. She doesn’t remember anything, and doesn’t recognize Clara. Clara, sad and upset, decide to leave her there, hoping she will finally learn again to feel empathy for people, once that she doesn’t remember about her immortal life. Knowing that they have freed the population from Nimrod's yoke, furthermore knowing the myth of Babel's tower and what must happen now (in particular, their TARDIS, with its own translation circuit is disturbing the history) Clara leaves with her TARDIS.</w:t>
                             </w:r>
                           </w:p>
                           <w:p>
@@ -10352,21 +10170,7 @@
                         <w:rPr>
                           <w:lang w:val="en-US"/>
                         </w:rPr>
-                        <w:t>The day after, Ashildr wakes up, while Clara is watching her. She doesn’t remember anything, and doesn’t recognize Clara. Clara, sad and upset, decide to leave her there, hoping she will finally learn again to feel empathy for people, once that she doesn’t remember about her immortal life. Knowing that they have freed the population from Nimrod's yoke, furthermore knowing the myth of Babel's tower and what must happen now (</w:t>
-                      </w:r>
-                      <w:proofErr w:type="gramStart"/>
-                      <w:r>
-                        <w:rPr>
-                          <w:lang w:val="en-US"/>
-                        </w:rPr>
-                        <w:t>in particular, their</w:t>
-                      </w:r>
-                      <w:proofErr w:type="gramEnd"/>
-                      <w:r>
-                        <w:rPr>
-                          <w:lang w:val="en-US"/>
-                        </w:rPr>
-                        <w:t xml:space="preserve"> TARDIS, with its own translation circuit is disturbing the history) Clara leaves with her TARDIS.</w:t>
+                        <w:t>The day after, Ashildr wakes up, while Clara is watching her. She doesn’t remember anything, and doesn’t recognize Clara. Clara, sad and upset, decide to leave her there, hoping she will finally learn again to feel empathy for people, once that she doesn’t remember about her immortal life. Knowing that they have freed the population from Nimrod's yoke, furthermore knowing the myth of Babel's tower and what must happen now (in particular, their TARDIS, with its own translation circuit is disturbing the history) Clara leaves with her TARDIS.</w:t>
                       </w:r>
                     </w:p>
                     <w:p>
@@ -10883,21 +10687,7 @@
         <w:rPr>
           <w:lang w:val="en-US"/>
         </w:rPr>
-        <w:t xml:space="preserve"> was </w:t>
-      </w:r>
-      <w:proofErr w:type="gramStart"/>
-      <w:r>
-        <w:rPr>
-          <w:lang w:val="en-US"/>
-        </w:rPr>
-        <w:t>really irresponsible</w:t>
-      </w:r>
-      <w:proofErr w:type="gramEnd"/>
-      <w:r>
-        <w:rPr>
-          <w:lang w:val="en-US"/>
-        </w:rPr>
-        <w:t xml:space="preserve">. When </w:t>
+        <w:t xml:space="preserve"> was really irresponsible. When </w:t>
       </w:r>
       <w:r>
         <w:rPr>
@@ -10909,21 +10699,7 @@
         <w:rPr>
           <w:lang w:val="en-US"/>
         </w:rPr>
-        <w:t xml:space="preserve"> kills the </w:t>
-      </w:r>
-      <w:proofErr w:type="gramStart"/>
-      <w:r>
-        <w:rPr>
-          <w:lang w:val="en-US"/>
-        </w:rPr>
-        <w:t>procurer</w:t>
-      </w:r>
-      <w:proofErr w:type="gramEnd"/>
-      <w:r>
-        <w:rPr>
-          <w:lang w:val="en-US"/>
-        </w:rPr>
-        <w:t xml:space="preserve"> she thinks she crossed the line and she needs to chill. When she manages to convince her to spare the priest she starts to think that maybe there is hope for her.</w:t>
+        <w:t xml:space="preserve"> kills the procurer she thinks she crossed the line and she needs to chill. When she manages to convince her to spare the priest she starts to think that maybe there is hope for her.</w:t>
       </w:r>
     </w:p>
     <w:p>
@@ -10947,21 +10723,7 @@
         <w:rPr>
           <w:lang w:val="en-US"/>
         </w:rPr>
-        <w:t xml:space="preserve">: When she thinks he is Nimrod she sees him as egocentric and greedy. When she recognizes </w:t>
-      </w:r>
-      <w:proofErr w:type="gramStart"/>
-      <w:r>
-        <w:rPr>
-          <w:lang w:val="en-US"/>
-        </w:rPr>
-        <w:t>him</w:t>
-      </w:r>
-      <w:proofErr w:type="gramEnd"/>
-      <w:r>
-        <w:rPr>
-          <w:lang w:val="en-US"/>
-        </w:rPr>
-        <w:t xml:space="preserve"> she becomes disappointed by him and his behaviour, but she still cares about him. At the end she is relieved that she managed to bring back the old doctor</w:t>
+        <w:t>: When she thinks he is Nimrod she sees him as egocentric and greedy. When she recognizes him she becomes disappointed by him and his behaviour, but she still cares about him. At the end she is relieved that she managed to bring back the old doctor</w:t>
       </w:r>
     </w:p>
     <w:p>
@@ -10985,21 +10747,7 @@
         <w:rPr>
           <w:lang w:val="en-US"/>
         </w:rPr>
-        <w:t xml:space="preserve">: She admires him because he keeps fighting even if the situation is </w:t>
-      </w:r>
-      <w:proofErr w:type="gramStart"/>
-      <w:r>
-        <w:rPr>
-          <w:lang w:val="en-US"/>
-        </w:rPr>
-        <w:t>really desperate</w:t>
-      </w:r>
-      <w:proofErr w:type="gramEnd"/>
-      <w:r>
-        <w:rPr>
-          <w:lang w:val="en-US"/>
-        </w:rPr>
-        <w:t xml:space="preserve"> and she wants to help him and all the people</w:t>
+        <w:t>: She admires him because he keeps fighting even if the situation is really desperate and she wants to help him and all the people</w:t>
       </w:r>
     </w:p>
     <w:p>
@@ -11173,21 +10921,7 @@
         <w:rPr>
           <w:lang w:val="en-US"/>
         </w:rPr>
-        <w:t xml:space="preserve">Stealing: Ashildr is </w:t>
-      </w:r>
-      <w:proofErr w:type="gramStart"/>
-      <w:r>
-        <w:rPr>
-          <w:lang w:val="en-US"/>
-        </w:rPr>
-        <w:t>really good</w:t>
-      </w:r>
-      <w:proofErr w:type="gramEnd"/>
-      <w:r>
-        <w:rPr>
-          <w:lang w:val="en-US"/>
-        </w:rPr>
-        <w:t xml:space="preserve"> at it, so in many case she can open locked door or steal things from people.</w:t>
+        <w:t>Stealing: Ashildr is really good at it, so in many case she can open locked door or steal things from people.</w:t>
       </w:r>
     </w:p>
     <w:p>
@@ -11277,21 +11011,7 @@
         <w:rPr>
           <w:lang w:val="en-US"/>
         </w:rPr>
-        <w:t xml:space="preserve">: At the beginning she thinks that she is too kind-hearted and </w:t>
-      </w:r>
-      <w:proofErr w:type="gramStart"/>
-      <w:r>
-        <w:rPr>
-          <w:lang w:val="en-US"/>
-        </w:rPr>
-        <w:t>naive</w:t>
-      </w:r>
-      <w:proofErr w:type="gramEnd"/>
-      <w:r>
-        <w:rPr>
-          <w:lang w:val="en-US"/>
-        </w:rPr>
-        <w:t xml:space="preserve"> and she doesn't understand why she wants to spare those idiots who followed a false God</w:t>
+        <w:t>: At the beginning she thinks that she is too kind-hearted and naive and she doesn't understand why she wants to spare those idiots who followed a false God</w:t>
       </w:r>
       <w:r>
         <w:rPr>
@@ -11369,35 +11089,7 @@
         <w:rPr>
           <w:lang w:val="en-US"/>
         </w:rPr>
-        <w:t xml:space="preserve">, but </w:t>
-      </w:r>
-      <w:proofErr w:type="gramStart"/>
-      <w:r>
-        <w:rPr>
-          <w:lang w:val="en-US"/>
-        </w:rPr>
-        <w:t>pretty clever</w:t>
-      </w:r>
-      <w:proofErr w:type="gramEnd"/>
-      <w:r>
-        <w:rPr>
-          <w:lang w:val="en-US"/>
-        </w:rPr>
-        <w:t xml:space="preserve"> guy that managed to rise an empire. When she finds out his plan of becoming immortal she pities him and thinks of him as a fool for wanting that. When she discovers his true nature as the doctor she thinks that he's gone totally mad and she is angry because of his hypocritical behaviour (after all his blabbing about doing the right thing). When he redeems </w:t>
-      </w:r>
-      <w:proofErr w:type="gramStart"/>
-      <w:r>
-        <w:rPr>
-          <w:lang w:val="en-US"/>
-        </w:rPr>
-        <w:t>himself</w:t>
-      </w:r>
-      <w:proofErr w:type="gramEnd"/>
-      <w:r>
-        <w:rPr>
-          <w:lang w:val="en-US"/>
-        </w:rPr>
-        <w:t xml:space="preserve"> she is still a little mad at him and a bit skeptical on his redemption</w:t>
+        <w:t>, but pretty clever guy that managed to rise an empire. When she finds out his plan of becoming immortal she pities him and thinks of him as a fool for wanting that. When she discovers his true nature as the doctor she thinks that he's gone totally mad and she is angry because of his hypocritical behaviour (after all his blabbing about doing the right thing). When he redeems himself she is still a little mad at him and a bit skeptical on his redemption</w:t>
       </w:r>
     </w:p>
     <w:p>
@@ -11544,19 +11236,11 @@
           <w:lang w:val="en-US"/>
         </w:rPr>
       </w:pPr>
-      <w:proofErr w:type="gramStart"/>
-      <w:r>
-        <w:rPr>
-          <w:lang w:val="en-US"/>
-        </w:rPr>
-        <w:t>Hell</w:t>
-      </w:r>
-      <w:proofErr w:type="gramEnd"/>
-      <w:r>
-        <w:rPr>
-          <w:lang w:val="en-US"/>
-        </w:rPr>
-        <w:t xml:space="preserve"> face turn</w:t>
+      <w:r>
+        <w:rPr>
+          <w:lang w:val="en-US"/>
+        </w:rPr>
+        <w:t>Hell face turn</w:t>
       </w:r>
     </w:p>
     <w:p>
@@ -11674,21 +11358,7 @@
         <w:rPr>
           <w:lang w:val="en-US"/>
         </w:rPr>
-        <w:t xml:space="preserve">Regarding the psychological side, he is a very melancholic character, who looks someway tired but as clever as the doctor should be and with a little glimmer of hope inside. The most interesting issue is his “relationship” with the time itself: as a </w:t>
-      </w:r>
-      <w:proofErr w:type="gramStart"/>
-      <w:r>
-        <w:rPr>
-          <w:lang w:val="en-US"/>
-        </w:rPr>
-        <w:t>Time</w:t>
-      </w:r>
-      <w:proofErr w:type="gramEnd"/>
-      <w:r>
-        <w:rPr>
-          <w:lang w:val="en-US"/>
-        </w:rPr>
-        <w:t xml:space="preserve"> Lord, he has always felt a sense of power and control over the time itself, but no</w:t>
+        <w:t>Regarding the psychological side, he is a very melancholic character, who looks someway tired but as clever as the doctor should be and with a little glimmer of hope inside. The most interesting issue is his “relationship” with the time itself: as a Time Lord, he has always felt a sense of power and control over the time itself, but no</w:t>
       </w:r>
       <w:r>
         <w:rPr>
@@ -11736,21 +11406,7 @@
         <w:rPr>
           <w:lang w:val="en-US"/>
         </w:rPr>
-        <w:t xml:space="preserve"> perceive, for example, hours going by). We have two main ways to show this part of the character, the first one is making him very long-winded (e.g. in speeches to people), and, most interestingly, giving him an old-fashioned pocket watch, he will often look at </w:t>
-      </w:r>
-      <w:proofErr w:type="gramStart"/>
-      <w:r>
-        <w:rPr>
-          <w:lang w:val="en-US"/>
-        </w:rPr>
-        <w:t>in order to</w:t>
-      </w:r>
-      <w:proofErr w:type="gramEnd"/>
-      <w:r>
-        <w:rPr>
-          <w:lang w:val="en-US"/>
-        </w:rPr>
-        <w:t xml:space="preserve"> feel minutes and hours going by.</w:t>
+        <w:t xml:space="preserve"> perceive, for example, hours going by). We have two main ways to show this part of the character, the first one is making him very long-winded (e.g. in speeches to people), and, most interestingly, giving him an old-fashioned pocket watch, he will often look at in order to feel minutes and hours going by.</w:t>
       </w:r>
     </w:p>
     <w:p>
@@ -11868,21 +11524,7 @@
         <w:rPr>
           <w:lang w:val="en-US"/>
         </w:rPr>
-        <w:t xml:space="preserve"> recognize </w:t>
-      </w:r>
-      <w:proofErr w:type="gramStart"/>
-      <w:r>
-        <w:rPr>
-          <w:lang w:val="en-US"/>
-        </w:rPr>
-        <w:t>her</w:t>
-      </w:r>
-      <w:proofErr w:type="gramEnd"/>
-      <w:r>
-        <w:rPr>
-          <w:lang w:val="en-US"/>
-        </w:rPr>
-        <w:t xml:space="preserve"> so she thinks </w:t>
+        <w:t xml:space="preserve"> recognize her so she thinks </w:t>
       </w:r>
       <w:r>
         <w:rPr>
@@ -11956,14 +11598,12 @@
         </w:rPr>
         <w:t xml:space="preserve"> he sees her as a troublemaker and a possible problem. When he recognizes </w:t>
       </w:r>
-      <w:proofErr w:type="gramStart"/>
       <w:r>
         <w:rPr>
           <w:lang w:val="en-US"/>
         </w:rPr>
         <w:t>Clara</w:t>
       </w:r>
-      <w:proofErr w:type="gramEnd"/>
       <w:r>
         <w:rPr>
           <w:lang w:val="en-US"/>
@@ -12136,6 +11776,26 @@
     </w:p>
     <w:p>
       <w:pPr>
+        <w:pStyle w:val="Paragrafoelenco"/>
+        <w:numPr>
+          <w:ilvl w:val="0"/>
+          <w:numId w:val="3"/>
+        </w:numPr>
+        <w:rPr>
+          <w:highlight w:val="yellow"/>
+          <w:lang w:val="en-US"/>
+        </w:rPr>
+      </w:pPr>
+      <w:r>
+        <w:rPr>
+          <w:highlight w:val="yellow"/>
+          <w:lang w:val="en-US"/>
+        </w:rPr>
+        <w:t>Comic relief</w:t>
+      </w:r>
+    </w:p>
+    <w:p>
+      <w:pPr>
         <w:pStyle w:val="Titolo5"/>
         <w:rPr>
           <w:highlight w:val="yellow"/>
@@ -12331,102 +11991,106 @@
           <w:highlight w:val="yellow"/>
           <w:lang w:val="en-US"/>
         </w:rPr>
-        <w:t xml:space="preserve">it, but she </w:t>
-      </w:r>
-      <w:proofErr w:type="gramStart"/>
+        <w:t>it, but she has to think in a more abstract way,</w:t>
+      </w:r>
       <w:r>
         <w:rPr>
           <w:highlight w:val="yellow"/>
           <w:lang w:val="en-US"/>
         </w:rPr>
-        <w:t>has to</w:t>
-      </w:r>
-      <w:proofErr w:type="gramEnd"/>
+        <w:t xml:space="preserve"> because the nanite makes strange </w:t>
+      </w:r>
       <w:r>
         <w:rPr>
           <w:highlight w:val="yellow"/>
           <w:lang w:val="en-US"/>
         </w:rPr>
-        <w:t xml:space="preserve"> think in a more abstract way,</w:t>
+        <w:t xml:space="preserve">(but always logical) </w:t>
       </w:r>
       <w:r>
         <w:rPr>
           <w:highlight w:val="yellow"/>
           <w:lang w:val="en-US"/>
         </w:rPr>
-        <w:t xml:space="preserve"> because the nanite makes strange </w:t>
+        <w:t>associations between ingredients and results</w:t>
       </w:r>
       <w:r>
         <w:rPr>
           <w:highlight w:val="yellow"/>
           <w:lang w:val="en-US"/>
         </w:rPr>
-        <w:t xml:space="preserve">(but always logical) </w:t>
+        <w:t xml:space="preserve">, e.g. to craft a gun the player can use: a banana and gunpowder </w:t>
       </w:r>
       <w:r>
         <w:rPr>
           <w:highlight w:val="yellow"/>
           <w:lang w:val="en-US"/>
         </w:rPr>
-        <w:t>associations between ingredients and results</w:t>
+        <w:t xml:space="preserve">[banana has the shape of a gun] </w:t>
       </w:r>
       <w:r>
         <w:rPr>
           <w:highlight w:val="yellow"/>
           <w:lang w:val="en-US"/>
         </w:rPr>
-        <w:t xml:space="preserve">, e.g. to craft a gun the player can use: a banana and gunpowder </w:t>
+        <w:t>or a bow and gunpowder</w:t>
       </w:r>
       <w:r>
         <w:rPr>
           <w:highlight w:val="yellow"/>
           <w:lang w:val="en-US"/>
         </w:rPr>
-        <w:t xml:space="preserve">[banana has the shape of a gun] </w:t>
+        <w:t xml:space="preserve"> [the gun as the evolution of the bow]</w:t>
       </w:r>
       <w:r>
         <w:rPr>
           <w:highlight w:val="yellow"/>
           <w:lang w:val="en-US"/>
         </w:rPr>
-        <w:t>or a bow and gunpowder</w:t>
-      </w:r>
-      <w:r>
+        <w:t xml:space="preserve">. </w:t>
+      </w:r>
+    </w:p>
+    <w:p>
+      <w:pPr>
+        <w:pStyle w:val="Titolo5"/>
         <w:rPr>
           <w:highlight w:val="yellow"/>
           <w:lang w:val="en-US"/>
         </w:rPr>
-        <w:t xml:space="preserve"> [the gun as the evolution of the bow]</w:t>
-      </w:r>
+      </w:pPr>
       <w:r>
         <w:rPr>
           <w:highlight w:val="yellow"/>
           <w:lang w:val="en-US"/>
         </w:rPr>
-        <w:t xml:space="preserve">. </w:t>
-      </w:r>
-    </w:p>
-    <w:p>
-      <w:pPr>
-        <w:pStyle w:val="Titolo5"/>
+        <w:t>Abilitie</w:t>
+      </w:r>
+      <w:r>
         <w:rPr>
           <w:highlight w:val="yellow"/>
           <w:lang w:val="en-US"/>
         </w:rPr>
-      </w:pPr>
-      <w:r>
+        <w:t>s</w:t>
+      </w:r>
+    </w:p>
+    <w:p>
+      <w:pPr>
+        <w:pStyle w:val="elencopuntato"/>
         <w:rPr>
           <w:highlight w:val="yellow"/>
-          <w:lang w:val="en-US"/>
-        </w:rPr>
-        <w:t>Abilitie</w:t>
-      </w:r>
+        </w:rPr>
+      </w:pPr>
       <w:r>
         <w:rPr>
           <w:highlight w:val="yellow"/>
-          <w:lang w:val="en-US"/>
-        </w:rPr>
-        <w:t>s</w:t>
+        </w:rPr>
+        <w:t xml:space="preserve">Sound registration and </w:t>
+      </w:r>
+      <w:r>
+        <w:rPr>
+          <w:highlight w:val="yellow"/>
+        </w:rPr>
+        <w:t>playback.</w:t>
       </w:r>
     </w:p>
     <w:p>
@@ -12440,13 +12104,21 @@
         <w:rPr>
           <w:highlight w:val="yellow"/>
         </w:rPr>
-        <w:t xml:space="preserve">Sound registration and </w:t>
-      </w:r>
-      <w:r>
+        <w:t>Taking and keeping in memory photo and video.</w:t>
+      </w:r>
+    </w:p>
+    <w:p>
+      <w:pPr>
+        <w:pStyle w:val="elencopuntato"/>
         <w:rPr>
           <w:highlight w:val="yellow"/>
         </w:rPr>
-        <w:t>playback.</w:t>
+      </w:pPr>
+      <w:r>
+        <w:rPr>
+          <w:highlight w:val="yellow"/>
+        </w:rPr>
+        <w:t xml:space="preserve">Hyperscan: to scan objects in order to combine different material and create new object. </w:t>
       </w:r>
     </w:p>
     <w:p>
@@ -12460,7 +12132,7 @@
         <w:rPr>
           <w:highlight w:val="yellow"/>
         </w:rPr>
-        <w:t>Taking and keeping in memory photo and video.</w:t>
+        <w:t>Diary: the player can save his progresses though the game and read a resume of the precedent events.</w:t>
       </w:r>
     </w:p>
     <w:p>
@@ -12474,77 +12146,21 @@
         <w:rPr>
           <w:highlight w:val="yellow"/>
         </w:rPr>
-        <w:t xml:space="preserve">Hyperscan: to scan objects </w:t>
-      </w:r>
-      <w:proofErr w:type="gramStart"/>
-      <w:r>
+        <w:t>Torch.</w:t>
+      </w:r>
+    </w:p>
+    <w:p>
+      <w:pPr>
+        <w:pStyle w:val="elencopuntato"/>
         <w:rPr>
           <w:highlight w:val="yellow"/>
         </w:rPr>
-        <w:t>in order to</w:t>
-      </w:r>
-      <w:proofErr w:type="gramEnd"/>
+      </w:pPr>
       <w:r>
         <w:rPr>
           <w:highlight w:val="yellow"/>
         </w:rPr>
-        <w:t xml:space="preserve"> combine different material and create new object. </w:t>
-      </w:r>
-    </w:p>
-    <w:p>
-      <w:pPr>
-        <w:pStyle w:val="elencopuntato"/>
-        <w:rPr>
-          <w:highlight w:val="yellow"/>
-        </w:rPr>
-      </w:pPr>
-      <w:r>
-        <w:rPr>
-          <w:highlight w:val="yellow"/>
-        </w:rPr>
-        <w:t>Diary: the player can save his progresses though the game and read a resume of the precedent events.</w:t>
-      </w:r>
-    </w:p>
-    <w:p>
-      <w:pPr>
-        <w:pStyle w:val="elencopuntato"/>
-        <w:rPr>
-          <w:highlight w:val="yellow"/>
-        </w:rPr>
-      </w:pPr>
-      <w:r>
-        <w:rPr>
-          <w:highlight w:val="yellow"/>
-        </w:rPr>
-        <w:t>Torch.</w:t>
-      </w:r>
-    </w:p>
-    <w:p>
-      <w:pPr>
-        <w:pStyle w:val="elencopuntato"/>
-        <w:rPr>
-          <w:highlight w:val="yellow"/>
-        </w:rPr>
-      </w:pPr>
-      <w:r>
-        <w:rPr>
-          <w:highlight w:val="yellow"/>
-        </w:rPr>
-        <w:t xml:space="preserve">Tablets resume: the phone </w:t>
-      </w:r>
-      <w:proofErr w:type="gramStart"/>
-      <w:r>
-        <w:rPr>
-          <w:highlight w:val="yellow"/>
-        </w:rPr>
-        <w:t>remember</w:t>
-      </w:r>
-      <w:proofErr w:type="gramEnd"/>
-      <w:r>
-        <w:rPr>
-          <w:highlight w:val="yellow"/>
-        </w:rPr>
-        <w:t xml:space="preserve"> perfectly what the player read on the tablet, so it is possible to read it again.</w:t>
+        <w:t>Tablets resume: the phone remember perfectly what the player read on the tablet, so it is possible to read it again.</w:t>
       </w:r>
     </w:p>
     <w:p>
@@ -12844,29 +12460,13 @@
         <w:t>Nimrod/the Doctor</w:t>
       </w:r>
       <w:r>
-        <w:t xml:space="preserve">: He thinks that he's deceiving everyone for his own good, so he sees him as </w:t>
-      </w:r>
-      <w:proofErr w:type="gramStart"/>
-      <w:r>
-        <w:t>pretty greedy</w:t>
-      </w:r>
-      <w:proofErr w:type="gramEnd"/>
-      <w:r>
-        <w:t xml:space="preserve"> and evil. Towards the end he tries to forgive him after hearing about him from </w:t>
+        <w:t xml:space="preserve">: He thinks that he's deceiving everyone for his own good, so he sees him as pretty greedy and evil. Towards the end he tries to forgive him after hearing about him from </w:t>
       </w:r>
       <w:r>
         <w:t>Clara</w:t>
       </w:r>
       <w:r>
-        <w:t xml:space="preserve">, but he still is very </w:t>
-      </w:r>
-      <w:proofErr w:type="gramStart"/>
-      <w:r>
-        <w:t>suspicious</w:t>
-      </w:r>
-      <w:proofErr w:type="gramEnd"/>
-      <w:r>
-        <w:t xml:space="preserve"> and he still doesn't trust him</w:t>
+        <w:t>, but he still is very suspicious and he still doesn't trust him</w:t>
       </w:r>
     </w:p>
     <w:p>
@@ -13025,21 +12625,7 @@
         <w:rPr>
           <w:lang w:val="en-US"/>
         </w:rPr>
-        <w:t xml:space="preserve">Young and beautiful lady. Even if she dresses with poor clothes, she still is </w:t>
-      </w:r>
-      <w:proofErr w:type="gramStart"/>
-      <w:r>
-        <w:rPr>
-          <w:lang w:val="en-US"/>
-        </w:rPr>
-        <w:t>pretty charming</w:t>
-      </w:r>
-      <w:proofErr w:type="gramEnd"/>
-      <w:r>
-        <w:rPr>
-          <w:lang w:val="en-US"/>
-        </w:rPr>
-        <w:t>.</w:t>
+        <w:t>Young and beautiful lady. Even if she dresses with poor clothes, she still is pretty charming.</w:t>
       </w:r>
     </w:p>
     <w:p>
@@ -13075,15 +12661,7 @@
         <w:t>Ashildr</w:t>
       </w:r>
       <w:r>
-        <w:t xml:space="preserve">: She sees her as </w:t>
-      </w:r>
-      <w:proofErr w:type="gramStart"/>
-      <w:r>
-        <w:t>pretty reckless</w:t>
-      </w:r>
-      <w:proofErr w:type="gramEnd"/>
-      <w:r>
-        <w:t xml:space="preserve"> and uncaring and a very dangerous girl, but she understands how much useful she can really be</w:t>
+        <w:t>: She sees her as pretty reckless and uncaring and a very dangerous girl, but she understands how much useful she can really be</w:t>
       </w:r>
     </w:p>
     <w:p>
@@ -13094,15 +12672,7 @@
         <w:t>Nimrod/the Doctor</w:t>
       </w:r>
       <w:r>
-        <w:t xml:space="preserve">: She thinks that he is selfish and </w:t>
-      </w:r>
-      <w:proofErr w:type="gramStart"/>
-      <w:r>
-        <w:t>coward</w:t>
-      </w:r>
-      <w:proofErr w:type="gramEnd"/>
-      <w:r>
-        <w:t xml:space="preserve"> and she hates him because he imprisoned and endangered her husband various times</w:t>
+        <w:t>: She thinks that he is selfish and coward and she hates him because he imprisoned and endangered her husband various times</w:t>
       </w:r>
     </w:p>
     <w:p>
@@ -13235,21 +12805,7 @@
         <w:rPr>
           <w:lang w:val="en-US"/>
         </w:rPr>
-        <w:t xml:space="preserve">A </w:t>
-      </w:r>
-      <w:proofErr w:type="gramStart"/>
-      <w:r>
-        <w:rPr>
-          <w:lang w:val="en-US"/>
-        </w:rPr>
-        <w:t>really fat</w:t>
-      </w:r>
-      <w:proofErr w:type="gramEnd"/>
-      <w:r>
-        <w:rPr>
-          <w:lang w:val="en-US"/>
-        </w:rPr>
-        <w:t xml:space="preserve"> and lazy man, bald with tanned skin and dark eyes (typical of the Babylonians) covered with tawdry jewelry and colorful (but cheap) garments.</w:t>
+        <w:t>A really fat and lazy man, bald with tanned skin and dark eyes (typical of the Babylonians) covered with tawdry jewelry and colorful (but cheap) garments.</w:t>
       </w:r>
     </w:p>
     <w:p>
@@ -15359,21 +14915,7 @@
         <w:rPr>
           <w:lang w:val="en-US"/>
         </w:rPr>
-        <w:t xml:space="preserve">She is a quicksilver and lively, she can’t just sit still. Even when she </w:t>
-      </w:r>
-      <w:proofErr w:type="gramStart"/>
-      <w:r>
-        <w:rPr>
-          <w:lang w:val="en-US"/>
-        </w:rPr>
-        <w:t>has to</w:t>
-      </w:r>
-      <w:proofErr w:type="gramEnd"/>
-      <w:r>
-        <w:rPr>
-          <w:lang w:val="en-US"/>
-        </w:rPr>
-        <w:t xml:space="preserve"> study a tablet, she usually reads some line, and immediately gets up and start walking around the library, thinking what she has just read. She is a very young priestess, tall and healthy.</w:t>
+        <w:t>She is a quicksilver and lively, she can’t just sit still. Even when she has to study a tablet, she usually reads some line, and immediately gets up and start walking around the library, thinking what she has just read. She is a very young priestess, tall and healthy.</w:t>
       </w:r>
       <w:r>
         <w:rPr>
@@ -15488,7 +15030,6 @@
         </w:rPr>
         <w:t xml:space="preserve">ing put the priests into sleep), the third time, the player </w:t>
       </w:r>
-      <w:proofErr w:type="gramStart"/>
       <w:r>
         <w:rPr>
           <w:highlight w:val="yellow"/>
@@ -15510,7 +15051,13 @@
         </w:rPr>
         <w:t>nd</w:t>
       </w:r>
-      <w:proofErr w:type="gramEnd"/>
+      <w:r>
+        <w:rPr>
+          <w:highlight w:val="yellow"/>
+          <w:lang w:val="en-US"/>
+        </w:rPr>
+        <w:t>s</w:t>
+      </w:r>
       <w:r>
         <w:rPr>
           <w:lang w:val="en-US"/>
@@ -15678,21 +15225,7 @@
         <w:rPr>
           <w:lang w:val="en-US"/>
         </w:rPr>
-        <w:t xml:space="preserve"> really devote to nimrod: they’re really worried about their aspect and presentation in the ceremony, so their bating time is </w:t>
-      </w:r>
-      <w:proofErr w:type="gramStart"/>
-      <w:r>
-        <w:rPr>
-          <w:lang w:val="en-US"/>
-        </w:rPr>
-        <w:t>really too</w:t>
-      </w:r>
-      <w:proofErr w:type="gramEnd"/>
-      <w:r>
-        <w:rPr>
-          <w:lang w:val="en-US"/>
-        </w:rPr>
-        <w:t xml:space="preserve"> long.</w:t>
+        <w:t xml:space="preserve"> really devote to nimrod: they’re really worried about their aspect and presentation in the ceremony, so their bating time is really too long.</w:t>
       </w:r>
       <w:r>
         <w:rPr>
@@ -15994,21 +15527,7 @@
         <w:rPr>
           <w:lang w:val="en-US"/>
         </w:rPr>
-        <w:t xml:space="preserve">The area inside the second wall is a </w:t>
-      </w:r>
-      <w:proofErr w:type="gramStart"/>
-      <w:r>
-        <w:rPr>
-          <w:lang w:val="en-US"/>
-        </w:rPr>
-        <w:t>really big</w:t>
-      </w:r>
-      <w:proofErr w:type="gramEnd"/>
-      <w:r>
-        <w:rPr>
-          <w:lang w:val="en-US"/>
-        </w:rPr>
-        <w:t xml:space="preserve"> and lush </w:t>
+        <w:t xml:space="preserve">The area inside the second wall is a really big and lush </w:t>
       </w:r>
       <w:r>
         <w:rPr>
@@ -16127,15 +15646,14 @@
         </w:rPr>
         <w:t xml:space="preserve">lack slate </w:t>
       </w:r>
-      <w:proofErr w:type="gramStart"/>
       <w:r>
         <w:rPr>
           <w:rStyle w:val="Enfasigrassetto"/>
-          <w:lang w:val="en-US"/>
-        </w:rPr>
-        <w:t>path</w:t>
-      </w:r>
-      <w:proofErr w:type="gramEnd"/>
+          <w:highlight w:val="yellow"/>
+          <w:lang w:val="en-US"/>
+        </w:rPr>
+        <w:t>paths</w:t>
+      </w:r>
       <w:r>
         <w:rPr>
           <w:lang w:val="en-US"/>
@@ -16313,21 +15831,7 @@
         <w:rPr>
           <w:lang w:val="en-US"/>
         </w:rPr>
-        <w:t xml:space="preserve"> </w:t>
-      </w:r>
-      <w:proofErr w:type="gramStart"/>
-      <w:r>
-        <w:rPr>
-          <w:lang w:val="en-US"/>
-        </w:rPr>
-        <w:t>similar to</w:t>
-      </w:r>
-      <w:proofErr w:type="gramEnd"/>
-      <w:r>
-        <w:rPr>
-          <w:lang w:val="en-US"/>
-        </w:rPr>
-        <w:t xml:space="preserve"> lances, and on the top of these small artificial fires shine, illuminating the whole garden.</w:t>
+        <w:t xml:space="preserve"> similar to lances, and on the top of these small artificial fires shine, illuminating the whole garden.</w:t>
       </w:r>
     </w:p>
     <w:p>
@@ -16663,21 +16167,7 @@
         <w:rPr>
           <w:lang w:val="en-US"/>
         </w:rPr>
-        <w:t xml:space="preserve">, is the largest of these tree areas. It’s a very imposing hall, which consists essentially of white calcareous brick. This space is made up of high shelves used to store the tablets; the statue of Nimrod stands out in the middle of it. In the hall there are huge shelves of stone and wood, which reach the ceiling: to get to the highest cuneiform tablets you </w:t>
-      </w:r>
-      <w:proofErr w:type="gramStart"/>
-      <w:r>
-        <w:rPr>
-          <w:lang w:val="en-US"/>
-        </w:rPr>
-        <w:t>have to</w:t>
-      </w:r>
-      <w:proofErr w:type="gramEnd"/>
-      <w:r>
-        <w:rPr>
-          <w:lang w:val="en-US"/>
-        </w:rPr>
-        <w:t xml:space="preserve"> climb up some ladders arranged along the length of the shelves. </w:t>
+        <w:t xml:space="preserve">, is the largest of these tree areas. It’s a very imposing hall, which consists essentially of white calcareous brick. This space is made up of high shelves used to store the tablets; the statue of Nimrod stands out in the middle of it. In the hall there are huge shelves of stone and wood, which reach the ceiling: to get to the highest cuneiform tablets you have to climb up some ladders arranged along the length of the shelves. </w:t>
       </w:r>
       <w:r>
         <w:rPr>
@@ -16804,21 +16294,7 @@
         <w:rPr>
           <w:lang w:val="en-US"/>
         </w:rPr>
-        <w:t xml:space="preserve"> contain electric bulbs </w:t>
-      </w:r>
-      <w:proofErr w:type="gramStart"/>
-      <w:r>
-        <w:rPr>
-          <w:lang w:val="en-US"/>
-        </w:rPr>
-        <w:t>similar to</w:t>
-      </w:r>
-      <w:proofErr w:type="gramEnd"/>
-      <w:r>
-        <w:rPr>
-          <w:lang w:val="en-US"/>
-        </w:rPr>
-        <w:t xml:space="preserve"> fires, but that, unlike these ones, do not emit actual heat: in fact, the traditional fire is not allowed in the library, because exposure to heat could dry the clay of the tablets and cause it to break</w:t>
+        <w:t xml:space="preserve"> contain electric bulbs similar to fires, but that, unlike these ones, do not emit actual heat: in fact, the traditional fire is not allowed in the library, because exposure to heat could dry the clay of the tablets and cause it to break</w:t>
       </w:r>
       <w:r>
         <w:rPr>
@@ -16927,21 +16403,7 @@
         <w:rPr>
           <w:lang w:val="en-US"/>
         </w:rPr>
-        <w:t xml:space="preserve"> very dangerous plant, vaguely </w:t>
-      </w:r>
-      <w:proofErr w:type="gramStart"/>
-      <w:r>
-        <w:rPr>
-          <w:lang w:val="en-US"/>
-        </w:rPr>
-        <w:t>similar to</w:t>
-      </w:r>
-      <w:proofErr w:type="gramEnd"/>
-      <w:r>
-        <w:rPr>
-          <w:lang w:val="en-US"/>
-        </w:rPr>
-        <w:t xml:space="preserve"> the earth’s pitcher plant, but significantly bigger, it can easily fit a medium sized adult inside itself. The leaves also are rather huge and strong, capable of lifting great weights without much effort. It seems to have some sort of sentience, but </w:t>
+        <w:t xml:space="preserve"> very dangerous plant, vaguely similar to the earth’s pitcher plant, but significantly bigger, it can easily fit a medium sized adult inside itself. The leaves also are rather huge and strong, capable of lifting great weights without much effort. It seems to have some sort of sentience, but </w:t>
       </w:r>
       <w:r>
         <w:rPr>
@@ -16973,35 +16435,7 @@
         <w:rPr>
           <w:lang w:val="en-US"/>
         </w:rPr>
-        <w:t xml:space="preserve"> Simple blue berries with a strange motif on them, somewhat </w:t>
-      </w:r>
-      <w:proofErr w:type="gramStart"/>
-      <w:r>
-        <w:rPr>
-          <w:lang w:val="en-US"/>
-        </w:rPr>
-        <w:t>similar to</w:t>
-      </w:r>
-      <w:proofErr w:type="gramEnd"/>
-      <w:r>
-        <w:rPr>
-          <w:lang w:val="en-US"/>
-        </w:rPr>
-        <w:t xml:space="preserve"> the blue marble fruit. (Elaeocarpus angustifolius’s fruits). The plant is </w:t>
-      </w:r>
-      <w:proofErr w:type="gramStart"/>
-      <w:r>
-        <w:rPr>
-          <w:lang w:val="en-US"/>
-        </w:rPr>
-        <w:t>similar to</w:t>
-      </w:r>
-      <w:proofErr w:type="gramEnd"/>
-      <w:r>
-        <w:rPr>
-          <w:lang w:val="en-US"/>
-        </w:rPr>
-        <w:t xml:space="preserve"> a tomato plant. They are grown to help Nimrod sleep since he usually has nightmares. </w:t>
+        <w:t xml:space="preserve"> Simple blue berries with a strange motif on them, somewhat similar to the blue marble fruit. (Elaeocarpus angustifolius’s fruits). The plant is similar to a tomato plant. They are grown to help Nimrod sleep since he usually has nightmares. </w:t>
       </w:r>
     </w:p>
     <w:p>
@@ -17030,15 +16464,7 @@
         <w:t>leaves</w:t>
       </w:r>
       <w:r>
-        <w:t xml:space="preserve"> and roots </w:t>
-      </w:r>
-      <w:proofErr w:type="gramStart"/>
-      <w:r>
-        <w:t>have the ability to</w:t>
-      </w:r>
-      <w:proofErr w:type="gramEnd"/>
-      <w:r>
-        <w:t xml:space="preserve"> pump water at high pressure, unfortunately doing so the plant tends to produce a high frequency and very loud noise and provoke a rapid, strong movement in the plant and every attempt on diminishing that has proven unsuccessful so far. </w:t>
+        <w:t xml:space="preserve"> and roots have the ability to pump water at high pressure, unfortunately doing so the plant tends to produce a high frequency and very loud noise and provoke a rapid, strong movement in the plant and every attempt on diminishing that has proven unsuccessful so far. </w:t>
       </w:r>
     </w:p>
     <w:p>
@@ -17165,21 +16591,7 @@
         <w:rPr>
           <w:lang w:val="en-US"/>
         </w:rPr>
-        <w:t xml:space="preserve">Pitcher Plant: The pitcher plant is very dangerous, it can easily fit a medium sized adult inside itself. It seems to have some sort of sentience, but nothing more than an animal with strong predatory instinct. His roots have very strong medical properties, mostly for digestive problems and tissue healing. His leaves seem to have an even stronger medical power, but it’s a lot more difficult to get them and </w:t>
-      </w:r>
-      <w:proofErr w:type="gramStart"/>
-      <w:r>
-        <w:rPr>
-          <w:lang w:val="en-US"/>
-        </w:rPr>
-        <w:t>this is why</w:t>
-      </w:r>
-      <w:proofErr w:type="gramEnd"/>
-      <w:r>
-        <w:rPr>
-          <w:lang w:val="en-US"/>
-        </w:rPr>
-        <w:t>, despite its dangerousness, the pitcher plant is widely used for medicinal purposes</w:t>
+        <w:t>Pitcher Plant: The pitcher plant is very dangerous, it can easily fit a medium sized adult inside itself. It seems to have some sort of sentience, but nothing more than an animal with strong predatory instinct. His roots have very strong medical properties, mostly for digestive problems and tissue healing. His leaves seem to have an even stronger medical power, but it’s a lot more difficult to get them and this is why, despite its dangerousness, the pitcher plant is widely used for medicinal purposes</w:t>
       </w:r>
       <w:r>
         <w:rPr>
@@ -17219,21 +16631,7 @@
         <w:rPr>
           <w:lang w:val="en-US"/>
         </w:rPr>
-        <w:t xml:space="preserve">almost impossible to conceive. Some scientists ironically </w:t>
-      </w:r>
-      <w:proofErr w:type="gramStart"/>
-      <w:r>
-        <w:rPr>
-          <w:lang w:val="en-US"/>
-        </w:rPr>
-        <w:t>says</w:t>
-      </w:r>
-      <w:proofErr w:type="gramEnd"/>
-      <w:r>
-        <w:rPr>
-          <w:lang w:val="en-US"/>
-        </w:rPr>
-        <w:t xml:space="preserve"> that organisms of this type must have been created only by a madman or a genius. Although studies on the structure of the molecules that compose those are still ongoing, what is certain is that this sort of berries act as a powerful draught.</w:t>
+        <w:t>almost impossible to conceive. Some scientists ironically says that organisms of this type must have been created only by a madman or a genius. Although studies on the structure of the molecules that compose those are still ongoing, what is certain is that this sort of berries act as a powerful draught.</w:t>
       </w:r>
     </w:p>
     <w:p>
@@ -17301,35 +16699,7 @@
         <w:rPr>
           <w:lang w:val="en-US"/>
         </w:rPr>
-        <w:t xml:space="preserve">A research about a wheat that grows </w:t>
-      </w:r>
-      <w:proofErr w:type="gramStart"/>
-      <w:r>
-        <w:rPr>
-          <w:lang w:val="en-US"/>
-        </w:rPr>
-        <w:t>really fast</w:t>
-      </w:r>
-      <w:proofErr w:type="gramEnd"/>
-      <w:r>
-        <w:rPr>
-          <w:lang w:val="en-US"/>
-        </w:rPr>
-        <w:t xml:space="preserve"> and with little to none water. Still in a </w:t>
-      </w:r>
-      <w:proofErr w:type="gramStart"/>
-      <w:r>
-        <w:rPr>
-          <w:lang w:val="en-US"/>
-        </w:rPr>
-        <w:t>really early</w:t>
-      </w:r>
-      <w:proofErr w:type="gramEnd"/>
-      <w:r>
-        <w:rPr>
-          <w:lang w:val="en-US"/>
-        </w:rPr>
-        <w:t xml:space="preserve"> stage, but seems promising.</w:t>
+        <w:t>A research about a wheat that grows really fast and with little to none water. Still in a really early stage, but seems promising.</w:t>
       </w:r>
     </w:p>
     <w:p>
@@ -17350,21 +16720,7 @@
         <w:rPr>
           <w:lang w:val="en-US"/>
         </w:rPr>
-        <w:t xml:space="preserve">Current: A closed research about a conductive type of plant. It’s not clear if it conducts electricity or another type of energy, but it seems to work </w:t>
-      </w:r>
-      <w:proofErr w:type="gramStart"/>
-      <w:r>
-        <w:rPr>
-          <w:lang w:val="en-US"/>
-        </w:rPr>
-        <w:t>pretty well</w:t>
-      </w:r>
-      <w:proofErr w:type="gramEnd"/>
-      <w:r>
-        <w:rPr>
-          <w:lang w:val="en-US"/>
-        </w:rPr>
-        <w:t>.</w:t>
+        <w:t>Current: A closed research about a conductive type of plant. It’s not clear if it conducts electricity or another type of energy, but it seems to work pretty well.</w:t>
       </w:r>
     </w:p>
     <w:p>
@@ -17932,21 +17288,7 @@
         <w:rPr>
           <w:lang w:val="en-US"/>
         </w:rPr>
-        <w:t xml:space="preserve">Both the rooms are </w:t>
-      </w:r>
-      <w:proofErr w:type="gramStart"/>
-      <w:r>
-        <w:rPr>
-          <w:lang w:val="en-US"/>
-        </w:rPr>
-        <w:t>pretty large</w:t>
-      </w:r>
-      <w:proofErr w:type="gramEnd"/>
-      <w:r>
-        <w:rPr>
-          <w:lang w:val="en-US"/>
-        </w:rPr>
-        <w:t>, the statue at the entrance is rather big, but the rest of the first room is empty, so it still feels spaced up.</w:t>
+        <w:t>Both the rooms are pretty large, the statue at the entrance is rather big, but the rest of the first room is empty, so it still feels spaced up.</w:t>
       </w:r>
     </w:p>
     <w:p>
@@ -18098,35 +17440,7 @@
         <w:rPr>
           <w:lang w:val="en-US"/>
         </w:rPr>
-        <w:t xml:space="preserve">The colors chosen are red and black because they can help express a sense of danger, uneasiness and urgency, they are at the core of the knowledge of that world and even if there is no real danger in that place it still needs to instils some sense of threat. The first room is </w:t>
-      </w:r>
-      <w:proofErr w:type="gramStart"/>
-      <w:r>
-        <w:rPr>
-          <w:lang w:val="en-US"/>
-        </w:rPr>
-        <w:t>pretty basic</w:t>
-      </w:r>
-      <w:proofErr w:type="gramEnd"/>
-      <w:r>
-        <w:rPr>
-          <w:lang w:val="en-US"/>
-        </w:rPr>
-        <w:t xml:space="preserve"> and empty, very far spaced, it is used to present the environment’s color and style, but with still some calm, the second room instead is tighter and claustrophobic, to further express how much deep they are into the knowledge and to enhance the sense of secrecy of looking the projects. The light of the displays is sky blue both because they need to </w:t>
-      </w:r>
-      <w:proofErr w:type="gramStart"/>
-      <w:r>
-        <w:rPr>
-          <w:lang w:val="en-US"/>
-        </w:rPr>
-        <w:t>be seen as</w:t>
-      </w:r>
-      <w:proofErr w:type="gramEnd"/>
-      <w:r>
-        <w:rPr>
-          <w:lang w:val="en-US"/>
-        </w:rPr>
-        <w:t xml:space="preserve"> non-threatening and useful and because it is a color often associated with Nimrod’s technology. </w:t>
+        <w:t xml:space="preserve">The colors chosen are red and black because they can help express a sense of danger, uneasiness and urgency, they are at the core of the knowledge of that world and even if there is no real danger in that place it still needs to instils some sense of threat. The first room is pretty basic and empty, very far spaced, it is used to present the environment’s color and style, but with still some calm, the second room instead is tighter and claustrophobic, to further express how much deep they are into the knowledge and to enhance the sense of secrecy of looking the projects. The light of the displays is sky blue both because they need to be seen as non-threatening and useful and because it is a color often associated with Nimrod’s technology. </w:t>
       </w:r>
     </w:p>
     <w:p>
@@ -18489,21 +17803,7 @@
         <w:rPr>
           <w:lang w:val="en-US"/>
         </w:rPr>
-        <w:t xml:space="preserve"> it is the biggest room of the ground </w:t>
-      </w:r>
-      <w:proofErr w:type="gramStart"/>
-      <w:r>
-        <w:rPr>
-          <w:lang w:val="en-US"/>
-        </w:rPr>
-        <w:t>floor,</w:t>
-      </w:r>
-      <w:proofErr w:type="gramEnd"/>
-      <w:r>
-        <w:rPr>
-          <w:lang w:val="en-US"/>
-        </w:rPr>
-        <w:t xml:space="preserve"> the big entrance stone door leads directly to this room. There are 3 long wooden tables, with many wooden chairs around them; on these tables there is some ceramic crockery (dishes, cups and jugs of water and beer). On the east wall there is a wooden shelf full of the same kind of crockery found upon the table. There are two wooden doors in the south wall, leading to the kitchen and to the bathroom. Three priests and two priestesses are eatin</w:t>
+        <w:t xml:space="preserve"> it is the biggest room of the ground floor, the big entrance stone door leads directly to this room. There are 3 long wooden tables, with many wooden chairs around them; on these tables there is some ceramic crockery (dishes, cups and jugs of water and beer). On the east wall there is a wooden shelf full of the same kind of crockery found upon the table. There are two wooden doors in the south wall, leading to the kitchen and to the bathroom. Three priests and two priestesses are eatin</w:t>
       </w:r>
       <w:r>
         <w:rPr>
@@ -18658,27 +17958,13 @@
         <w:rPr>
           <w:lang w:val="en-US"/>
         </w:rPr>
-        <w:t xml:space="preserve"> with a little pantry to east</w:t>
-      </w:r>
-      <w:proofErr w:type="gramStart"/>
-      <w:r>
-        <w:rPr>
-          <w:lang w:val="en-US"/>
-        </w:rPr>
-        <w:t>.</w:t>
-      </w:r>
-      <w:r>
-        <w:rPr>
-          <w:lang w:val="en-US"/>
-        </w:rPr>
-        <w:t xml:space="preserve"> :</w:t>
-      </w:r>
-      <w:proofErr w:type="gramEnd"/>
-      <w:r>
-        <w:rPr>
-          <w:lang w:val="en-US"/>
-        </w:rPr>
-        <w:t xml:space="preserve"> it has a dome oven inside, used to cook everything, close to the west wall, in this wall there are two small windows from which you can see going by a lot of smoke and steam 12 while servants are cooking meals (it is important for the puzzle involving the smoke). To the north-east corner there are two tables where servants mix ingredients, or prepare the food before cooking it (etc.). On these tables there is the big ceramic pot where the lamb stew has been cooked. Upon the tables there are wooden shelves, where you can find colorful spice containers (e.g. cumin), ceramic crockery (pots and lids, and other containers) and wooden utensils. Inside the room there are two servants (an old lady and a young boy), cleaning and preparing food, they are preparing the dinner for the priests in the living room, and have just served the lamb stew. Now the lady is preparing a simple salad with fresh vegetables, while the boy is cleaning the dome oven. In the east wall there is a door leading to the pantry, a small room where are held salt beef and fishes, dried grains or other legumes, also fresh vegetables and fruits. There is a wooden beer barrel too.</w:t>
+        <w:t xml:space="preserve"> with a little pantry to east.</w:t>
+      </w:r>
+      <w:r>
+        <w:rPr>
+          <w:lang w:val="en-US"/>
+        </w:rPr>
+        <w:t xml:space="preserve"> : it has a dome oven inside, used to cook everything, close to the west wall, in this wall there are two small windows from which you can see going by a lot of smoke and steam 12 while servants are cooking meals (it is important for the puzzle involving the smoke). To the north-east corner there are two tables where servants mix ingredients, or prepare the food before cooking it (etc.). On these tables there is the big ceramic pot where the lamb stew has been cooked. Upon the tables there are wooden shelves, where you can find colorful spice containers (e.g. cumin), ceramic crockery (pots and lids, and other containers) and wooden utensils. Inside the room there are two servants (an old lady and a young boy), cleaning and preparing food, they are preparing the dinner for the priests in the living room, and have just served the lamb stew. Now the lady is preparing a simple salad with fresh vegetables, while the boy is cleaning the dome oven. In the east wall there is a door leading to the pantry, a small room where are held salt beef and fishes, dried grains or other legumes, also fresh vegetables and fruits. There is a wooden beer barrel too.</w:t>
       </w:r>
     </w:p>
     <w:p>
@@ -19164,21 +18450,7 @@
         <w:rPr>
           <w:lang w:val="en-US"/>
         </w:rPr>
-        <w:t xml:space="preserve">. The walls are covered with a sky-blue light, </w:t>
-      </w:r>
-      <w:proofErr w:type="gramStart"/>
-      <w:r>
-        <w:rPr>
-          <w:lang w:val="en-US"/>
-        </w:rPr>
-        <w:t>similar to</w:t>
-      </w:r>
-      <w:proofErr w:type="gramEnd"/>
-      <w:r>
-        <w:rPr>
-          <w:lang w:val="en-US"/>
-        </w:rPr>
-        <w:t xml:space="preserve"> the one on the exterior. </w:t>
+        <w:t xml:space="preserve">. The walls are covered with a sky-blue light, similar to the one on the exterior. </w:t>
       </w:r>
     </w:p>
     <w:p>
@@ -19199,21 +18471,7 @@
         <w:rPr>
           <w:lang w:val="en-US"/>
         </w:rPr>
-        <w:t xml:space="preserve">The materials used for the construction of the walls are somewhat </w:t>
-      </w:r>
-      <w:proofErr w:type="gramStart"/>
-      <w:r>
-        <w:rPr>
-          <w:lang w:val="en-US"/>
-        </w:rPr>
-        <w:t>similar to</w:t>
-      </w:r>
-      <w:proofErr w:type="gramEnd"/>
-      <w:r>
-        <w:rPr>
-          <w:lang w:val="en-US"/>
-        </w:rPr>
-        <w:t xml:space="preserve"> those used to build the other buildings, to give the impression of something that belongs there, but they are covered with various arrays of blue sky lights to give it a sense of holy and valuable. This is reflected on the internal walls too and this feeling goes in direct contrast with the technological interior. At the center there is the </w:t>
+        <w:t xml:space="preserve">The materials used for the construction of the walls are somewhat similar to those used to build the other buildings, to give the impression of something that belongs there, but they are covered with various arrays of blue sky lights to give it a sense of holy and valuable. This is reflected on the internal walls too and this feeling goes in direct contrast with the technological interior. At the center there is the </w:t>
       </w:r>
       <w:r>
         <w:rPr>
@@ -19274,21 +18532,7 @@
         <w:rPr>
           <w:lang w:val="en-US"/>
         </w:rPr>
-        <w:t xml:space="preserve">Gun: Colt gun, </w:t>
-      </w:r>
-      <w:proofErr w:type="gramStart"/>
-      <w:r>
-        <w:rPr>
-          <w:lang w:val="en-US"/>
-        </w:rPr>
-        <w:t>more or less from</w:t>
-      </w:r>
-      <w:proofErr w:type="gramEnd"/>
-      <w:r>
-        <w:rPr>
-          <w:lang w:val="en-US"/>
-        </w:rPr>
-        <w:t xml:space="preserve"> 1850, long thin metal barrel, big metal cylinder and wooden handle. Built with: banana, saltpeter, sulfur and carbon.</w:t>
+        <w:t>Gun: Colt gun, more or less from 1850, long thin metal barrel, big metal cylinder and wooden handle. Built with: banana, saltpeter, sulfur and carbon.</w:t>
       </w:r>
     </w:p>
     <w:p>
@@ -19978,27 +19222,7 @@
           <w:szCs w:val="22"/>
           <w:lang w:val="en-US"/>
         </w:rPr>
-        <w:t xml:space="preserve">Reading the tablets, interacting with bookshelves [the dialogue which will be triggered depends on the </w:t>
-      </w:r>
-      <w:proofErr w:type="gramStart"/>
-      <w:r>
-        <w:rPr>
-          <w:rFonts w:asciiTheme="minorHAnsi" w:hAnsiTheme="minorHAnsi" w:cstheme="minorHAnsi"/>
-          <w:sz w:val="22"/>
-          <w:szCs w:val="22"/>
-          <w:lang w:val="en-US"/>
-        </w:rPr>
-        <w:t>particular tablet</w:t>
-      </w:r>
-      <w:proofErr w:type="gramEnd"/>
-      <w:r>
-        <w:rPr>
-          <w:rFonts w:asciiTheme="minorHAnsi" w:hAnsiTheme="minorHAnsi" w:cstheme="minorHAnsi"/>
-          <w:sz w:val="22"/>
-          <w:szCs w:val="22"/>
-          <w:lang w:val="en-US"/>
-        </w:rPr>
-        <w:t xml:space="preserve"> with whom the player is interacting -&gt; see map annotated with objects]</w:t>
+        <w:t>Reading the tablets, interacting with bookshelves [the dialogue which will be triggered depends on the particular tablet with whom the player is interacting -&gt; see map annotated with objects]</w:t>
       </w:r>
     </w:p>
     <w:p>
@@ -20303,21 +19527,7 @@
         <w:rPr>
           <w:lang w:val="en-US"/>
         </w:rPr>
-        <w:t xml:space="preserve">Astronomic section: “Where was those constellations destroyed by the tyrant plant? I really can’t find anything… maybe I should study more how the tyrant plant acts… but I can’t find anything in the botanic section!! Argh, I guess it’s me who can’t find it, there </w:t>
-      </w:r>
-      <w:proofErr w:type="gramStart"/>
-      <w:r>
-        <w:rPr>
-          <w:lang w:val="en-US"/>
-        </w:rPr>
-        <w:t>has to</w:t>
-      </w:r>
-      <w:proofErr w:type="gramEnd"/>
-      <w:r>
-        <w:rPr>
-          <w:lang w:val="en-US"/>
-        </w:rPr>
-        <w:t xml:space="preserve"> be something there. Let’s check it out.” </w:t>
+        <w:t xml:space="preserve">Astronomic section: “Where was those constellations destroyed by the tyrant plant? I really can’t find anything… maybe I should study more how the tyrant plant acts… but I can’t find anything in the botanic section!! Argh, I guess it’s me who can’t find it, there has to be something there. Let’s check it out.” </w:t>
       </w:r>
     </w:p>
     <w:p>
@@ -20401,27 +19611,7 @@
           <w:color w:val="auto"/>
           <w:lang w:val="en-US"/>
         </w:rPr>
-        <w:t xml:space="preserve">Priestess relaxing on the right – “I love this </w:t>
-      </w:r>
-      <w:proofErr w:type="gramStart"/>
-      <w:r>
-        <w:rPr>
-          <w:rStyle w:val="Enfasigrassetto"/>
-          <w:b w:val="0"/>
-          <w:color w:val="auto"/>
-          <w:lang w:val="en-US"/>
-        </w:rPr>
-        <w:t>place,</w:t>
-      </w:r>
-      <w:proofErr w:type="gramEnd"/>
-      <w:r>
-        <w:rPr>
-          <w:rStyle w:val="Enfasigrassetto"/>
-          <w:b w:val="0"/>
-          <w:color w:val="auto"/>
-          <w:lang w:val="en-US"/>
-        </w:rPr>
-        <w:t xml:space="preserve"> the decorations are wonderful and it’s so peaceful”</w:t>
+        <w:t>Priestess relaxing on the right – “I love this place, the decorations are wonderful and it’s so peaceful”</w:t>
       </w:r>
     </w:p>
     <w:p>
@@ -20526,21 +19716,7 @@
           <w:highlight w:val="yellow"/>
           <w:lang w:val="en-US"/>
         </w:rPr>
-        <w:t>I have sore throat, maybe one of these tablets</w:t>
-      </w:r>
-      <w:r>
-        <w:rPr>
-          <w:highlight w:val="yellow"/>
-          <w:lang w:val="en-US"/>
-        </w:rPr>
-        <w:t xml:space="preserve"> </w:t>
-      </w:r>
-      <w:r>
-        <w:rPr>
-          <w:highlight w:val="yellow"/>
-          <w:lang w:val="en-US"/>
-        </w:rPr>
-        <w:t>could help me</w:t>
+        <w:t>I have sore throat, maybe one of these tablets could help me</w:t>
       </w:r>
       <w:r>
         <w:rPr>
@@ -20878,27 +20054,7 @@
           <w:lang w:val="en-US"/>
         </w:rPr>
         <w:tab/>
-        <w:t xml:space="preserve">-Ashildr: “Nice idea, we need to distract the librarian </w:t>
-      </w:r>
-      <w:proofErr w:type="gramStart"/>
-      <w:r>
-        <w:rPr>
-          <w:rFonts w:asciiTheme="minorHAnsi" w:hAnsiTheme="minorHAnsi" w:cstheme="minorHAnsi"/>
-          <w:sz w:val="22"/>
-          <w:szCs w:val="22"/>
-          <w:lang w:val="en-US"/>
-        </w:rPr>
-        <w:t>in order to</w:t>
-      </w:r>
-      <w:proofErr w:type="gramEnd"/>
-      <w:r>
-        <w:rPr>
-          <w:rFonts w:asciiTheme="minorHAnsi" w:hAnsiTheme="minorHAnsi" w:cstheme="minorHAnsi"/>
-          <w:sz w:val="22"/>
-          <w:szCs w:val="22"/>
-          <w:lang w:val="en-US"/>
-        </w:rPr>
-        <w:t xml:space="preserve"> steal his food, I guess. Wait, I have a better idea, let’s use him to feed the plant!”.</w:t>
+        <w:t>-Ashildr: “Nice idea, we need to distract the librarian in order to steal his food, I guess. Wait, I have a better idea, let’s use him to feed the plant!”.</w:t>
       </w:r>
     </w:p>
     <w:p>
@@ -21749,21 +20905,7 @@
         <w:rPr>
           <w:lang w:val="en-US"/>
         </w:rPr>
-        <w:t xml:space="preserve">[Events required </w:t>
-      </w:r>
-      <w:proofErr w:type="gramStart"/>
-      <w:r>
-        <w:rPr>
-          <w:lang w:val="en-US"/>
-        </w:rPr>
-        <w:t>in order to</w:t>
-      </w:r>
-      <w:proofErr w:type="gramEnd"/>
-      <w:r>
-        <w:rPr>
-          <w:lang w:val="en-US"/>
-        </w:rPr>
-        <w:t xml:space="preserve"> follow this path:]</w:t>
+        <w:t>[Events required in order to follow this path:]</w:t>
       </w:r>
     </w:p>
     <w:p>
@@ -21915,27 +21057,7 @@
           <w:szCs w:val="22"/>
           <w:lang w:val="en-US"/>
         </w:rPr>
-        <w:t xml:space="preserve">Killing a priest. There is only one possibility: one priestess that periodically passes in front of the greenhouse, hidden from </w:t>
-      </w:r>
-      <w:proofErr w:type="gramStart"/>
-      <w:r>
-        <w:rPr>
-          <w:rFonts w:asciiTheme="minorHAnsi" w:hAnsiTheme="minorHAnsi" w:cstheme="minorHAnsi"/>
-          <w:sz w:val="22"/>
-          <w:szCs w:val="22"/>
-          <w:lang w:val="en-US"/>
-        </w:rPr>
-        <w:t>other</w:t>
-      </w:r>
-      <w:proofErr w:type="gramEnd"/>
-      <w:r>
-        <w:rPr>
-          <w:rFonts w:asciiTheme="minorHAnsi" w:hAnsiTheme="minorHAnsi" w:cstheme="minorHAnsi"/>
-          <w:sz w:val="22"/>
-          <w:szCs w:val="22"/>
-          <w:lang w:val="en-US"/>
-        </w:rPr>
-        <w:t xml:space="preserve"> priests’ sight. Indeed, when you try to kill any high priest [the priests with the rod] in plain sight, [by selecting the skill “kill”] the character of Ashildr thinks: “I can’t kill anyone with witnesses around, I should find someone alone", if Ashildr tries to kill a priest/ess without the rod, she will say: “It is useless to kill this priest/ess, since he/she doesn’t have a rod”.</w:t>
+        <w:t>Killing a priest. There is only one possibility: one priestess that periodically passes in front of the greenhouse, hidden from other priests’ sight. Indeed, when you try to kill any high priest [the priests with the rod] in plain sight, [by selecting the skill “kill”] the character of Ashildr thinks: “I can’t kill anyone with witnesses around, I should find someone alone", if Ashildr tries to kill a priest/ess without the rod, she will say: “It is useless to kill this priest/ess, since he/she doesn’t have a rod”.</w:t>
       </w:r>
     </w:p>
     <w:p>
@@ -22355,7 +21477,7 @@
           <w:highlight w:val="yellow"/>
           <w:lang w:val="en-US"/>
         </w:rPr>
-        <w:t>inside the study [</w:t>
+        <w:t>inside the study [remember event 2Bb]</w:t>
       </w:r>
       <w:r>
         <w:rPr>
@@ -22365,7 +21487,7 @@
           <w:highlight w:val="yellow"/>
           <w:lang w:val="en-US"/>
         </w:rPr>
-        <w:t>remember event 2Bb</w:t>
+        <w:t>)</w:t>
       </w:r>
       <w:r>
         <w:rPr>
@@ -22375,7 +21497,7 @@
           <w:highlight w:val="yellow"/>
           <w:lang w:val="en-US"/>
         </w:rPr>
-        <w:t>]</w:t>
+        <w:t>:</w:t>
       </w:r>
       <w:r>
         <w:rPr>
@@ -22385,7 +21507,7 @@
           <w:highlight w:val="yellow"/>
           <w:lang w:val="en-US"/>
         </w:rPr>
-        <w:t>)</w:t>
+        <w:t xml:space="preserve"> </w:t>
       </w:r>
       <w:r>
         <w:rPr>
@@ -22395,7 +21517,7 @@
           <w:highlight w:val="yellow"/>
           <w:lang w:val="en-US"/>
         </w:rPr>
-        <w:t>:</w:t>
+        <w:t>“</w:t>
       </w:r>
       <w:r>
         <w:rPr>
@@ -22405,7 +21527,7 @@
           <w:highlight w:val="yellow"/>
           <w:lang w:val="en-US"/>
         </w:rPr>
-        <w:t xml:space="preserve"> </w:t>
+        <w:t xml:space="preserve">Does She feel sick? With the new medicine </w:t>
       </w:r>
       <w:r>
         <w:rPr>
@@ -22415,7 +21537,7 @@
           <w:highlight w:val="yellow"/>
           <w:lang w:val="en-US"/>
         </w:rPr>
-        <w:t>“</w:t>
+        <w:t>taught</w:t>
       </w:r>
       <w:r>
         <w:rPr>
@@ -22425,7 +21547,7 @@
           <w:highlight w:val="yellow"/>
           <w:lang w:val="en-US"/>
         </w:rPr>
-        <w:t xml:space="preserve">Does She feel sick? With the new medicine </w:t>
+        <w:t xml:space="preserve"> us by Nimrod I guess she'll be fine in a bit</w:t>
       </w:r>
       <w:r>
         <w:rPr>
@@ -22435,9 +21557,16 @@
           <w:highlight w:val="yellow"/>
           <w:lang w:val="en-US"/>
         </w:rPr>
-        <w:t>taught</w:t>
-      </w:r>
-      <w:r>
+        <w:t>”</w:t>
+      </w:r>
+    </w:p>
+    <w:p>
+      <w:pPr>
+        <w:pStyle w:val="PreformattatoHTML"/>
+        <w:numPr>
+          <w:ilvl w:val="4"/>
+          <w:numId w:val="13"/>
+        </w:numPr>
         <w:rPr>
           <w:rFonts w:asciiTheme="minorHAnsi" w:hAnsiTheme="minorHAnsi" w:cstheme="minorHAnsi"/>
           <w:sz w:val="22"/>
@@ -22445,8 +21574,7 @@
           <w:highlight w:val="yellow"/>
           <w:lang w:val="en-US"/>
         </w:rPr>
-        <w:t xml:space="preserve"> us by Nimrod I guess she'll be fine in a bit</w:t>
-      </w:r>
+      </w:pPr>
       <w:r>
         <w:rPr>
           <w:rFonts w:asciiTheme="minorHAnsi" w:hAnsiTheme="minorHAnsi" w:cstheme="minorHAnsi"/>
@@ -22455,16 +21583,9 @@
           <w:highlight w:val="yellow"/>
           <w:lang w:val="en-US"/>
         </w:rPr>
-        <w:t>”</w:t>
-      </w:r>
-    </w:p>
-    <w:p>
-      <w:pPr>
-        <w:pStyle w:val="PreformattatoHTML"/>
-        <w:numPr>
-          <w:ilvl w:val="4"/>
-          <w:numId w:val="13"/>
-        </w:numPr>
+        <w:t xml:space="preserve">Priest number 1 </w:t>
+      </w:r>
+      <w:r>
         <w:rPr>
           <w:rFonts w:asciiTheme="minorHAnsi" w:hAnsiTheme="minorHAnsi" w:cstheme="minorHAnsi"/>
           <w:sz w:val="22"/>
@@ -22472,7 +21593,8 @@
           <w:highlight w:val="yellow"/>
           <w:lang w:val="en-US"/>
         </w:rPr>
-      </w:pPr>
+        <w:t>inside the study [remember event 2Bb]</w:t>
+      </w:r>
       <w:r>
         <w:rPr>
           <w:rFonts w:asciiTheme="minorHAnsi" w:hAnsiTheme="minorHAnsi" w:cstheme="minorHAnsi"/>
@@ -22481,7 +21603,7 @@
           <w:highlight w:val="yellow"/>
           <w:lang w:val="en-US"/>
         </w:rPr>
-        <w:t xml:space="preserve">Priest number 1 </w:t>
+        <w:t>)</w:t>
       </w:r>
       <w:r>
         <w:rPr>
@@ -22491,7 +21613,7 @@
           <w:highlight w:val="yellow"/>
           <w:lang w:val="en-US"/>
         </w:rPr>
-        <w:t>inside the study [</w:t>
+        <w:t>:</w:t>
       </w:r>
       <w:r>
         <w:rPr>
@@ -22501,7 +21623,7 @@
           <w:highlight w:val="yellow"/>
           <w:lang w:val="en-US"/>
         </w:rPr>
-        <w:t>remember event 2Bb</w:t>
+        <w:t xml:space="preserve"> </w:t>
       </w:r>
       <w:r>
         <w:rPr>
@@ -22511,7 +21633,7 @@
           <w:highlight w:val="yellow"/>
           <w:lang w:val="en-US"/>
         </w:rPr>
-        <w:t>]</w:t>
+        <w:t>“</w:t>
       </w:r>
       <w:r>
         <w:rPr>
@@ -22521,7 +21643,7 @@
           <w:highlight w:val="yellow"/>
           <w:lang w:val="en-US"/>
         </w:rPr>
-        <w:t>)</w:t>
+        <w:t xml:space="preserve">If She is that bad, </w:t>
       </w:r>
       <w:r>
         <w:rPr>
@@ -22531,7 +21653,7 @@
           <w:highlight w:val="yellow"/>
           <w:lang w:val="en-US"/>
         </w:rPr>
-        <w:t>:</w:t>
+        <w:t>she</w:t>
       </w:r>
       <w:r>
         <w:rPr>
@@ -22541,7 +21663,7 @@
           <w:highlight w:val="yellow"/>
           <w:lang w:val="en-US"/>
         </w:rPr>
-        <w:t xml:space="preserve"> </w:t>
+        <w:t xml:space="preserve"> shouldn't have left the dormitory</w:t>
       </w:r>
       <w:r>
         <w:rPr>
@@ -22551,9 +21673,16 @@
           <w:highlight w:val="yellow"/>
           <w:lang w:val="en-US"/>
         </w:rPr>
-        <w:t>“</w:t>
-      </w:r>
-      <w:r>
+        <w:t>”</w:t>
+      </w:r>
+    </w:p>
+    <w:p>
+      <w:pPr>
+        <w:pStyle w:val="PreformattatoHTML"/>
+        <w:numPr>
+          <w:ilvl w:val="4"/>
+          <w:numId w:val="13"/>
+        </w:numPr>
         <w:rPr>
           <w:rFonts w:asciiTheme="minorHAnsi" w:hAnsiTheme="minorHAnsi" w:cstheme="minorHAnsi"/>
           <w:sz w:val="22"/>
@@ -22561,8 +21690,7 @@
           <w:highlight w:val="yellow"/>
           <w:lang w:val="en-US"/>
         </w:rPr>
-        <w:t xml:space="preserve">If She is that bad, </w:t>
-      </w:r>
+      </w:pPr>
       <w:r>
         <w:rPr>
           <w:rFonts w:asciiTheme="minorHAnsi" w:hAnsiTheme="minorHAnsi" w:cstheme="minorHAnsi"/>
@@ -22571,7 +21699,7 @@
           <w:highlight w:val="yellow"/>
           <w:lang w:val="en-US"/>
         </w:rPr>
-        <w:t>she</w:t>
+        <w:t>Librarian</w:t>
       </w:r>
       <w:r>
         <w:rPr>
@@ -22581,7 +21709,7 @@
           <w:highlight w:val="yellow"/>
           <w:lang w:val="en-US"/>
         </w:rPr>
-        <w:t xml:space="preserve"> shouldn't have left the dormitory</w:t>
+        <w:t>:</w:t>
       </w:r>
       <w:r>
         <w:rPr>
@@ -22591,16 +21719,9 @@
           <w:highlight w:val="yellow"/>
           <w:lang w:val="en-US"/>
         </w:rPr>
-        <w:t>”</w:t>
-      </w:r>
-    </w:p>
-    <w:p>
-      <w:pPr>
-        <w:pStyle w:val="PreformattatoHTML"/>
-        <w:numPr>
-          <w:ilvl w:val="4"/>
-          <w:numId w:val="13"/>
-        </w:numPr>
+        <w:t xml:space="preserve"> </w:t>
+      </w:r>
+      <w:r>
         <w:rPr>
           <w:rFonts w:asciiTheme="minorHAnsi" w:hAnsiTheme="minorHAnsi" w:cstheme="minorHAnsi"/>
           <w:sz w:val="22"/>
@@ -22608,7 +21729,8 @@
           <w:highlight w:val="yellow"/>
           <w:lang w:val="en-US"/>
         </w:rPr>
-      </w:pPr>
+        <w:t>“</w:t>
+      </w:r>
       <w:r>
         <w:rPr>
           <w:rFonts w:asciiTheme="minorHAnsi" w:hAnsiTheme="minorHAnsi" w:cstheme="minorHAnsi"/>
@@ -22617,7 +21739,7 @@
           <w:highlight w:val="yellow"/>
           <w:lang w:val="en-US"/>
         </w:rPr>
-        <w:t>Librarian</w:t>
+        <w:t xml:space="preserve">Not </w:t>
       </w:r>
       <w:r>
         <w:rPr>
@@ -22627,7 +21749,7 @@
           <w:highlight w:val="yellow"/>
           <w:lang w:val="en-US"/>
         </w:rPr>
-        <w:t>:</w:t>
+        <w:t>everyone</w:t>
       </w:r>
       <w:r>
         <w:rPr>
@@ -22637,7 +21759,7 @@
           <w:highlight w:val="yellow"/>
           <w:lang w:val="en-US"/>
         </w:rPr>
-        <w:t xml:space="preserve"> </w:t>
+        <w:t xml:space="preserve"> is able to stand this amount of study...</w:t>
       </w:r>
       <w:r>
         <w:rPr>
@@ -22647,9 +21769,16 @@
           <w:highlight w:val="yellow"/>
           <w:lang w:val="en-US"/>
         </w:rPr>
-        <w:t>“</w:t>
-      </w:r>
-      <w:r>
+        <w:t>”</w:t>
+      </w:r>
+    </w:p>
+    <w:p>
+      <w:pPr>
+        <w:pStyle w:val="PreformattatoHTML"/>
+        <w:numPr>
+          <w:ilvl w:val="4"/>
+          <w:numId w:val="13"/>
+        </w:numPr>
         <w:rPr>
           <w:rFonts w:asciiTheme="minorHAnsi" w:hAnsiTheme="minorHAnsi" w:cstheme="minorHAnsi"/>
           <w:sz w:val="22"/>
@@ -22657,8 +21786,7 @@
           <w:highlight w:val="yellow"/>
           <w:lang w:val="en-US"/>
         </w:rPr>
-        <w:t xml:space="preserve">Not </w:t>
-      </w:r>
+      </w:pPr>
       <w:r>
         <w:rPr>
           <w:rFonts w:asciiTheme="minorHAnsi" w:hAnsiTheme="minorHAnsi" w:cstheme="minorHAnsi"/>
@@ -22667,52 +21795,6 @@
           <w:highlight w:val="yellow"/>
           <w:lang w:val="en-US"/>
         </w:rPr>
-        <w:t>everyone</w:t>
-      </w:r>
-      <w:r>
-        <w:rPr>
-          <w:rFonts w:asciiTheme="minorHAnsi" w:hAnsiTheme="minorHAnsi" w:cstheme="minorHAnsi"/>
-          <w:sz w:val="22"/>
-          <w:szCs w:val="22"/>
-          <w:highlight w:val="yellow"/>
-          <w:lang w:val="en-US"/>
-        </w:rPr>
-        <w:t xml:space="preserve"> is able to stand this amount of study...</w:t>
-      </w:r>
-      <w:r>
-        <w:rPr>
-          <w:rFonts w:asciiTheme="minorHAnsi" w:hAnsiTheme="minorHAnsi" w:cstheme="minorHAnsi"/>
-          <w:sz w:val="22"/>
-          <w:szCs w:val="22"/>
-          <w:highlight w:val="yellow"/>
-          <w:lang w:val="en-US"/>
-        </w:rPr>
-        <w:t>”</w:t>
-      </w:r>
-    </w:p>
-    <w:p>
-      <w:pPr>
-        <w:pStyle w:val="PreformattatoHTML"/>
-        <w:numPr>
-          <w:ilvl w:val="4"/>
-          <w:numId w:val="13"/>
-        </w:numPr>
-        <w:rPr>
-          <w:rFonts w:asciiTheme="minorHAnsi" w:hAnsiTheme="minorHAnsi" w:cstheme="minorHAnsi"/>
-          <w:sz w:val="22"/>
-          <w:szCs w:val="22"/>
-          <w:highlight w:val="yellow"/>
-          <w:lang w:val="en-US"/>
-        </w:rPr>
-      </w:pPr>
-      <w:r>
-        <w:rPr>
-          <w:rFonts w:asciiTheme="minorHAnsi" w:hAnsiTheme="minorHAnsi" w:cstheme="minorHAnsi"/>
-          <w:sz w:val="22"/>
-          <w:szCs w:val="22"/>
-          <w:highlight w:val="yellow"/>
-          <w:lang w:val="en-US"/>
-        </w:rPr>
         <w:lastRenderedPageBreak/>
         <w:t>Priestess close to the medicine section: “Do you need some help to search for medicine’s tablets?”</w:t>
       </w:r>
@@ -22886,27 +21968,7 @@
           <w:szCs w:val="22"/>
           <w:lang w:val="en-US"/>
         </w:rPr>
-        <w:t xml:space="preserve">Finding Clara in front of the dormitory’s door and talk to her, </w:t>
-      </w:r>
-      <w:proofErr w:type="gramStart"/>
-      <w:r>
-        <w:rPr>
-          <w:rFonts w:asciiTheme="minorHAnsi" w:hAnsiTheme="minorHAnsi" w:cstheme="minorHAnsi"/>
-          <w:sz w:val="22"/>
-          <w:szCs w:val="22"/>
-          <w:lang w:val="en-US"/>
-        </w:rPr>
-        <w:t>in order to</w:t>
-      </w:r>
-      <w:proofErr w:type="gramEnd"/>
-      <w:r>
-        <w:rPr>
-          <w:rFonts w:asciiTheme="minorHAnsi" w:hAnsiTheme="minorHAnsi" w:cstheme="minorHAnsi"/>
-          <w:sz w:val="22"/>
-          <w:szCs w:val="22"/>
-          <w:lang w:val="en-US"/>
-        </w:rPr>
-        <w:t xml:space="preserve"> rejoin her:</w:t>
+        <w:t>Finding Clara in front of the dormitory’s door and talk to her, in order to rejoin her:</w:t>
       </w:r>
     </w:p>
     <w:p>
@@ -24245,10 +23307,16 @@
           <w:highlight w:val="white"/>
           <w:lang w:val="en-US"/>
         </w:rPr>
-        <w:t xml:space="preserve">Phone: “Using what you have in this age you can easily make some gunpowder, then give it to me with something that </w:t>
-      </w:r>
-      <w:proofErr w:type="gramStart"/>
-      <w:r>
+        <w:t>Phone: “Using what you have in this age you can easily make some gunpowder, then give it to me with something that shoots and I will be fine.”</w:t>
+      </w:r>
+    </w:p>
+    <w:p>
+      <w:pPr>
+        <w:pStyle w:val="PreformattatoHTML"/>
+        <w:numPr>
+          <w:ilvl w:val="0"/>
+          <w:numId w:val="14"/>
+        </w:numPr>
         <w:rPr>
           <w:rFonts w:asciiTheme="minorHAnsi" w:hAnsiTheme="minorHAnsi"/>
           <w:sz w:val="22"/>
@@ -24256,9 +23324,7 @@
           <w:highlight w:val="white"/>
           <w:lang w:val="en-US"/>
         </w:rPr>
-        <w:t>shoots</w:t>
-      </w:r>
-      <w:proofErr w:type="gramEnd"/>
+      </w:pPr>
       <w:r>
         <w:rPr>
           <w:rFonts w:asciiTheme="minorHAnsi" w:hAnsiTheme="minorHAnsi"/>
@@ -24267,7 +23333,7 @@
           <w:highlight w:val="white"/>
           <w:lang w:val="en-US"/>
         </w:rPr>
-        <w:t xml:space="preserve"> and I will be fine.”</w:t>
+        <w:t>Clara: “As I can remember, gunpowder is composed by sulfur, coal and saltpeter. But what about the “sonic” thing?”</w:t>
       </w:r>
     </w:p>
     <w:p>
@@ -24293,7 +23359,7 @@
           <w:highlight w:val="white"/>
           <w:lang w:val="en-US"/>
         </w:rPr>
-        <w:t>Clara: “As I can remember, gunpowder is composed by sulfur, coal and saltpeter. But what about the “sonic” thing?”</w:t>
+        <w:t>Phone: “How boring! Can’t you really understand? Just record a terrible screech and you will have your “sonic” part.”</w:t>
       </w:r>
     </w:p>
     <w:p>
@@ -24319,16 +23385,13 @@
           <w:highlight w:val="white"/>
           <w:lang w:val="en-US"/>
         </w:rPr>
-        <w:t>Phone: “How boring! Can’t you really understand? Just record a terrible screech and you will have your “sonic” part.”</w:t>
+        <w:t>Clara: “Hum, ok…”</w:t>
       </w:r>
     </w:p>
     <w:p>
       <w:pPr>
         <w:pStyle w:val="PreformattatoHTML"/>
-        <w:numPr>
-          <w:ilvl w:val="0"/>
-          <w:numId w:val="14"/>
-        </w:numPr>
+        <w:ind w:left="2196"/>
         <w:rPr>
           <w:rFonts w:asciiTheme="minorHAnsi" w:hAnsiTheme="minorHAnsi"/>
           <w:sz w:val="22"/>
@@ -24345,13 +23408,13 @@
           <w:highlight w:val="white"/>
           <w:lang w:val="en-US"/>
         </w:rPr>
-        <w:t>Clara: “Hum, ok…”</w:t>
+        <w:br/>
+        <w:t>[From now on, the phone’s interface has a new function: “projects”, where all the downloaded projects are listed, selecting one project will trigger a dialogue where Clara resumes the content of the projects, depending on the specific project [check the Secret room area description to read the project description which Clara will read.]]</w:t>
       </w:r>
     </w:p>
     <w:p>
       <w:pPr>
         <w:pStyle w:val="PreformattatoHTML"/>
-        <w:ind w:left="2196"/>
         <w:rPr>
           <w:rFonts w:asciiTheme="minorHAnsi" w:hAnsiTheme="minorHAnsi"/>
           <w:sz w:val="22"/>
@@ -24360,29 +23423,6 @@
           <w:lang w:val="en-US"/>
         </w:rPr>
       </w:pPr>
-      <w:r>
-        <w:rPr>
-          <w:rFonts w:asciiTheme="minorHAnsi" w:hAnsiTheme="minorHAnsi"/>
-          <w:sz w:val="22"/>
-          <w:szCs w:val="22"/>
-          <w:highlight w:val="white"/>
-          <w:lang w:val="en-US"/>
-        </w:rPr>
-        <w:br/>
-        <w:t>[From now on, the phone’s interface has a new function: “projects”, where all the downloaded projects are listed, selecting one project will trigger a dialogue where Clara resumes the content of the projects, depending on the specific project [check the Secret room area description to read the project description which Clara will read.]]</w:t>
-      </w:r>
-    </w:p>
-    <w:p>
-      <w:pPr>
-        <w:pStyle w:val="PreformattatoHTML"/>
-        <w:rPr>
-          <w:rFonts w:asciiTheme="minorHAnsi" w:hAnsiTheme="minorHAnsi"/>
-          <w:sz w:val="22"/>
-          <w:szCs w:val="22"/>
-          <w:highlight w:val="white"/>
-          <w:lang w:val="en-US"/>
-        </w:rPr>
-      </w:pPr>
     </w:p>
     <w:p>
       <w:pPr>
@@ -24452,7 +23492,6 @@
         </w:rPr>
         <w:t xml:space="preserve">[Now the sun is </w:t>
       </w:r>
-      <w:proofErr w:type="gramStart"/>
       <w:r>
         <w:rPr>
           <w:shd w:val="clear" w:color="auto" w:fill="FFFFFF"/>
@@ -24467,7 +23506,6 @@
         </w:rPr>
         <w:t xml:space="preserve"> down</w:t>
       </w:r>
-      <w:proofErr w:type="gramEnd"/>
       <w:r>
         <w:rPr>
           <w:shd w:val="clear" w:color="auto" w:fill="FFFFFF"/>
@@ -25413,23 +24451,7 @@
           <w:color w:val="002060"/>
           <w:lang w:val="en-US"/>
         </w:rPr>
-        <w:t xml:space="preserve">Screecher makes </w:t>
-      </w:r>
-      <w:proofErr w:type="gramStart"/>
-      <w:r>
-        <w:rPr>
-          <w:color w:val="002060"/>
-          <w:lang w:val="en-US"/>
-        </w:rPr>
-        <w:t>some kind of screech</w:t>
-      </w:r>
-      <w:proofErr w:type="gramEnd"/>
-      <w:r>
-        <w:rPr>
-          <w:color w:val="002060"/>
-          <w:lang w:val="en-US"/>
-        </w:rPr>
-        <w:t>, not so loud</w:t>
+        <w:t>Screecher makes some kind of screech, not so loud</w:t>
       </w:r>
       <w:r>
         <w:rPr>
@@ -25746,31 +24768,33 @@
           <w:shd w:val="clear" w:color="auto" w:fill="FFFFFF"/>
           <w:lang w:val="en-US"/>
         </w:rPr>
-        <w:t xml:space="preserve">[the player must have everything required to do the sonic blaster and he </w:t>
-      </w:r>
-      <w:proofErr w:type="gramStart"/>
-      <w:r>
+        <w:t>[the player must have everything required to do the sonic blaster and he has to understood how actually craft it:</w:t>
+      </w:r>
+    </w:p>
+    <w:p>
+      <w:pPr>
+        <w:pStyle w:val="PreformattatoHTML"/>
+        <w:numPr>
+          <w:ilvl w:val="0"/>
+          <w:numId w:val="14"/>
+        </w:numPr>
         <w:rPr>
           <w:rFonts w:asciiTheme="minorHAnsi" w:hAnsiTheme="minorHAnsi" w:cstheme="minorHAnsi"/>
           <w:color w:val="00B050"/>
           <w:sz w:val="22"/>
           <w:highlight w:val="yellow"/>
-          <w:shd w:val="clear" w:color="auto" w:fill="FFFFFF"/>
-          <w:lang w:val="en-US"/>
-        </w:rPr>
-        <w:t>has to</w:t>
-      </w:r>
-      <w:proofErr w:type="gramEnd"/>
+          <w:lang w:val="en-US"/>
+        </w:rPr>
+      </w:pPr>
       <w:r>
         <w:rPr>
           <w:rFonts w:asciiTheme="minorHAnsi" w:hAnsiTheme="minorHAnsi" w:cstheme="minorHAnsi"/>
           <w:color w:val="00B050"/>
           <w:sz w:val="22"/>
           <w:highlight w:val="yellow"/>
-          <w:shd w:val="clear" w:color="auto" w:fill="FFFFFF"/>
-          <w:lang w:val="en-US"/>
-        </w:rPr>
-        <w:t xml:space="preserve"> understood how actually craft it:</w:t>
+          <w:lang w:val="en-US"/>
+        </w:rPr>
+        <w:t>Bow: Stick+Rope [Craft already met in the previous levels]</w:t>
       </w:r>
     </w:p>
     <w:p>
@@ -25796,14 +24820,14 @@
           <w:highlight w:val="yellow"/>
           <w:lang w:val="en-US"/>
         </w:rPr>
-        <w:t>Bow: Stick+Rope [Craft already met in the previous levels]</w:t>
+        <w:t>Gun: Bow+ Gunpowder</w:t>
       </w:r>
     </w:p>
     <w:p>
       <w:pPr>
         <w:pStyle w:val="PreformattatoHTML"/>
         <w:numPr>
-          <w:ilvl w:val="0"/>
+          <w:ilvl w:val="1"/>
           <w:numId w:val="14"/>
         </w:numPr>
         <w:rPr>
@@ -25822,14 +24846,14 @@
           <w:highlight w:val="yellow"/>
           <w:lang w:val="en-US"/>
         </w:rPr>
-        <w:t>Gun: Bow+ Gunpowder</w:t>
+        <w:t>Phone’s comment: “Bow and gunpowder? I can feel the technological evolution! Here you got a gun!”</w:t>
       </w:r>
     </w:p>
     <w:p>
       <w:pPr>
         <w:pStyle w:val="PreformattatoHTML"/>
         <w:numPr>
-          <w:ilvl w:val="1"/>
+          <w:ilvl w:val="0"/>
           <w:numId w:val="14"/>
         </w:numPr>
         <w:rPr>
@@ -25848,14 +24872,14 @@
           <w:highlight w:val="yellow"/>
           <w:lang w:val="en-US"/>
         </w:rPr>
-        <w:t>Phone’s comment: “Bow and gunpowder? I can feel the technological evolution! Here you got a gun!”</w:t>
+        <w:t>Gun: Banana+ gunpowder</w:t>
       </w:r>
     </w:p>
     <w:p>
       <w:pPr>
         <w:pStyle w:val="PreformattatoHTML"/>
         <w:numPr>
-          <w:ilvl w:val="0"/>
+          <w:ilvl w:val="1"/>
           <w:numId w:val="14"/>
         </w:numPr>
         <w:rPr>
@@ -25874,16 +24898,9 @@
           <w:highlight w:val="yellow"/>
           <w:lang w:val="en-US"/>
         </w:rPr>
-        <w:t>Gun: Banana+ gunpowder</w:t>
-      </w:r>
-    </w:p>
-    <w:p>
-      <w:pPr>
-        <w:pStyle w:val="PreformattatoHTML"/>
-        <w:numPr>
-          <w:ilvl w:val="1"/>
-          <w:numId w:val="14"/>
-        </w:numPr>
+        <w:t xml:space="preserve">Phone’s comment: “Banana and gunpowder? It looks like you are enjoying my power! </w:t>
+      </w:r>
+      <w:r>
         <w:rPr>
           <w:rFonts w:asciiTheme="minorHAnsi" w:hAnsiTheme="minorHAnsi" w:cstheme="minorHAnsi"/>
           <w:color w:val="00B050"/>
@@ -25891,6 +24908,22 @@
           <w:highlight w:val="yellow"/>
           <w:lang w:val="en-US"/>
         </w:rPr>
+        <w:t>Well, haven’t you ever used a banana as a gun? Now you can!</w:t>
+      </w:r>
+    </w:p>
+    <w:p>
+      <w:pPr>
+        <w:pStyle w:val="PreformattatoHTML"/>
+        <w:numPr>
+          <w:ilvl w:val="0"/>
+          <w:numId w:val="14"/>
+        </w:numPr>
+        <w:rPr>
+          <w:rFonts w:asciiTheme="minorHAnsi" w:hAnsiTheme="minorHAnsi" w:cstheme="minorHAnsi"/>
+          <w:sz w:val="22"/>
+          <w:highlight w:val="yellow"/>
+          <w:lang w:val="en-US"/>
+        </w:rPr>
       </w:pPr>
       <w:r>
         <w:rPr>
@@ -25900,8 +24933,23 @@
           <w:highlight w:val="yellow"/>
           <w:lang w:val="en-US"/>
         </w:rPr>
-        <w:t xml:space="preserve">Phone’s comment: “Banana and gunpowder? It looks like you are enjoying my power! </w:t>
-      </w:r>
+        <w:t>Sonic Blaster: Gun+ screech recorded</w:t>
+      </w:r>
+    </w:p>
+    <w:p>
+      <w:pPr>
+        <w:pStyle w:val="PreformattatoHTML"/>
+        <w:numPr>
+          <w:ilvl w:val="1"/>
+          <w:numId w:val="14"/>
+        </w:numPr>
+        <w:rPr>
+          <w:rFonts w:asciiTheme="minorHAnsi" w:hAnsiTheme="minorHAnsi" w:cstheme="minorHAnsi"/>
+          <w:sz w:val="22"/>
+          <w:highlight w:val="yellow"/>
+          <w:lang w:val="en-US"/>
+        </w:rPr>
+      </w:pPr>
       <w:r>
         <w:rPr>
           <w:rFonts w:asciiTheme="minorHAnsi" w:hAnsiTheme="minorHAnsi" w:cstheme="minorHAnsi"/>
@@ -25910,23 +24958,8 @@
           <w:highlight w:val="yellow"/>
           <w:lang w:val="en-US"/>
         </w:rPr>
-        <w:t>Well, haven’t you ever used a banana as a gun? Now you can!</w:t>
-      </w:r>
-    </w:p>
-    <w:p>
-      <w:pPr>
-        <w:pStyle w:val="PreformattatoHTML"/>
-        <w:numPr>
-          <w:ilvl w:val="0"/>
-          <w:numId w:val="14"/>
-        </w:numPr>
-        <w:rPr>
-          <w:rFonts w:asciiTheme="minorHAnsi" w:hAnsiTheme="minorHAnsi" w:cstheme="minorHAnsi"/>
-          <w:sz w:val="22"/>
-          <w:highlight w:val="yellow"/>
-          <w:lang w:val="en-US"/>
-        </w:rPr>
-      </w:pPr>
+        <w:t>Phone’s comment: “Oh that’s what I wanted. Nice job! Take this sonic blaster.</w:t>
+      </w:r>
       <w:r>
         <w:rPr>
           <w:rFonts w:asciiTheme="minorHAnsi" w:hAnsiTheme="minorHAnsi" w:cstheme="minorHAnsi"/>
@@ -25935,43 +24968,6 @@
           <w:highlight w:val="yellow"/>
           <w:lang w:val="en-US"/>
         </w:rPr>
-        <w:t>Sonic Blaster: Gun+ screech recorded</w:t>
-      </w:r>
-    </w:p>
-    <w:p>
-      <w:pPr>
-        <w:pStyle w:val="PreformattatoHTML"/>
-        <w:numPr>
-          <w:ilvl w:val="1"/>
-          <w:numId w:val="14"/>
-        </w:numPr>
-        <w:rPr>
-          <w:rFonts w:asciiTheme="minorHAnsi" w:hAnsiTheme="minorHAnsi" w:cstheme="minorHAnsi"/>
-          <w:sz w:val="22"/>
-          <w:highlight w:val="yellow"/>
-          <w:lang w:val="en-US"/>
-        </w:rPr>
-      </w:pPr>
-      <w:bookmarkStart w:id="45" w:name="_GoBack"/>
-      <w:bookmarkEnd w:id="45"/>
-      <w:r>
-        <w:rPr>
-          <w:rFonts w:asciiTheme="minorHAnsi" w:hAnsiTheme="minorHAnsi" w:cstheme="minorHAnsi"/>
-          <w:color w:val="00B050"/>
-          <w:sz w:val="22"/>
-          <w:highlight w:val="yellow"/>
-          <w:lang w:val="en-US"/>
-        </w:rPr>
-        <w:t>Phone’s comment: “Oh that’s what I wanted. Nice job! Take this sonic blaster.</w:t>
-      </w:r>
-      <w:r>
-        <w:rPr>
-          <w:rFonts w:asciiTheme="minorHAnsi" w:hAnsiTheme="minorHAnsi" w:cstheme="minorHAnsi"/>
-          <w:color w:val="00B050"/>
-          <w:sz w:val="22"/>
-          <w:highlight w:val="yellow"/>
-          <w:lang w:val="en-US"/>
-        </w:rPr>
         <w:t>]</w:t>
       </w:r>
     </w:p>
@@ -26052,7 +25048,7 @@
         </w:rPr>
         <w:br w:type="page"/>
       </w:r>
-      <w:bookmarkStart w:id="46" w:name="_Toc503223493"/>
+      <w:bookmarkStart w:id="45" w:name="_Toc503223493"/>
       <w:r>
         <w:rPr>
           <w:highlight w:val="white"/>
@@ -26060,7 +25056,7 @@
         <w:lastRenderedPageBreak/>
         <w:t>Event diagram</w:t>
       </w:r>
-      <w:bookmarkEnd w:id="46"/>
+      <w:bookmarkEnd w:id="45"/>
     </w:p>
     <w:p>
       <w:pPr>
@@ -26074,23 +25070,7 @@
           <w:highlight w:val="white"/>
           <w:lang w:val="en-US"/>
         </w:rPr>
-        <w:t xml:space="preserve">Those diagrams </w:t>
-      </w:r>
-      <w:proofErr w:type="gramStart"/>
-      <w:r>
-        <w:rPr>
-          <w:highlight w:val="white"/>
-          <w:lang w:val="en-US"/>
-        </w:rPr>
-        <w:t>shows</w:t>
-      </w:r>
-      <w:proofErr w:type="gramEnd"/>
-      <w:r>
-        <w:rPr>
-          <w:highlight w:val="white"/>
-          <w:lang w:val="en-US"/>
-        </w:rPr>
-        <w:t>:</w:t>
+        <w:t>Those diagrams shows:</w:t>
       </w:r>
     </w:p>
     <w:p>
@@ -26537,14 +25517,14 @@
       <w:pPr>
         <w:pStyle w:val="Titolo2"/>
       </w:pPr>
-      <w:bookmarkStart w:id="47" w:name="_Toc503223494"/>
+      <w:bookmarkStart w:id="46" w:name="_Toc503223494"/>
       <w:r>
         <w:t>F</w:t>
       </w:r>
       <w:r>
         <w:t>lowchart</w:t>
       </w:r>
-      <w:bookmarkEnd w:id="47"/>
+      <w:bookmarkEnd w:id="46"/>
     </w:p>
     <w:p>
       <w:pPr>
@@ -26593,12 +25573,12 @@
       <w:pPr>
         <w:pStyle w:val="Titolo2"/>
       </w:pPr>
-      <w:bookmarkStart w:id="48" w:name="_Toc503223495"/>
+      <w:bookmarkStart w:id="47" w:name="_Toc503223495"/>
       <w:r>
         <w:lastRenderedPageBreak/>
         <w:t>NPCs automata</w:t>
       </w:r>
-      <w:bookmarkEnd w:id="48"/>
+      <w:bookmarkEnd w:id="47"/>
     </w:p>
     <w:p>
       <w:pPr>
@@ -26809,24 +25789,24 @@
       <w:pPr>
         <w:pStyle w:val="Titolo2"/>
       </w:pPr>
-      <w:bookmarkStart w:id="49" w:name="_Toc503223496"/>
+      <w:bookmarkStart w:id="48" w:name="_Toc503223496"/>
       <w:r>
         <w:t>P</w:t>
       </w:r>
       <w:r>
         <w:t>uzzle detailed description</w:t>
       </w:r>
+      <w:bookmarkEnd w:id="48"/>
+    </w:p>
+    <w:p>
+      <w:pPr>
+        <w:pStyle w:val="Titolo3"/>
+      </w:pPr>
+      <w:bookmarkStart w:id="49" w:name="_Toc503223497"/>
+      <w:r>
+        <w:t>Entering the greenhouse</w:t>
+      </w:r>
       <w:bookmarkEnd w:id="49"/>
-    </w:p>
-    <w:p>
-      <w:pPr>
-        <w:pStyle w:val="Titolo3"/>
-      </w:pPr>
-      <w:bookmarkStart w:id="50" w:name="_Toc503223497"/>
-      <w:r>
-        <w:t>Entering the greenhouse</w:t>
-      </w:r>
-      <w:bookmarkEnd w:id="50"/>
     </w:p>
     <w:p>
       <w:pPr>
@@ -26974,14 +25954,14 @@
       <w:pPr>
         <w:pStyle w:val="Titolo3"/>
       </w:pPr>
-      <w:bookmarkStart w:id="51" w:name="_Toc503223498"/>
+      <w:bookmarkStart w:id="50" w:name="_Toc503223498"/>
       <w:r>
         <w:t>Killing a priest</w:t>
       </w:r>
       <w:r>
         <w:t xml:space="preserve"> [Ashildr’s path]</w:t>
       </w:r>
-      <w:bookmarkEnd w:id="51"/>
+      <w:bookmarkEnd w:id="50"/>
     </w:p>
     <w:p>
       <w:pPr>
@@ -26995,13 +25975,8 @@
       <w:pPr>
         <w:pStyle w:val="elencopuntato"/>
       </w:pPr>
-      <w:proofErr w:type="gramStart"/>
-      <w:r>
-        <w:t>In order to</w:t>
-      </w:r>
-      <w:proofErr w:type="gramEnd"/>
-      <w:r>
-        <w:t xml:space="preserve"> steal the priest’s rod needed to enter the secret room.</w:t>
+      <w:r>
+        <w:t>In order to steal the priest’s rod needed to enter the secret room.</w:t>
       </w:r>
     </w:p>
     <w:p>
@@ -27484,14 +26459,14 @@
       <w:pPr>
         <w:pStyle w:val="Titolo3"/>
       </w:pPr>
-      <w:bookmarkStart w:id="52" w:name="_Toc503223499"/>
+      <w:bookmarkStart w:id="51" w:name="_Toc503223499"/>
       <w:r>
         <w:t>Put to sleep the priests</w:t>
       </w:r>
       <w:r>
         <w:t xml:space="preserve"> [Clara’s path]</w:t>
       </w:r>
-      <w:bookmarkEnd w:id="52"/>
+      <w:bookmarkEnd w:id="51"/>
     </w:p>
     <w:p>
       <w:pPr>
@@ -27505,13 +26480,8 @@
       <w:pPr>
         <w:pStyle w:val="elencopuntato"/>
       </w:pPr>
-      <w:proofErr w:type="gramStart"/>
-      <w:r>
-        <w:t>In order to</w:t>
-      </w:r>
-      <w:proofErr w:type="gramEnd"/>
-      <w:r>
-        <w:t xml:space="preserve"> steal the priest’s rod needed to enter the secret room.</w:t>
+      <w:r>
+        <w:t>In order to steal the priest’s rod needed to enter the secret room.</w:t>
       </w:r>
     </w:p>
     <w:p>
@@ -27684,13 +26654,13 @@
       <w:pPr>
         <w:pStyle w:val="Titolo3"/>
       </w:pPr>
-      <w:bookmarkStart w:id="53" w:name="_Building_the_sonic"/>
-      <w:bookmarkStart w:id="54" w:name="_Toc503223500"/>
+      <w:bookmarkStart w:id="52" w:name="_Building_the_sonic"/>
+      <w:bookmarkStart w:id="53" w:name="_Toc503223500"/>
+      <w:bookmarkEnd w:id="52"/>
+      <w:r>
+        <w:t>Building the sonic blaster</w:t>
+      </w:r>
       <w:bookmarkEnd w:id="53"/>
-      <w:r>
-        <w:t>Building the sonic blaster</w:t>
-      </w:r>
-      <w:bookmarkEnd w:id="54"/>
     </w:p>
     <w:p>
       <w:pPr>
@@ -28430,8 +27400,8 @@
       <w:pPr>
         <w:pStyle w:val="Titolo4"/>
       </w:pPr>
-      <w:bookmarkStart w:id="55" w:name="_Puzzle_A_solution:"/>
-      <w:bookmarkEnd w:id="55"/>
+      <w:bookmarkStart w:id="54" w:name="_Puzzle_A_solution:"/>
+      <w:bookmarkEnd w:id="54"/>
       <w:r>
         <w:t xml:space="preserve"> </w:t>
       </w:r>
@@ -28514,27 +27484,19 @@
           <w:lang w:val="en-US"/>
         </w:rPr>
       </w:pPr>
-      <w:proofErr w:type="gramStart"/>
-      <w:r>
-        <w:rPr>
-          <w:lang w:val="en-US"/>
-        </w:rPr>
-        <w:t>Collect  the</w:t>
-      </w:r>
-      <w:proofErr w:type="gramEnd"/>
-      <w:r>
-        <w:rPr>
-          <w:lang w:val="en-US"/>
-        </w:rPr>
-        <w:t xml:space="preserve"> coal</w:t>
+      <w:r>
+        <w:rPr>
+          <w:lang w:val="en-US"/>
+        </w:rPr>
+        <w:t>Collect  the coal</w:t>
       </w:r>
     </w:p>
     <w:p>
       <w:pPr>
         <w:pStyle w:val="Titolo4"/>
       </w:pPr>
-      <w:bookmarkStart w:id="56" w:name="_Puzzle_B_solution:"/>
-      <w:bookmarkEnd w:id="56"/>
+      <w:bookmarkStart w:id="55" w:name="_Puzzle_B_solution:"/>
+      <w:bookmarkEnd w:id="55"/>
       <w:r>
         <w:t>Puzzle B</w:t>
       </w:r>
@@ -28726,21 +27688,7 @@
         <w:rPr>
           <w:lang w:val="en-US"/>
         </w:rPr>
-        <w:t xml:space="preserve">Priest1: “So, as I was saying, Nimrod will soon make me become the second gardener of our garden house, it is such </w:t>
-      </w:r>
-      <w:proofErr w:type="gramStart"/>
-      <w:r>
-        <w:rPr>
-          <w:lang w:val="en-US"/>
-        </w:rPr>
-        <w:t>a</w:t>
-      </w:r>
-      <w:proofErr w:type="gramEnd"/>
-      <w:r>
-        <w:rPr>
-          <w:lang w:val="en-US"/>
-        </w:rPr>
-        <w:t xml:space="preserve"> honor!”</w:t>
+        <w:t>Priest1: “So, as I was saying, Nimrod will soon make me become the second gardener of our garden house, it is such a honor!”</w:t>
       </w:r>
     </w:p>
     <w:p>
@@ -28855,21 +27803,7 @@
         <w:rPr>
           <w:lang w:val="en-US"/>
         </w:rPr>
-        <w:t xml:space="preserve">Priest2: “Oh well… </w:t>
-      </w:r>
-      <w:proofErr w:type="gramStart"/>
-      <w:r>
-        <w:rPr>
-          <w:lang w:val="en-US"/>
-        </w:rPr>
-        <w:t>Actually, he</w:t>
-      </w:r>
-      <w:proofErr w:type="gramEnd"/>
-      <w:r>
-        <w:rPr>
-          <w:lang w:val="en-US"/>
-        </w:rPr>
-        <w:t xml:space="preserve"> is planning to include me in the new blue break-in project! Didn’t you check the project’s console?” </w:t>
+        <w:t xml:space="preserve">Priest2: “Oh well… Actually, he is planning to include me in the new blue break-in project! Didn’t you check the project’s console?” </w:t>
       </w:r>
     </w:p>
     <w:p>
@@ -29798,21 +28732,7 @@
         <w:rPr>
           <w:lang w:val="en-US"/>
         </w:rPr>
-        <w:t xml:space="preserve">Clara: “I was talking to the head guard yesterday, he told me that no one actually knows how to open the cells, and that Nimrod really doesn’t want someone to know it, </w:t>
-      </w:r>
-      <w:proofErr w:type="gramStart"/>
-      <w:r>
-        <w:rPr>
-          <w:lang w:val="en-US"/>
-        </w:rPr>
-        <w:t>in order to</w:t>
-      </w:r>
-      <w:proofErr w:type="gramEnd"/>
-      <w:r>
-        <w:rPr>
-          <w:lang w:val="en-US"/>
-        </w:rPr>
-        <w:t xml:space="preserve"> be the only one able to free prisoners! That’s why he didn’t taught this even to high priests!”</w:t>
+        <w:t>Clara: “I was talking to the head guard yesterday, he told me that no one actually knows how to open the cells, and that Nimrod really doesn’t want someone to know it, in order to be the only one able to free prisoners! That’s why he didn’t taught this even to high priests!”</w:t>
       </w:r>
       <w:r>
         <w:rPr>
@@ -29820,14 +28740,12 @@
         </w:rPr>
         <w:t xml:space="preserve"> </w:t>
       </w:r>
-      <w:proofErr w:type="gramStart"/>
       <w:r>
         <w:rPr>
           <w:lang w:val="en-US"/>
         </w:rPr>
         <w:t>[</w:t>
       </w:r>
-      <w:proofErr w:type="gramEnd"/>
       <w:r>
         <w:rPr>
           <w:color w:val="00B0F0"/>
@@ -30012,21 +28930,7 @@
         <w:rPr>
           <w:lang w:val="en-US"/>
         </w:rPr>
-        <w:t xml:space="preserve">Clara: “Why don’t you go to the library to check which of you or </w:t>
-      </w:r>
-      <w:proofErr w:type="gramStart"/>
-      <w:r>
-        <w:rPr>
-          <w:lang w:val="en-US"/>
-        </w:rPr>
-        <w:t>us</w:t>
-      </w:r>
-      <w:proofErr w:type="gramEnd"/>
-      <w:r>
-        <w:rPr>
-          <w:lang w:val="en-US"/>
-        </w:rPr>
-        <w:t xml:space="preserve"> is actually lying?”</w:t>
+        <w:t>Clara: “Why don’t you go to the library to check which of you or us is actually lying?”</w:t>
       </w:r>
     </w:p>
     <w:p>
@@ -30144,8 +29048,8 @@
       <w:pPr>
         <w:pStyle w:val="Titolo4"/>
       </w:pPr>
-      <w:bookmarkStart w:id="57" w:name="_Puzzle_C:_Making"/>
-      <w:bookmarkEnd w:id="57"/>
+      <w:bookmarkStart w:id="56" w:name="_Puzzle_C:_Making"/>
+      <w:bookmarkEnd w:id="56"/>
       <w:r>
         <w:t>Puzzle C</w:t>
       </w:r>
@@ -30665,42 +29569,48 @@
     <w:p>
       <w:pPr>
         <w:pStyle w:val="Titolo3"/>
-      </w:pPr>
-      <w:bookmarkStart w:id="58" w:name="_Toc503223501"/>
-      <w:r>
-        <w:t>Useless creati</w:t>
-      </w:r>
-      <w:r>
         <w:rPr>
           <w:highlight w:val="yellow"/>
         </w:rPr>
-        <w:t>on</w:t>
-      </w:r>
+      </w:pPr>
+      <w:bookmarkStart w:id="57" w:name="_Toc503223501"/>
       <w:r>
         <w:rPr>
           <w:highlight w:val="yellow"/>
         </w:rPr>
+        <w:t>Useless creation</w:t>
+      </w:r>
+      <w:r>
+        <w:rPr>
+          <w:highlight w:val="yellow"/>
+        </w:rPr>
         <w:t>s</w:t>
       </w:r>
       <w:r>
+        <w:rPr>
+          <w:highlight w:val="yellow"/>
+        </w:rPr>
         <w:t xml:space="preserve"> with nanite</w:t>
       </w:r>
-      <w:bookmarkEnd w:id="58"/>
-    </w:p>
-    <w:p>
-      <w:pPr>
-        <w:rPr>
-          <w:lang w:val="en-US"/>
-        </w:rPr>
-      </w:pPr>
-      <w:r>
-        <w:rPr>
+      <w:bookmarkEnd w:id="57"/>
+    </w:p>
+    <w:p>
+      <w:pPr>
+        <w:rPr>
+          <w:highlight w:val="yellow"/>
+          <w:lang w:val="en-US"/>
+        </w:rPr>
+      </w:pPr>
+      <w:r>
+        <w:rPr>
+          <w:highlight w:val="yellow"/>
           <w:lang w:val="en-US"/>
         </w:rPr>
         <w:t>In this section are described some alternative and useless object that can be crafted with the Nanite</w:t>
       </w:r>
       <w:r>
         <w:rPr>
+          <w:highlight w:val="yellow"/>
           <w:lang w:val="en-US"/>
         </w:rPr>
         <w:t xml:space="preserve"> ability.</w:t>
@@ -30714,20 +29624,36 @@
           <w:numId w:val="43"/>
         </w:numPr>
         <w:rPr>
-          <w:lang w:val="en-US"/>
-        </w:rPr>
-      </w:pPr>
-      <w:r>
-        <w:rPr>
-          <w:lang w:val="en-US"/>
-        </w:rPr>
-        <w:t>Fishing rod: rope</w:t>
-      </w:r>
-      <w:r>
-        <w:rPr>
-          <w:lang w:val="en-US"/>
-        </w:rPr>
-        <w:t>+ banana</w:t>
+          <w:highlight w:val="yellow"/>
+          <w:lang w:val="en-US"/>
+        </w:rPr>
+      </w:pPr>
+      <w:r>
+        <w:rPr>
+          <w:highlight w:val="yellow"/>
+          <w:lang w:val="en-US"/>
+        </w:rPr>
+        <w:t>Scepter: flower + stick</w:t>
+      </w:r>
+    </w:p>
+    <w:p>
+      <w:pPr>
+        <w:pStyle w:val="Paragrafoelenco"/>
+        <w:numPr>
+          <w:ilvl w:val="1"/>
+          <w:numId w:val="43"/>
+        </w:numPr>
+        <w:rPr>
+          <w:highlight w:val="yellow"/>
+          <w:lang w:val="en-US"/>
+        </w:rPr>
+      </w:pPr>
+      <w:r>
+        <w:rPr>
+          <w:highlight w:val="yellow"/>
+          <w:lang w:val="en-US"/>
+        </w:rPr>
+        <w:t>Phone’s comment: “A flower and a stick? I will make you a scepter, so you will be as fabulous as you have never been!”</w:t>
       </w:r>
     </w:p>
     <w:p>
@@ -30738,38 +29664,64 @@
           <w:numId w:val="43"/>
         </w:numPr>
         <w:rPr>
-          <w:lang w:val="en-US"/>
-        </w:rPr>
-      </w:pPr>
-      <w:r>
-        <w:rPr>
-          <w:lang w:val="en-US"/>
-        </w:rPr>
-        <w:t>Scepter: flower</w:t>
-      </w:r>
-      <w:r>
-        <w:rPr>
-          <w:lang w:val="en-US"/>
-        </w:rPr>
-        <w:t xml:space="preserve"> </w:t>
-      </w:r>
-      <w:r>
-        <w:rPr>
-          <w:lang w:val="en-US"/>
-        </w:rPr>
-        <w:t>+</w:t>
-      </w:r>
-      <w:r>
-        <w:rPr>
-          <w:lang w:val="en-US"/>
-        </w:rPr>
-        <w:t xml:space="preserve"> </w:t>
-      </w:r>
-      <w:r>
-        <w:rPr>
-          <w:lang w:val="en-US"/>
-        </w:rPr>
-        <w:t>stick</w:t>
+          <w:highlight w:val="yellow"/>
+          <w:lang w:val="en-US"/>
+        </w:rPr>
+      </w:pPr>
+      <w:r>
+        <w:rPr>
+          <w:highlight w:val="yellow"/>
+          <w:lang w:val="en-US"/>
+        </w:rPr>
+        <w:t>Decorated, pink bucket</w:t>
+      </w:r>
+      <w:r>
+        <w:rPr>
+          <w:highlight w:val="yellow"/>
+          <w:lang w:val="en-US"/>
+        </w:rPr>
+        <w:t xml:space="preserve"> [it can be used as a bucket]</w:t>
+      </w:r>
+      <w:r>
+        <w:rPr>
+          <w:highlight w:val="yellow"/>
+          <w:lang w:val="en-US"/>
+        </w:rPr>
+        <w:t>: flower + bucket</w:t>
+      </w:r>
+    </w:p>
+    <w:p>
+      <w:pPr>
+        <w:pStyle w:val="Paragrafoelenco"/>
+        <w:numPr>
+          <w:ilvl w:val="1"/>
+          <w:numId w:val="43"/>
+        </w:numPr>
+        <w:rPr>
+          <w:highlight w:val="yellow"/>
+          <w:lang w:val="en-US"/>
+        </w:rPr>
+      </w:pPr>
+      <w:r>
+        <w:rPr>
+          <w:highlight w:val="yellow"/>
+          <w:lang w:val="en-US"/>
+        </w:rPr>
+        <w:t>Phone’s comment: “Flower and bucket? Well, take this, it’s only for true princesses</w:t>
+      </w:r>
+      <w:r>
+        <w:rPr>
+          <w:highlight w:val="yellow"/>
+          <w:lang w:val="en-US"/>
+        </w:rPr>
+        <w:t>!</w:t>
+      </w:r>
+      <w:r>
+        <w:rPr>
+          <w:highlight w:val="yellow"/>
+          <w:lang w:val="en-US"/>
+        </w:rPr>
+        <w:t>”</w:t>
       </w:r>
     </w:p>
     <w:p>
@@ -30780,44 +29732,71 @@
           <w:numId w:val="43"/>
         </w:numPr>
         <w:rPr>
-          <w:lang w:val="en-US"/>
-        </w:rPr>
-      </w:pPr>
-      <w:r>
-        <w:rPr>
-          <w:lang w:val="en-US"/>
-        </w:rPr>
-        <w:t>C</w:t>
-      </w:r>
-      <w:r>
-        <w:rPr>
-          <w:lang w:val="en-US"/>
-        </w:rPr>
-        <w:t>igarette: smoke</w:t>
-      </w:r>
-      <w:r>
-        <w:rPr>
+          <w:highlight w:val="yellow"/>
+          <w:lang w:val="en-US"/>
+        </w:rPr>
+      </w:pPr>
+      <w:r>
+        <w:rPr>
+          <w:highlight w:val="yellow"/>
+          <w:lang w:val="en-US"/>
+        </w:rPr>
+        <w:t>Strange echo: screech</w:t>
+      </w:r>
+      <w:r>
+        <w:rPr>
+          <w:highlight w:val="yellow"/>
           <w:lang w:val="en-US"/>
         </w:rPr>
         <w:t xml:space="preserve"> </w:t>
       </w:r>
       <w:r>
         <w:rPr>
+          <w:highlight w:val="yellow"/>
           <w:lang w:val="en-US"/>
         </w:rPr>
         <w:t>+</w:t>
       </w:r>
       <w:r>
         <w:rPr>
+          <w:highlight w:val="yellow"/>
           <w:lang w:val="en-US"/>
         </w:rPr>
         <w:t xml:space="preserve"> </w:t>
       </w:r>
       <w:r>
         <w:rPr>
-          <w:lang w:val="en-US"/>
-        </w:rPr>
-        <w:t>stick</w:t>
+          <w:highlight w:val="yellow"/>
+          <w:lang w:val="en-US"/>
+        </w:rPr>
+        <w:t>smoke</w:t>
+      </w:r>
+    </w:p>
+    <w:p>
+      <w:pPr>
+        <w:pStyle w:val="Paragrafoelenco"/>
+        <w:numPr>
+          <w:ilvl w:val="1"/>
+          <w:numId w:val="43"/>
+        </w:numPr>
+        <w:rPr>
+          <w:highlight w:val="yellow"/>
+          <w:lang w:val="en-US"/>
+        </w:rPr>
+      </w:pPr>
+      <w:r>
+        <w:rPr>
+          <w:highlight w:val="yellow"/>
+          <w:lang w:val="en-US"/>
+        </w:rPr>
+        <w:t>Phone’s comment: “O</w:t>
+      </w:r>
+      <w:r>
+        <w:rPr>
+          <w:highlight w:val="yellow"/>
+          <w:lang w:val="en-US"/>
+        </w:rPr>
+        <w:t>h this combination sounds spooky! Take this, but don’t blame me if you can’t sleep tonight!”</w:t>
       </w:r>
     </w:p>
     <w:p>
@@ -30828,44 +29807,50 @@
           <w:numId w:val="43"/>
         </w:numPr>
         <w:rPr>
-          <w:lang w:val="en-US"/>
-        </w:rPr>
-      </w:pPr>
-      <w:r>
-        <w:rPr>
-          <w:lang w:val="en-US"/>
-        </w:rPr>
-        <w:t>Decorated, pink bucket</w:t>
-      </w:r>
-      <w:r>
-        <w:rPr>
-          <w:lang w:val="en-US"/>
-        </w:rPr>
-        <w:t>: flower</w:t>
-      </w:r>
-      <w:r>
-        <w:rPr>
-          <w:lang w:val="en-US"/>
-        </w:rPr>
-        <w:t xml:space="preserve"> </w:t>
-      </w:r>
-      <w:r>
-        <w:rPr>
-          <w:lang w:val="en-US"/>
-        </w:rPr>
-        <w:t>+</w:t>
-      </w:r>
-      <w:r>
-        <w:rPr>
-          <w:lang w:val="en-US"/>
-        </w:rPr>
-        <w:t xml:space="preserve"> </w:t>
-      </w:r>
-      <w:r>
-        <w:rPr>
-          <w:lang w:val="en-US"/>
-        </w:rPr>
-        <w:t>bucket</w:t>
+          <w:highlight w:val="yellow"/>
+          <w:lang w:val="en-US"/>
+        </w:rPr>
+      </w:pPr>
+      <w:r>
+        <w:rPr>
+          <w:highlight w:val="yellow"/>
+          <w:lang w:val="en-US"/>
+        </w:rPr>
+        <w:t xml:space="preserve">Singing flower: flower + </w:t>
+      </w:r>
+      <w:r>
+        <w:rPr>
+          <w:highlight w:val="yellow"/>
+          <w:lang w:val="en-US"/>
+        </w:rPr>
+        <w:t xml:space="preserve">recorded </w:t>
+      </w:r>
+      <w:r>
+        <w:rPr>
+          <w:highlight w:val="yellow"/>
+          <w:lang w:val="en-US"/>
+        </w:rPr>
+        <w:t>screech</w:t>
+      </w:r>
+    </w:p>
+    <w:p>
+      <w:pPr>
+        <w:pStyle w:val="Paragrafoelenco"/>
+        <w:numPr>
+          <w:ilvl w:val="1"/>
+          <w:numId w:val="43"/>
+        </w:numPr>
+        <w:rPr>
+          <w:highlight w:val="yellow"/>
+          <w:lang w:val="en-US"/>
+        </w:rPr>
+      </w:pPr>
+      <w:r>
+        <w:rPr>
+          <w:highlight w:val="yellow"/>
+          <w:lang w:val="en-US"/>
+        </w:rPr>
+        <w:t>Phone’s comment: “Do you want another hydraulic screecher? Nah, I guess this is funnier.”</w:t>
       </w:r>
     </w:p>
     <w:p>
@@ -30876,14 +29861,36 @@
           <w:numId w:val="43"/>
         </w:numPr>
         <w:rPr>
-          <w:lang w:val="en-US"/>
-        </w:rPr>
-      </w:pPr>
-      <w:r>
-        <w:rPr>
-          <w:lang w:val="en-US"/>
-        </w:rPr>
-        <w:t>Singing flower: flower + screech</w:t>
+          <w:highlight w:val="yellow"/>
+          <w:lang w:val="en-US"/>
+        </w:rPr>
+      </w:pPr>
+      <w:r>
+        <w:rPr>
+          <w:highlight w:val="yellow"/>
+          <w:lang w:val="en-US"/>
+        </w:rPr>
+        <w:t>Coatrack: banana + stick</w:t>
+      </w:r>
+    </w:p>
+    <w:p>
+      <w:pPr>
+        <w:pStyle w:val="Paragrafoelenco"/>
+        <w:numPr>
+          <w:ilvl w:val="1"/>
+          <w:numId w:val="43"/>
+        </w:numPr>
+        <w:rPr>
+          <w:highlight w:val="yellow"/>
+          <w:lang w:val="en-US"/>
+        </w:rPr>
+      </w:pPr>
+      <w:r>
+        <w:rPr>
+          <w:highlight w:val="yellow"/>
+          <w:lang w:val="en-US"/>
+        </w:rPr>
+        <w:t>Phone’s comment: “What did you expect?”</w:t>
       </w:r>
     </w:p>
     <w:p>
@@ -30894,14 +29901,36 @@
           <w:numId w:val="43"/>
         </w:numPr>
         <w:rPr>
-          <w:lang w:val="en-US"/>
-        </w:rPr>
-      </w:pPr>
-      <w:r>
-        <w:rPr>
-          <w:lang w:val="en-US"/>
-        </w:rPr>
-        <w:t>Coat rack: banana + stick</w:t>
+          <w:highlight w:val="yellow"/>
+          <w:lang w:val="en-US"/>
+        </w:rPr>
+      </w:pPr>
+      <w:r>
+        <w:rPr>
+          <w:highlight w:val="yellow"/>
+          <w:lang w:val="en-US"/>
+        </w:rPr>
+        <w:t>The princess’s bow [it can be used as the bow]: scepter+ rope</w:t>
+      </w:r>
+    </w:p>
+    <w:p>
+      <w:pPr>
+        <w:pStyle w:val="Paragrafoelenco"/>
+        <w:numPr>
+          <w:ilvl w:val="1"/>
+          <w:numId w:val="43"/>
+        </w:numPr>
+        <w:rPr>
+          <w:highlight w:val="yellow"/>
+          <w:lang w:val="en-US"/>
+        </w:rPr>
+      </w:pPr>
+      <w:r>
+        <w:rPr>
+          <w:highlight w:val="yellow"/>
+          <w:lang w:val="en-US"/>
+        </w:rPr>
+        <w:t>Phone’s comment: “As fashion as lethal!”</w:t>
       </w:r>
     </w:p>
     <w:p>
@@ -30927,6 +29956,8 @@
           <w:lang w:val="en-US"/>
         </w:rPr>
       </w:pPr>
+      <w:bookmarkStart w:id="58" w:name="_GoBack"/>
+      <w:bookmarkEnd w:id="58"/>
     </w:p>
     <w:p>
       <w:pPr>
@@ -31001,7 +30032,7 @@
           <w:rPr>
             <w:noProof/>
           </w:rPr>
-          <w:t>46</w:t>
+          <w:t>47</w:t>
         </w:r>
         <w:r>
           <w:fldChar w:fldCharType="end"/>
@@ -31814,7 +30845,7 @@
         <w:rFonts w:ascii="Symbol" w:hAnsi="Symbol" w:hint="default"/>
       </w:rPr>
     </w:lvl>
-    <w:lvl w:ilvl="1" w:tplc="04100003" w:tentative="1">
+    <w:lvl w:ilvl="1" w:tplc="04100003">
       <w:start w:val="1"/>
       <w:numFmt w:val="bullet"/>
       <w:lvlText w:val="o"/>
@@ -37705,7 +36736,7 @@
 </file>
 
 <file path=customXml/itemProps1.xml><?xml version="1.0" encoding="utf-8"?>
-<ds:datastoreItem xmlns:ds="http://schemas.openxmlformats.org/officeDocument/2006/customXml" ds:itemID="{5B9F368B-016E-45E1-8F0F-6AB0007A8A90}">
+<ds:datastoreItem xmlns:ds="http://schemas.openxmlformats.org/officeDocument/2006/customXml" ds:itemID="{C49E7BC7-103E-4651-A75A-6E26838910BF}">
   <ds:schemaRefs>
     <ds:schemaRef ds:uri="http://schemas.openxmlformats.org/officeDocument/2006/bibliography"/>
   </ds:schemaRefs>

</xml_diff>

<commit_message>
technical folder: montecarlo approach and automatas, new sketchup files, dmd updated, references updated
</commit_message>
<xml_diff>
--- a/_Level_design/level_design_document.docx
+++ b/_Level_design/level_design_document.docx
@@ -27145,21 +27145,44 @@
       </w:pPr>
       <w:r>
         <w:rPr>
-          <w:lang w:val="en-US"/>
-        </w:rPr>
-        <w:t xml:space="preserve">Stcks </w:t>
-      </w:r>
-      <w:r>
-        <w:rPr>
+          <w:highlight w:val="yellow"/>
+          <w:lang w:val="en-US"/>
+        </w:rPr>
+        <w:t>St</w:t>
+      </w:r>
+      <w:r>
+        <w:rPr>
+          <w:highlight w:val="yellow"/>
+          <w:lang w:val="en-US"/>
+        </w:rPr>
+        <w:t>i</w:t>
+      </w:r>
+      <w:r>
+        <w:rPr>
+          <w:highlight w:val="yellow"/>
+          <w:lang w:val="en-US"/>
+        </w:rPr>
+        <w:t xml:space="preserve">cks </w:t>
+      </w:r>
+      <w:r>
+        <w:rPr>
+          <w:highlight w:val="yellow"/>
           <w:lang w:val="en-US"/>
         </w:rPr>
         <w:sym w:font="Wingdings" w:char="F0E0"/>
       </w:r>
       <w:r>
         <w:rPr>
-          <w:lang w:val="en-US"/>
-        </w:rPr>
-        <w:t>pick up around the garden</w:t>
+          <w:highlight w:val="yellow"/>
+          <w:lang w:val="en-US"/>
+        </w:rPr>
+        <w:t>pick up around</w:t>
+      </w:r>
+      <w:r>
+        <w:rPr>
+          <w:lang w:val="en-US"/>
+        </w:rPr>
+        <w:t xml:space="preserve"> the garden</w:t>
       </w:r>
     </w:p>
     <w:p>
@@ -27481,14 +27504,16 @@
         </w:numPr>
         <w:ind w:left="426" w:hanging="426"/>
         <w:rPr>
-          <w:lang w:val="en-US"/>
-        </w:rPr>
-      </w:pPr>
-      <w:r>
-        <w:rPr>
-          <w:lang w:val="en-US"/>
-        </w:rPr>
-        <w:t>Collect  the coal</w:t>
+          <w:highlight w:val="yellow"/>
+          <w:lang w:val="en-US"/>
+        </w:rPr>
+      </w:pPr>
+      <w:r>
+        <w:rPr>
+          <w:highlight w:val="yellow"/>
+          <w:lang w:val="en-US"/>
+        </w:rPr>
+        <w:t>Collect the coal</w:t>
       </w:r>
     </w:p>
     <w:p>
@@ -29059,6 +29084,13 @@
       <w:r>
         <w:t>: Making the Screecher screech</w:t>
       </w:r>
+      <w:r>
+        <w:rPr>
+          <w:sz w:val="100"/>
+          <w:szCs w:val="100"/>
+        </w:rPr>
+        <w:t xml:space="preserve"> SOTTO</w:t>
+      </w:r>
     </w:p>
     <w:p>
       <w:pPr>
@@ -29193,377 +29225,254 @@
     <w:p>
       <w:pPr>
         <w:pStyle w:val="Titolo4"/>
-      </w:pPr>
-      <w:r>
+        <w:rPr>
+          <w:highlight w:val="yellow"/>
+        </w:rPr>
+      </w:pPr>
+      <w:r>
+        <w:rPr>
+          <w:highlight w:val="yellow"/>
+        </w:rPr>
         <w:t>Statistic outcomes prediction: c</w:t>
       </w:r>
       <w:r>
+        <w:rPr>
+          <w:highlight w:val="yellow"/>
+        </w:rPr>
         <w:t>hance of solving the puzzle without reading the dialogue</w:t>
       </w:r>
     </w:p>
     <w:p>
       <w:pPr>
-        <w:pStyle w:val="Paragrafoelenco"/>
-        <w:numPr>
-          <w:ilvl w:val="0"/>
-          <w:numId w:val="31"/>
-        </w:numPr>
-        <w:rPr>
-          <w:rFonts w:cstheme="minorHAnsi"/>
-          <w:lang w:val="en-US"/>
-        </w:rPr>
-      </w:pPr>
-      <w:r>
-        <w:rPr>
-          <w:rFonts w:cstheme="minorHAnsi"/>
-          <w:lang w:val="en-US"/>
-        </w:rPr>
-        <w:t>Total amount of sentences in the dialogue: 18 [We don’t want the player to face a wall of text]</w:t>
-      </w:r>
-    </w:p>
-    <w:p>
-      <w:pPr>
-        <w:pStyle w:val="Paragrafoelenco"/>
-        <w:numPr>
-          <w:ilvl w:val="0"/>
-          <w:numId w:val="31"/>
-        </w:numPr>
-        <w:rPr>
-          <w:rFonts w:cstheme="minorHAnsi"/>
-          <w:lang w:val="en-US"/>
-        </w:rPr>
-      </w:pPr>
-      <w:r>
-        <w:rPr>
-          <w:rFonts w:cstheme="minorHAnsi"/>
-          <w:lang w:val="en-US"/>
-        </w:rPr>
-        <w:t>Total amount of lies to be spotted: 3</w:t>
-      </w:r>
-    </w:p>
-    <w:p>
-      <w:pPr>
-        <w:pStyle w:val="Paragrafoelenco"/>
-        <w:numPr>
-          <w:ilvl w:val="0"/>
-          <w:numId w:val="31"/>
-        </w:numPr>
-        <w:rPr>
-          <w:rFonts w:cstheme="minorHAnsi"/>
-          <w:lang w:val="en-US"/>
-        </w:rPr>
-      </w:pPr>
-      <w:r>
-        <w:rPr>
-          <w:rFonts w:cstheme="minorHAnsi"/>
-          <w:lang w:val="en-US"/>
-        </w:rPr>
-        <w:t xml:space="preserve">Chance of randomly spotting the first lie: </w:t>
-      </w:r>
-      <m:oMath>
-        <m:f>
-          <m:fPr>
-            <m:ctrlPr>
-              <w:rPr>
-                <w:rFonts w:ascii="Cambria Math" w:hAnsi="Cambria Math" w:cstheme="minorHAnsi"/>
-                <w:i/>
-                <w:lang w:val="en-US"/>
-              </w:rPr>
-            </m:ctrlPr>
-          </m:fPr>
-          <m:num>
-            <m:r>
-              <w:rPr>
-                <w:rFonts w:ascii="Cambria Math" w:hAnsi="Cambria Math" w:cstheme="minorHAnsi"/>
-                <w:lang w:val="en-US"/>
-              </w:rPr>
-              <m:t>3</m:t>
-            </m:r>
-          </m:num>
-          <m:den>
-            <m:r>
-              <w:rPr>
-                <w:rFonts w:ascii="Cambria Math" w:hAnsi="Cambria Math" w:cstheme="minorHAnsi"/>
-                <w:lang w:val="en-US"/>
-              </w:rPr>
-              <m:t>18</m:t>
-            </m:r>
-          </m:den>
-        </m:f>
-      </m:oMath>
-    </w:p>
-    <w:p>
-      <w:pPr>
-        <w:pStyle w:val="Paragrafoelenco"/>
-        <w:numPr>
-          <w:ilvl w:val="0"/>
-          <w:numId w:val="31"/>
-        </w:numPr>
-        <w:rPr>
-          <w:rFonts w:cstheme="minorHAnsi"/>
-          <w:lang w:val="en-US"/>
-        </w:rPr>
-      </w:pPr>
-      <w:r>
-        <w:rPr>
-          <w:rFonts w:cstheme="minorHAnsi"/>
-          <w:lang w:val="en-US"/>
-        </w:rPr>
-        <w:t xml:space="preserve">Chance of randomly spotting the second lie: </w:t>
-      </w:r>
-      <m:oMath>
-        <m:f>
-          <m:fPr>
-            <m:ctrlPr>
-              <w:rPr>
-                <w:rFonts w:ascii="Cambria Math" w:hAnsi="Cambria Math" w:cstheme="minorHAnsi"/>
-                <w:i/>
-                <w:lang w:val="en-US"/>
-              </w:rPr>
-            </m:ctrlPr>
-          </m:fPr>
-          <m:num>
-            <m:r>
-              <w:rPr>
-                <w:rFonts w:ascii="Cambria Math" w:hAnsi="Cambria Math" w:cstheme="minorHAnsi"/>
-                <w:lang w:val="en-US"/>
-              </w:rPr>
-              <m:t>2</m:t>
-            </m:r>
-          </m:num>
-          <m:den>
-            <m:r>
-              <w:rPr>
-                <w:rFonts w:ascii="Cambria Math" w:hAnsi="Cambria Math" w:cstheme="minorHAnsi"/>
-                <w:lang w:val="en-US"/>
-              </w:rPr>
-              <m:t>17</m:t>
-            </m:r>
-          </m:den>
-        </m:f>
-      </m:oMath>
-    </w:p>
-    <w:p>
-      <w:pPr>
-        <w:pStyle w:val="Paragrafoelenco"/>
-        <w:numPr>
-          <w:ilvl w:val="0"/>
-          <w:numId w:val="31"/>
-        </w:numPr>
-        <w:rPr>
-          <w:rFonts w:cstheme="minorHAnsi"/>
-          <w:lang w:val="en-US"/>
-        </w:rPr>
-      </w:pPr>
-      <w:r>
-        <w:rPr>
-          <w:rFonts w:cstheme="minorHAnsi"/>
-          <w:lang w:val="en-US"/>
-        </w:rPr>
-        <w:t xml:space="preserve">Chance of randomly spotting the third and last lie: </w:t>
-      </w:r>
-      <m:oMath>
-        <m:f>
-          <m:fPr>
-            <m:ctrlPr>
-              <w:rPr>
-                <w:rFonts w:ascii="Cambria Math" w:hAnsi="Cambria Math" w:cstheme="minorHAnsi"/>
-                <w:i/>
-                <w:lang w:val="en-US"/>
-              </w:rPr>
-            </m:ctrlPr>
-          </m:fPr>
-          <m:num>
-            <m:r>
-              <w:rPr>
-                <w:rFonts w:ascii="Cambria Math" w:hAnsi="Cambria Math" w:cstheme="minorHAnsi"/>
-                <w:lang w:val="en-US"/>
-              </w:rPr>
-              <m:t>1</m:t>
-            </m:r>
-          </m:num>
-          <m:den>
-            <m:r>
-              <w:rPr>
-                <w:rFonts w:ascii="Cambria Math" w:hAnsi="Cambria Math" w:cstheme="minorHAnsi"/>
-                <w:lang w:val="en-US"/>
-              </w:rPr>
-              <m:t>16</m:t>
-            </m:r>
-          </m:den>
-        </m:f>
-      </m:oMath>
-    </w:p>
-    <w:p>
-      <w:pPr>
-        <w:rPr>
-          <w:rFonts w:cstheme="minorHAnsi"/>
-          <w:lang w:val="en-US"/>
-        </w:rPr>
-      </w:pPr>
-      <w:r>
-        <w:rPr>
-          <w:rFonts w:cstheme="minorHAnsi"/>
-          <w:lang w:val="en-US"/>
-        </w:rPr>
-        <w:t xml:space="preserve">So, the chance of randomly solving the puzzle without errors is: </w:t>
-      </w:r>
-      <m:oMath>
-        <m:f>
-          <m:fPr>
-            <m:ctrlPr>
-              <w:rPr>
-                <w:rFonts w:ascii="Cambria Math" w:hAnsi="Cambria Math" w:cstheme="minorHAnsi"/>
-                <w:i/>
-                <w:lang w:val="en-US"/>
-              </w:rPr>
-            </m:ctrlPr>
-          </m:fPr>
-          <m:num>
-            <m:r>
-              <w:rPr>
-                <w:rFonts w:ascii="Cambria Math" w:hAnsi="Cambria Math" w:cstheme="minorHAnsi"/>
-                <w:lang w:val="en-US"/>
-              </w:rPr>
-              <m:t>3</m:t>
-            </m:r>
-          </m:num>
-          <m:den>
-            <m:r>
-              <w:rPr>
-                <w:rFonts w:ascii="Cambria Math" w:hAnsi="Cambria Math" w:cstheme="minorHAnsi"/>
-                <w:lang w:val="en-US"/>
-              </w:rPr>
-              <m:t>18</m:t>
-            </m:r>
-          </m:den>
-        </m:f>
-        <m:r>
-          <w:rPr>
-            <w:rFonts w:ascii="Cambria Math" w:hAnsi="Cambria Math" w:cstheme="minorHAnsi"/>
-            <w:lang w:val="en-US"/>
-          </w:rPr>
-          <m:t xml:space="preserve"> *</m:t>
-        </m:r>
-        <m:f>
-          <m:fPr>
-            <m:ctrlPr>
-              <w:rPr>
-                <w:rFonts w:ascii="Cambria Math" w:hAnsi="Cambria Math" w:cstheme="minorHAnsi"/>
-                <w:i/>
-                <w:lang w:val="en-US"/>
-              </w:rPr>
-            </m:ctrlPr>
-          </m:fPr>
-          <m:num>
-            <m:r>
-              <w:rPr>
-                <w:rFonts w:ascii="Cambria Math" w:hAnsi="Cambria Math" w:cstheme="minorHAnsi"/>
-                <w:lang w:val="en-US"/>
-              </w:rPr>
-              <m:t>2</m:t>
-            </m:r>
-          </m:num>
-          <m:den>
-            <m:r>
-              <w:rPr>
-                <w:rFonts w:ascii="Cambria Math" w:hAnsi="Cambria Math" w:cstheme="minorHAnsi"/>
-                <w:lang w:val="en-US"/>
-              </w:rPr>
-              <m:t>17</m:t>
-            </m:r>
-          </m:den>
-        </m:f>
-        <m:r>
-          <w:rPr>
-            <w:rFonts w:ascii="Cambria Math" w:hAnsi="Cambria Math" w:cstheme="minorHAnsi"/>
-            <w:lang w:val="en-US"/>
-          </w:rPr>
-          <m:t xml:space="preserve"> * </m:t>
-        </m:r>
-        <m:f>
-          <m:fPr>
-            <m:ctrlPr>
-              <w:rPr>
-                <w:rFonts w:ascii="Cambria Math" w:hAnsi="Cambria Math" w:cstheme="minorHAnsi"/>
-                <w:i/>
-                <w:lang w:val="en-US"/>
-              </w:rPr>
-            </m:ctrlPr>
-          </m:fPr>
-          <m:num>
-            <m:r>
-              <w:rPr>
-                <w:rFonts w:ascii="Cambria Math" w:hAnsi="Cambria Math" w:cstheme="minorHAnsi"/>
-                <w:lang w:val="en-US"/>
-              </w:rPr>
-              <m:t>1</m:t>
-            </m:r>
-          </m:num>
-          <m:den>
-            <m:r>
-              <w:rPr>
-                <w:rFonts w:ascii="Cambria Math" w:hAnsi="Cambria Math" w:cstheme="minorHAnsi"/>
-                <w:lang w:val="en-US"/>
-              </w:rPr>
-              <m:t>16</m:t>
-            </m:r>
-          </m:den>
-        </m:f>
-      </m:oMath>
-    </w:p>
-    <w:p>
-      <w:pPr>
-        <w:rPr>
-          <w:rFonts w:cstheme="minorHAnsi"/>
-          <w:lang w:val="en-US"/>
-        </w:rPr>
-      </w:pPr>
-      <w:r>
-        <w:rPr>
-          <w:rFonts w:cstheme="minorHAnsi"/>
+        <w:rPr>
+          <w:rFonts w:hint="eastAsia"/>
+          <w:highlight w:val="yellow"/>
+          <w:lang w:val="en-US"/>
+        </w:rPr>
+      </w:pPr>
+      <w:r>
+        <w:rPr>
+          <w:highlight w:val="yellow"/>
+          <w:lang w:val="en-US"/>
+        </w:rPr>
+        <w:t>The idea is to find out on average how many random attempts one would need to find out the correct (containing lies) sentence between the others.</w:t>
+      </w:r>
+    </w:p>
+    <w:p>
+      <w:pPr>
+        <w:rPr>
+          <w:rFonts w:hint="eastAsia"/>
+          <w:highlight w:val="yellow"/>
+          <w:lang w:val="en-US"/>
+        </w:rPr>
+      </w:pPr>
+      <w:r>
+        <w:rPr>
+          <w:highlight w:val="yellow"/>
+          <w:lang w:val="en-US"/>
+        </w:rPr>
+        <w:t xml:space="preserve">First, we tried a theoretical approach, but all events are dependent one from another, so a theoretical study, despite possible, it’s tough and slow. </w:t>
+      </w:r>
+      <w:r>
+        <w:rPr>
+          <w:highlight w:val="yellow"/>
+          <w:lang w:val="en-US"/>
+        </w:rPr>
+        <w:t>W</w:t>
+      </w:r>
+      <w:r>
+        <w:rPr>
+          <w:highlight w:val="yellow"/>
+          <w:lang w:val="en-US"/>
+        </w:rPr>
+        <w:t>e decided to take a different approach.</w:t>
+      </w:r>
+    </w:p>
+    <w:p>
+      <w:pPr>
+        <w:rPr>
+          <w:rFonts w:hint="eastAsia"/>
+          <w:b/>
+          <w:bCs/>
+          <w:highlight w:val="yellow"/>
+          <w:lang w:val="en-US"/>
+        </w:rPr>
+      </w:pPr>
+      <w:r>
+        <w:rPr>
+          <w:b/>
+          <w:bCs/>
+          <w:highlight w:val="yellow"/>
           <w:lang w:val="en-US"/>
         </w:rPr>
         <w:lastRenderedPageBreak/>
-        <w:t xml:space="preserve">Obviously, solving the puzzle by trial and error (remembering which sentence chosen before wasn’t containing a lie) is a viable way, because it reduces the total amount of sentences to check trial by trial (one by one, e.g. chance of spotting the first lie randomly, after having checked that a sentence does not contain lies = </w:t>
-      </w:r>
-      <m:oMath>
-        <m:f>
-          <m:fPr>
-            <m:ctrlPr>
-              <w:rPr>
-                <w:rFonts w:ascii="Cambria Math" w:hAnsi="Cambria Math" w:cstheme="minorHAnsi"/>
-                <w:i/>
-                <w:lang w:val="en-US"/>
-              </w:rPr>
-            </m:ctrlPr>
-          </m:fPr>
-          <m:num>
-            <m:r>
-              <w:rPr>
-                <w:rFonts w:ascii="Cambria Math" w:hAnsi="Cambria Math" w:cstheme="minorHAnsi"/>
-                <w:lang w:val="en-US"/>
-              </w:rPr>
-              <m:t>3</m:t>
-            </m:r>
-          </m:num>
-          <m:den>
-            <m:r>
-              <w:rPr>
-                <w:rFonts w:ascii="Cambria Math" w:hAnsi="Cambria Math" w:cstheme="minorHAnsi"/>
-                <w:lang w:val="en-US"/>
-              </w:rPr>
-              <m:t>17</m:t>
-            </m:r>
-          </m:den>
-        </m:f>
-      </m:oMath>
-      <w:r>
-        <w:rPr>
-          <w:rFonts w:cstheme="minorHAnsi"/>
-          <w:lang w:val="en-US"/>
-        </w:rPr>
-        <w:t xml:space="preserve"> ), but this way takes enough time to encourage the player to read the conversation, because a single trial and error cycle doesn’t improve very much the chance of spotting which sentence is a lie.</w:t>
+        <w:t xml:space="preserve">Methodology: </w:t>
+      </w:r>
+      <w:r>
+        <w:rPr>
+          <w:highlight w:val="yellow"/>
+          <w:lang w:val="en-US"/>
+        </w:rPr>
+        <w:t>Montecarlo simulation</w:t>
+      </w:r>
+      <w:r>
+        <w:rPr>
+          <w:highlight w:val="yellow"/>
+          <w:lang w:val="en-US"/>
+        </w:rPr>
+        <w:t xml:space="preserve"> [Link PLZ]</w:t>
+      </w:r>
+    </w:p>
+    <w:p>
+      <w:pPr>
+        <w:jc w:val="left"/>
+        <w:rPr>
+          <w:rFonts w:hint="eastAsia"/>
+          <w:b/>
+          <w:bCs/>
+          <w:highlight w:val="yellow"/>
+          <w:lang w:val="en-US"/>
+        </w:rPr>
+      </w:pPr>
+      <w:r>
+        <w:rPr>
+          <w:b/>
+          <w:bCs/>
+          <w:highlight w:val="yellow"/>
+          <w:lang w:val="en-US"/>
+        </w:rPr>
+        <w:t>Simulation parameters:</w:t>
+      </w:r>
+      <w:r>
+        <w:rPr>
+          <w:highlight w:val="yellow"/>
+          <w:lang w:val="en-US"/>
+        </w:rPr>
+        <w:br/>
+      </w:r>
+      <w:r>
+        <w:rPr>
+          <w:b/>
+          <w:bCs/>
+          <w:highlight w:val="yellow"/>
+          <w:lang w:val="en-US"/>
+        </w:rPr>
+        <w:t>N</w:t>
+      </w:r>
+      <w:r>
+        <w:rPr>
+          <w:highlight w:val="yellow"/>
+          <w:lang w:val="en-US"/>
+        </w:rPr>
+        <w:t>: 18(number of sentences)</w:t>
+      </w:r>
+      <w:r>
+        <w:rPr>
+          <w:highlight w:val="yellow"/>
+          <w:lang w:val="en-US"/>
+        </w:rPr>
+        <w:br/>
+      </w:r>
+      <w:r>
+        <w:rPr>
+          <w:b/>
+          <w:bCs/>
+          <w:highlight w:val="yellow"/>
+          <w:lang w:val="en-US"/>
+        </w:rPr>
+        <w:t>n</w:t>
+      </w:r>
+      <w:r>
+        <w:rPr>
+          <w:highlight w:val="yellow"/>
+          <w:lang w:val="en-US"/>
+        </w:rPr>
+        <w:t>: 3(number of correct sentences)</w:t>
+      </w:r>
+      <w:bookmarkStart w:id="57" w:name="_GoBack"/>
+      <w:bookmarkEnd w:id="57"/>
+    </w:p>
+    <w:p>
+      <w:pPr>
+        <w:rPr>
+          <w:b/>
+          <w:bCs/>
+          <w:highlight w:val="yellow"/>
+          <w:lang w:val="en-US"/>
+        </w:rPr>
+      </w:pPr>
+      <w:r>
+        <w:rPr>
+          <w:b/>
+          <w:highlight w:val="yellow"/>
+          <w:lang w:val="en-US"/>
+        </w:rPr>
+        <w:t>Results:</w:t>
+      </w:r>
+    </w:p>
+    <w:p>
+      <w:pPr>
+        <w:rPr>
+          <w:lang w:val="en-US"/>
+        </w:rPr>
+      </w:pPr>
+      <w:r>
+        <w:rPr>
+          <w:highlight w:val="yellow"/>
+          <w:lang w:val="en-US"/>
+        </w:rPr>
+        <w:t>The results indicate that the average number of attempts to spot the 3 lies is 14</w:t>
+      </w:r>
+      <w:r>
+        <w:rPr>
+          <w:highlight w:val="yellow"/>
+          <w:lang w:val="en-US"/>
+        </w:rPr>
+        <w:t xml:space="preserve"> (out of the total amount of 18 sentences)</w:t>
+      </w:r>
+      <w:r>
+        <w:rPr>
+          <w:highlight w:val="yellow"/>
+          <w:lang w:val="en-US"/>
+        </w:rPr>
+        <w:t xml:space="preserve">: which is considered </w:t>
+      </w:r>
+      <w:bookmarkStart w:id="58" w:name="tw-target-text"/>
+      <w:bookmarkEnd w:id="58"/>
+      <w:r>
+        <w:rPr>
+          <w:highlight w:val="yellow"/>
+          <w:lang w:val="en-US"/>
+        </w:rPr>
+        <w:t>acceptable for our purpose,</w:t>
+      </w:r>
+      <w:r>
+        <w:rPr>
+          <w:highlight w:val="yellow"/>
+          <w:lang w:val="en-US"/>
+        </w:rPr>
+        <w:t xml:space="preserve"> indeed the random way </w:t>
+      </w:r>
+      <w:r>
+        <w:rPr>
+          <w:highlight w:val="yellow"/>
+          <w:lang w:val="en-US"/>
+        </w:rPr>
+        <w:t>takes enough time to encourage the player to actually read the conversation, because</w:t>
+      </w:r>
+      <w:r>
+        <w:rPr>
+          <w:highlight w:val="yellow"/>
+          <w:lang w:val="en-US"/>
+        </w:rPr>
+        <w:t>, as proven,</w:t>
+      </w:r>
+      <w:r>
+        <w:rPr>
+          <w:highlight w:val="yellow"/>
+          <w:lang w:val="en-US"/>
+        </w:rPr>
+        <w:t xml:space="preserve"> a single trial and error cycle doesn’t improve very much the chance of spotting which sentence is a lie.</w:t>
       </w:r>
     </w:p>
     <w:p>
@@ -29573,7 +29482,7 @@
           <w:highlight w:val="yellow"/>
         </w:rPr>
       </w:pPr>
-      <w:bookmarkStart w:id="57" w:name="_Toc503223501"/>
+      <w:bookmarkStart w:id="59" w:name="_Toc503223501"/>
       <w:r>
         <w:rPr>
           <w:highlight w:val="yellow"/>
@@ -29592,7 +29501,7 @@
         </w:rPr>
         <w:t xml:space="preserve"> with nanite</w:t>
       </w:r>
-      <w:bookmarkEnd w:id="57"/>
+      <w:bookmarkEnd w:id="59"/>
     </w:p>
     <w:p>
       <w:pPr>
@@ -29956,8 +29865,6 @@
           <w:lang w:val="en-US"/>
         </w:rPr>
       </w:pPr>
-      <w:bookmarkStart w:id="58" w:name="_GoBack"/>
-      <w:bookmarkEnd w:id="58"/>
     </w:p>
     <w:p>
       <w:pPr>
@@ -36467,6 +36374,24 @@
       <w:lang w:eastAsia="it-IT"/>
     </w:rPr>
   </w:style>
+  <w:style w:type="paragraph" w:customStyle="1" w:styleId="TableContents">
+    <w:name w:val="Table Contents"/>
+    <w:basedOn w:val="Normale"/>
+    <w:qFormat/>
+    <w:rsid w:val="00881A84"/>
+    <w:pPr>
+      <w:suppressLineNumbers/>
+      <w:spacing w:after="0" w:line="240" w:lineRule="auto"/>
+      <w:jc w:val="left"/>
+    </w:pPr>
+    <w:rPr>
+      <w:rFonts w:ascii="Liberation Serif" w:eastAsia="SimSun" w:hAnsi="Liberation Serif" w:cs="Arial"/>
+      <w:kern w:val="2"/>
+      <w:sz w:val="24"/>
+      <w:szCs w:val="24"/>
+      <w:lang w:val="en-GB" w:eastAsia="zh-CN" w:bidi="hi-IN"/>
+    </w:rPr>
+  </w:style>
 </w:styles>
 </file>
 
@@ -36736,7 +36661,7 @@
 </file>
 
 <file path=customXml/itemProps1.xml><?xml version="1.0" encoding="utf-8"?>
-<ds:datastoreItem xmlns:ds="http://schemas.openxmlformats.org/officeDocument/2006/customXml" ds:itemID="{C49E7BC7-103E-4651-A75A-6E26838910BF}">
+<ds:datastoreItem xmlns:ds="http://schemas.openxmlformats.org/officeDocument/2006/customXml" ds:itemID="{D414E111-B193-4DD2-A84D-08C0B2200701}">
   <ds:schemaRefs>
     <ds:schemaRef ds:uri="http://schemas.openxmlformats.org/officeDocument/2006/bibliography"/>
   </ds:schemaRefs>

</xml_diff>